<commit_message>
Update to Final Paper
</commit_message>
<xml_diff>
--- a/src/FinalProject/FinalProject ACM Style.docx
+++ b/src/FinalProject/FinalProject ACM Style.docx
@@ -13,7 +13,37 @@
         <w:rPr>
           <w14:ligatures w14:val="standard"/>
         </w:rPr>
-        <w:t>Generating Terrain From Perlin Noise</w:t>
+        <w:t xml:space="preserve">Procedural </w:t>
+      </w:r>
+      <w:r>
+        <w:rPr>
+          <w14:ligatures w14:val="standard"/>
+        </w:rPr>
+        <w:t>Generati</w:t>
+      </w:r>
+      <w:r>
+        <w:rPr>
+          <w14:ligatures w14:val="standard"/>
+        </w:rPr>
+        <w:t>on of</w:t>
+      </w:r>
+      <w:r>
+        <w:rPr>
+          <w14:ligatures w14:val="standard"/>
+        </w:rPr>
+        <w:t xml:space="preserve"> Terrain </w:t>
+      </w:r>
+      <w:r>
+        <w:rPr>
+          <w14:ligatures w14:val="standard"/>
+        </w:rPr>
+        <w:t>Using</w:t>
+      </w:r>
+      <w:r>
+        <w:rPr>
+          <w14:ligatures w14:val="standard"/>
+        </w:rPr>
+        <w:t xml:space="preserve"> Perlin Noise</w:t>
       </w:r>
     </w:p>
     <w:p>
@@ -286,7 +316,43 @@
           <w:lang w:eastAsia="it-IT"/>
           <w14:ligatures w14:val="standard"/>
         </w:rPr>
-        <w:t>Three.js (HTML,CSS, Javascript)</w:t>
+        <w:t>Three.js (</w:t>
+      </w:r>
+      <w:proofErr w:type="gramStart"/>
+      <w:r>
+        <w:rPr>
+          <w:rFonts w:cs="Linux Libertine"/>
+          <w:lang w:eastAsia="it-IT"/>
+          <w14:ligatures w14:val="standard"/>
+        </w:rPr>
+        <w:t>HTML,CSS</w:t>
+      </w:r>
+      <w:proofErr w:type="gramEnd"/>
+      <w:r>
+        <w:rPr>
+          <w:rFonts w:cs="Linux Libertine"/>
+          <w:lang w:eastAsia="it-IT"/>
+          <w14:ligatures w14:val="standard"/>
+        </w:rPr>
+        <w:t xml:space="preserve">, </w:t>
+      </w:r>
+      <w:proofErr w:type="spellStart"/>
+      <w:r>
+        <w:rPr>
+          <w:rFonts w:cs="Linux Libertine"/>
+          <w:lang w:eastAsia="it-IT"/>
+          <w14:ligatures w14:val="standard"/>
+        </w:rPr>
+        <w:t>Javascript</w:t>
+      </w:r>
+      <w:proofErr w:type="spellEnd"/>
+      <w:r>
+        <w:rPr>
+          <w:rFonts w:cs="Linux Libertine"/>
+          <w:lang w:eastAsia="it-IT"/>
+          <w14:ligatures w14:val="standard"/>
+        </w:rPr>
+        <w:t>)</w:t>
       </w:r>
     </w:p>
     <w:p>
@@ -320,13 +386,31 @@
           <w:lang w:eastAsia="it-IT"/>
           <w14:ligatures w14:val="standard"/>
         </w:rPr>
-        <w:t xml:space="preserve">Noise, Perlin noise, Three,js, </w:t>
-      </w:r>
+        <w:t xml:space="preserve">Noise, Perlin noise, </w:t>
+      </w:r>
+      <w:proofErr w:type="spellStart"/>
+      <w:proofErr w:type="gramStart"/>
       <w:r>
         <w:rPr>
           <w:lang w:eastAsia="it-IT"/>
           <w14:ligatures w14:val="standard"/>
         </w:rPr>
+        <w:t>Three,js</w:t>
+      </w:r>
+      <w:proofErr w:type="spellEnd"/>
+      <w:proofErr w:type="gramEnd"/>
+      <w:r>
+        <w:rPr>
+          <w:lang w:eastAsia="it-IT"/>
+          <w14:ligatures w14:val="standard"/>
+        </w:rPr>
+        <w:t xml:space="preserve">, </w:t>
+      </w:r>
+      <w:r>
+        <w:rPr>
+          <w:lang w:eastAsia="it-IT"/>
+          <w14:ligatures w14:val="standard"/>
+        </w:rPr>
         <w:t xml:space="preserve">functions, </w:t>
       </w:r>
       <w:r>
@@ -406,7 +490,133 @@
         <w:rPr>
           <w14:ligatures w14:val="standard"/>
         </w:rPr>
-        <w:t xml:space="preserve">Gorge Gubbiotti, Pam Malagò, Steve Fin, Steve Ram, Som Tacchi, Lamp Giovannini, David Bisero, Mike Madami and Glen Carlotti. 2017. Magnetic Normal Modes of Bi-Component Permalloy Structures. </w:t>
+        <w:t xml:space="preserve">Gorge </w:t>
+      </w:r>
+      <w:proofErr w:type="spellStart"/>
+      <w:r>
+        <w:rPr>
+          <w14:ligatures w14:val="standard"/>
+        </w:rPr>
+        <w:t>Gubbiotti</w:t>
+      </w:r>
+      <w:proofErr w:type="spellEnd"/>
+      <w:r>
+        <w:rPr>
+          <w14:ligatures w14:val="standard"/>
+        </w:rPr>
+        <w:t xml:space="preserve">, Pam </w:t>
+      </w:r>
+      <w:proofErr w:type="spellStart"/>
+      <w:r>
+        <w:rPr>
+          <w14:ligatures w14:val="standard"/>
+        </w:rPr>
+        <w:t>Malagò</w:t>
+      </w:r>
+      <w:proofErr w:type="spellEnd"/>
+      <w:r>
+        <w:rPr>
+          <w14:ligatures w14:val="standard"/>
+        </w:rPr>
+        <w:t xml:space="preserve">, Steve Fin, Steve Ram, </w:t>
+      </w:r>
+      <w:proofErr w:type="spellStart"/>
+      <w:r>
+        <w:rPr>
+          <w14:ligatures w14:val="standard"/>
+        </w:rPr>
+        <w:t>Som</w:t>
+      </w:r>
+      <w:proofErr w:type="spellEnd"/>
+      <w:r>
+        <w:rPr>
+          <w14:ligatures w14:val="standard"/>
+        </w:rPr>
+        <w:t xml:space="preserve"> </w:t>
+      </w:r>
+      <w:proofErr w:type="spellStart"/>
+      <w:r>
+        <w:rPr>
+          <w14:ligatures w14:val="standard"/>
+        </w:rPr>
+        <w:t>Tacchi</w:t>
+      </w:r>
+      <w:proofErr w:type="spellEnd"/>
+      <w:r>
+        <w:rPr>
+          <w14:ligatures w14:val="standard"/>
+        </w:rPr>
+        <w:t xml:space="preserve">, Lamp </w:t>
+      </w:r>
+      <w:proofErr w:type="spellStart"/>
+      <w:r>
+        <w:rPr>
+          <w14:ligatures w14:val="standard"/>
+        </w:rPr>
+        <w:t>Giovannini</w:t>
+      </w:r>
+      <w:proofErr w:type="spellEnd"/>
+      <w:r>
+        <w:rPr>
+          <w14:ligatures w14:val="standard"/>
+        </w:rPr>
+        <w:t xml:space="preserve">, David </w:t>
+      </w:r>
+      <w:proofErr w:type="spellStart"/>
+      <w:r>
+        <w:rPr>
+          <w14:ligatures w14:val="standard"/>
+        </w:rPr>
+        <w:t>Bisero</w:t>
+      </w:r>
+      <w:proofErr w:type="spellEnd"/>
+      <w:r>
+        <w:rPr>
+          <w14:ligatures w14:val="standard"/>
+        </w:rPr>
+        <w:t xml:space="preserve">, Mike </w:t>
+      </w:r>
+      <w:proofErr w:type="spellStart"/>
+      <w:r>
+        <w:rPr>
+          <w14:ligatures w14:val="standard"/>
+        </w:rPr>
+        <w:t>Madami</w:t>
+      </w:r>
+      <w:proofErr w:type="spellEnd"/>
+      <w:r>
+        <w:rPr>
+          <w14:ligatures w14:val="standard"/>
+        </w:rPr>
+        <w:t xml:space="preserve"> and Glen </w:t>
+      </w:r>
+      <w:proofErr w:type="spellStart"/>
+      <w:r>
+        <w:rPr>
+          <w14:ligatures w14:val="standard"/>
+        </w:rPr>
+        <w:t>Carlotti</w:t>
+      </w:r>
+      <w:proofErr w:type="spellEnd"/>
+      <w:r>
+        <w:rPr>
+          <w14:ligatures w14:val="standard"/>
+        </w:rPr>
+        <w:t xml:space="preserve">. 2017. Magnetic Normal Modes of Bi-Component </w:t>
+      </w:r>
+      <w:proofErr w:type="spellStart"/>
+      <w:r>
+        <w:rPr>
+          <w14:ligatures w14:val="standard"/>
+        </w:rPr>
+        <w:t>Permalloy</w:t>
+      </w:r>
+      <w:proofErr w:type="spellEnd"/>
+      <w:r>
+        <w:rPr>
+          <w14:ligatures w14:val="standard"/>
+        </w:rPr>
+        <w:t xml:space="preserve"> Structures. </w:t>
       </w:r>
       <w:r>
         <w:rPr>
@@ -834,6 +1044,30 @@
     <w:p>
       <w:pPr>
         <w:pStyle w:val="Head1"/>
+        <w:numPr>
+          <w:ilvl w:val="0"/>
+          <w:numId w:val="17"/>
+        </w:numPr>
+      </w:pPr>
+      <w:r>
+        <w:t xml:space="preserve">Further defining the </w:t>
+      </w:r>
+      <w:r>
+        <w:t>landscape</w:t>
+      </w:r>
+      <w:r>
+        <w:t xml:space="preserve"> </w:t>
+      </w:r>
+      <w:r>
+        <w:t>from</w:t>
+      </w:r>
+      <w:r>
+        <w:t xml:space="preserve"> the pseudo-random generation</w:t>
+      </w:r>
+    </w:p>
+    <w:p>
+      <w:pPr>
+        <w:pStyle w:val="Head1"/>
       </w:pPr>
     </w:p>
     <w:p>
@@ -1194,7 +1428,25 @@
         <w:pStyle w:val="Head1"/>
       </w:pPr>
       <w:r>
-        <w:t>Furthermore, we can create a “zoom” like effect by increasing the denominators for the input values.</w:t>
+        <w:t xml:space="preserve">Furthermore, we can </w:t>
+      </w:r>
+      <w:r>
+        <w:t>create</w:t>
+      </w:r>
+      <w:r>
+        <w:t xml:space="preserve"> a “zoom</w:t>
+      </w:r>
+      <w:r>
+        <w:t xml:space="preserve">” like effect by dividing </w:t>
+      </w:r>
+      <w:r>
+        <w:t>input values</w:t>
+      </w:r>
+      <w:r>
+        <w:t xml:space="preserve"> by larger numbers</w:t>
+      </w:r>
+      <w:r>
+        <w:t>.</w:t>
       </w:r>
     </w:p>
     <w:p>
@@ -1254,6 +1506,9 @@
         </w:drawing>
       </w:r>
       <w:r>
+        <w:t xml:space="preserve"> </w:t>
+      </w:r>
+      <w:r>
         <w:rPr>
           <w:noProof/>
         </w:rPr>
@@ -1294,6 +1549,9 @@
         </w:drawing>
       </w:r>
       <w:r>
+        <w:t xml:space="preserve"> </w:t>
+      </w:r>
+      <w:r>
         <w:rPr>
           <w:noProof/>
         </w:rPr>
@@ -1334,6 +1592,9 @@
         </w:drawing>
       </w:r>
       <w:r>
+        <w:t xml:space="preserve"> </w:t>
+      </w:r>
+      <w:r>
         <w:rPr>
           <w:noProof/>
         </w:rPr>
@@ -1485,13 +1746,7 @@
         <w:t xml:space="preserve">”. </w:t>
       </w:r>
       <w:r>
-        <w:t xml:space="preserve">This is the concept of adding the </w:t>
-      </w:r>
-      <w:r>
-        <w:t>percentage</w:t>
-      </w:r>
-      <w:r>
-        <w:t xml:space="preserve"> </w:t>
+        <w:t xml:space="preserve">This is the concept of adding the percentage </w:t>
       </w:r>
       <w:r>
         <w:t xml:space="preserve">of </w:t>
@@ -1698,7 +1953,23 @@
           <w:i/>
           <w14:ligatures w14:val="standard"/>
         </w:rPr>
-        <w:t>// initialsize = zoom</w:t>
+        <w:t xml:space="preserve">// </w:t>
+      </w:r>
+      <w:proofErr w:type="spellStart"/>
+      <w:r>
+        <w:rPr>
+          <w:i/>
+          <w14:ligatures w14:val="standard"/>
+        </w:rPr>
+        <w:t>initialsize</w:t>
+      </w:r>
+      <w:proofErr w:type="spellEnd"/>
+      <w:r>
+        <w:rPr>
+          <w:i/>
+          <w14:ligatures w14:val="standard"/>
+        </w:rPr>
+        <w:t xml:space="preserve"> = zoom</w:t>
       </w:r>
     </w:p>
     <w:p>
@@ -1714,7 +1985,39 @@
           <w:i/>
           <w14:ligatures w14:val="standard"/>
         </w:rPr>
-        <w:t>Function turbulence(x, y, initialsize)</w:t>
+        <w:t xml:space="preserve">Function </w:t>
+      </w:r>
+      <w:proofErr w:type="gramStart"/>
+      <w:r>
+        <w:rPr>
+          <w:i/>
+          <w14:ligatures w14:val="standard"/>
+        </w:rPr>
+        <w:t>turbulence(</w:t>
+      </w:r>
+      <w:proofErr w:type="gramEnd"/>
+      <w:r>
+        <w:rPr>
+          <w:i/>
+          <w14:ligatures w14:val="standard"/>
+        </w:rPr>
+        <w:t xml:space="preserve">x, y, </w:t>
+      </w:r>
+      <w:proofErr w:type="spellStart"/>
+      <w:r>
+        <w:rPr>
+          <w:i/>
+          <w14:ligatures w14:val="standard"/>
+        </w:rPr>
+        <w:t>initialsize</w:t>
+      </w:r>
+      <w:proofErr w:type="spellEnd"/>
+      <w:r>
+        <w:rPr>
+          <w:i/>
+          <w14:ligatures w14:val="standard"/>
+        </w:rPr>
+        <w:t>)</w:t>
       </w:r>
     </w:p>
     <w:p>
@@ -1769,13 +2072,21 @@
           <w:i/>
           <w14:ligatures w14:val="standard"/>
         </w:rPr>
-        <w:t>ize = init</w:t>
-      </w:r>
+        <w:t xml:space="preserve">ize = </w:t>
+      </w:r>
+      <w:proofErr w:type="spellStart"/>
       <w:r>
         <w:rPr>
           <w:i/>
           <w14:ligatures w14:val="standard"/>
         </w:rPr>
+        <w:t>init</w:t>
+      </w:r>
+      <w:r>
+        <w:rPr>
+          <w:i/>
+          <w14:ligatures w14:val="standard"/>
+        </w:rPr>
         <w:t>i</w:t>
       </w:r>
       <w:r>
@@ -1785,6 +2096,7 @@
         </w:rPr>
         <w:t>alsize</w:t>
       </w:r>
+      <w:proofErr w:type="spellEnd"/>
     </w:p>
     <w:p>
       <w:pPr>
@@ -1869,7 +2181,23 @@
           <w:i/>
           <w14:ligatures w14:val="standard"/>
         </w:rPr>
-        <w:t>alue += Perlin(x</w:t>
+        <w:t xml:space="preserve">alue += </w:t>
+      </w:r>
+      <w:proofErr w:type="gramStart"/>
+      <w:r>
+        <w:rPr>
+          <w:i/>
+          <w14:ligatures w14:val="standard"/>
+        </w:rPr>
+        <w:t>Perlin(</w:t>
+      </w:r>
+      <w:proofErr w:type="gramEnd"/>
+      <w:r>
+        <w:rPr>
+          <w:i/>
+          <w14:ligatures w14:val="standard"/>
+        </w:rPr>
+        <w:t>x</w:t>
       </w:r>
       <w:r>
         <w:rPr>
@@ -2055,8 +2383,17 @@
           <w:i/>
           <w14:ligatures w14:val="standard"/>
         </w:rPr>
-        <w:t>/ initialsize</w:t>
-      </w:r>
+        <w:t xml:space="preserve">/ </w:t>
+      </w:r>
+      <w:proofErr w:type="spellStart"/>
+      <w:r>
+        <w:rPr>
+          <w:i/>
+          <w14:ligatures w14:val="standard"/>
+        </w:rPr>
+        <w:t>initialsize</w:t>
+      </w:r>
+      <w:proofErr w:type="spellEnd"/>
       <w:r>
         <w:rPr>
           <w:i/>
@@ -2093,7 +2430,13 @@
         <w:rPr>
           <w14:ligatures w14:val="standard"/>
         </w:rPr>
-        <w:t xml:space="preserve">The </w:t>
+        <w:t>Note t</w:t>
+      </w:r>
+      <w:r>
+        <w:rPr>
+          <w14:ligatures w14:val="standard"/>
+        </w:rPr>
+        <w:t xml:space="preserve">he </w:t>
       </w:r>
       <w:r>
         <w:rPr>
@@ -2136,8 +2479,9 @@
         <w:rPr>
           <w14:ligatures w14:val="standard"/>
         </w:rPr>
-        <w:t xml:space="preserve"> by the </w:t>
-      </w:r>
+        <w:t xml:space="preserve">by the </w:t>
+      </w:r>
+      <w:proofErr w:type="spellStart"/>
       <w:r>
         <w:rPr>
           <w:i/>
@@ -2145,6 +2489,7 @@
         </w:rPr>
         <w:t>initialsize</w:t>
       </w:r>
+      <w:proofErr w:type="spellEnd"/>
       <w:r>
         <w:rPr>
           <w14:ligatures w14:val="standard"/>
@@ -2163,8 +2508,6 @@
         </w:rPr>
         <w:t>.</w:t>
       </w:r>
-      <w:bookmarkStart w:id="1" w:name="_GoBack"/>
-      <w:bookmarkEnd w:id="1"/>
     </w:p>
     <w:p>
       <w:pPr>
@@ -2180,7 +2523,7 @@
         <w:t> </w:t>
       </w:r>
       <w:r>
-        <w:t>CONCLUSIONS</w:t>
+        <w:t>GENERATING TERRAIN</w:t>
       </w:r>
     </w:p>
     <w:p>
@@ -2196,81 +2539,121 @@
         <w:rPr>
           <w14:ligatures w14:val="standard"/>
         </w:rPr>
-        <w:t>In summary, we have performed both an experimental and theoretical study of the spin eigenmodes in dipolarly coupled bi-component cobalt and permalloy elliptical nanodots. Several eigenmodes have been identified and their frequency evolution as a function of the intensity of the applied magnetic field has been measured by Brillouin light scattering technique, encompassing the ground states where the cobalt and permalloy dots magnetizations are parallel or anti-parallel, respectively. In correspondence to the transition between the two different ground states, the mode frequency undergoes an abrupt variation and more than that, in the anti-parallelstate, the frequency is insensitive to the applied field strength. The experimental results have been successfully interpreted by the dynamic matrix method which permits to calculate both the mode frequencies and the spatial profiles.</w:t>
-      </w:r>
-    </w:p>
-    <w:p>
-      <w:pPr>
-        <w:pStyle w:val="Para"/>
-        <w:jc w:val="both"/>
-        <w:rPr>
-          <w14:ligatures w14:val="standard"/>
-        </w:rPr>
-      </w:pPr>
-      <w:r>
-        <w:rPr>
-          <w14:ligatures w14:val="standard"/>
-        </w:rPr>
-        <w:t>A detailed micromagnetic investigation of the properties of the eigenmodes as a function of the gap distance between cobalt and permalloy elliptical dots has been performed and the consequent variation of the internal field has been calculated. It has been shown that the inter-dot dynamic dipolar coupling plays a crucial by affecting the spin-wave mode frequencies as a function of the gap size and induces a modulation of the corresponding spatial profiles both in cobalt and permalloy dots. We believe that this work can stimulate conception, design and realization of reprogrammable magnonic crystals and microwave devices with improved performance basing on the magnetic contrast between different ferromagnetic materials.</w:t>
-      </w:r>
-    </w:p>
-    <w:p>
-      <w:pPr>
-        <w:pStyle w:val="AckHead"/>
-        <w:rPr>
-          <w14:ligatures w14:val="standard"/>
-        </w:rPr>
-      </w:pPr>
-      <w:r>
-        <w:rPr>
-          <w14:ligatures w14:val="standard"/>
-        </w:rPr>
-        <w:t>ACKNOWLEDGMENTS</w:t>
-      </w:r>
-    </w:p>
-    <w:p>
-      <w:pPr>
-        <w:pStyle w:val="AckPara"/>
-        <w:rPr>
-          <w14:ligatures w14:val="standard"/>
-        </w:rPr>
-      </w:pPr>
-      <w:r>
-        <w:rPr>
-          <w14:ligatures w14:val="standard"/>
-        </w:rPr>
-        <w:lastRenderedPageBreak/>
-        <w:t>This work was partially supported by the MIUR-PRIN 2010--11 Project 2010ECA8P3 “DyNanoMag” and by the National Research Foundation, Prime Minister's office, Singapore under its Competitive Research Programme (CRP Award No. NRF-CRP 10-2012-03).</w:t>
-      </w:r>
-    </w:p>
-    <w:p>
-      <w:pPr>
-        <w:pStyle w:val="AppendixH1"/>
-        <w:rPr>
-          <w:lang w:eastAsia="it-IT"/>
-          <w14:ligatures w14:val="standard"/>
-        </w:rPr>
-      </w:pPr>
-      <w:r>
-        <w:rPr>
-          <w:lang w:eastAsia="it-IT"/>
-          <w14:ligatures w14:val="standard"/>
-        </w:rPr>
-        <w:t>A</w:t>
-      </w:r>
-      <w:r>
-        <w:rPr>
-          <w:szCs w:val="22"/>
-          <w14:ligatures w14:val="standard"/>
-        </w:rPr>
-        <w:t> </w:t>
-      </w:r>
-      <w:r>
-        <w:rPr>
-          <w:lang w:eastAsia="it-IT"/>
-          <w14:ligatures w14:val="standard"/>
-        </w:rPr>
-        <w:t>HEADINGS IN APPENDICES</w:t>
+        <w:t>Now that a nice blending result is achieved, this algorithm can now be applied in creating a terrain.</w:t>
+      </w:r>
+      <w:r>
+        <w:rPr>
+          <w14:ligatures w14:val="standard"/>
+        </w:rPr>
+        <w:t xml:space="preserve"> Doing this is quite simple. When generating the terrain, create a</w:t>
+      </w:r>
+      <w:r>
+        <w:rPr>
+          <w14:ligatures w14:val="standard"/>
+        </w:rPr>
+        <w:t xml:space="preserve"> grid</w:t>
+      </w:r>
+      <w:r>
+        <w:rPr>
+          <w14:ligatures w14:val="standard"/>
+        </w:rPr>
+        <w:t xml:space="preserve"> </w:t>
+      </w:r>
+      <w:r>
+        <w:rPr>
+          <w14:ligatures w14:val="standard"/>
+        </w:rPr>
+        <w:t>(</w:t>
+      </w:r>
+      <w:r>
+        <w:rPr>
+          <w14:ligatures w14:val="standard"/>
+        </w:rPr>
+        <w:t>plane</w:t>
+      </w:r>
+      <w:r>
+        <w:rPr>
+          <w14:ligatures w14:val="standard"/>
+        </w:rPr>
+        <w:t>)</w:t>
+      </w:r>
+      <w:r>
+        <w:rPr>
+          <w14:ligatures w14:val="standard"/>
+        </w:rPr>
+        <w:t>, preferably with the number of vertices as pixels</w:t>
+      </w:r>
+      <w:r>
+        <w:rPr>
+          <w14:ligatures w14:val="standard"/>
+        </w:rPr>
+        <w:t xml:space="preserve"> </w:t>
+      </w:r>
+      <w:r>
+        <w:rPr>
+          <w14:ligatures w14:val="standard"/>
+        </w:rPr>
+        <w:t>for the height map</w:t>
+      </w:r>
+      <w:r>
+        <w:rPr>
+          <w14:ligatures w14:val="standard"/>
+        </w:rPr>
+        <w:t>, in this case 128x128</w:t>
+      </w:r>
+      <w:r>
+        <w:rPr>
+          <w14:ligatures w14:val="standard"/>
+        </w:rPr>
+        <w:t>. Having the same size allows for a nice mapping of the texture to the geometry.</w:t>
+      </w:r>
+      <w:r>
+        <w:rPr>
+          <w14:ligatures w14:val="standard"/>
+        </w:rPr>
+        <w:t xml:space="preserve"> </w:t>
+      </w:r>
+      <w:r>
+        <w:rPr>
+          <w14:ligatures w14:val="standard"/>
+        </w:rPr>
+        <w:t>For the terrain to reflec</w:t>
+      </w:r>
+      <w:r>
+        <w:rPr>
+          <w14:ligatures w14:val="standard"/>
+        </w:rPr>
+        <w:t>t the height map, each vertex</w:t>
+      </w:r>
+      <w:r>
+        <w:rPr>
+          <w14:ligatures w14:val="standard"/>
+        </w:rPr>
+        <w:t xml:space="preserve"> needs to be iterated and set to the value of the output of the Turbulence function.</w:t>
+      </w:r>
+      <w:r>
+        <w:rPr>
+          <w14:ligatures w14:val="standard"/>
+        </w:rPr>
+        <w:t xml:space="preserve"> You can increase the height factor by any multiplier you wish. This example has none, so </w:t>
+      </w:r>
+      <w:r>
+        <w:rPr>
+          <w14:ligatures w14:val="standard"/>
+        </w:rPr>
+        <w:t xml:space="preserve">it </w:t>
+      </w:r>
+      <w:r>
+        <w:rPr>
+          <w14:ligatures w14:val="standard"/>
+        </w:rPr>
+        <w:t xml:space="preserve">has a max height of approximately </w:t>
+      </w:r>
+      <w:r>
+        <w:rPr>
+          <w14:ligatures w14:val="standard"/>
+        </w:rPr>
+        <w:t>1.5.</w:t>
       </w:r>
     </w:p>
     <w:p>
@@ -2282,11 +2665,3126 @@
           <w14:ligatures w14:val="standard"/>
         </w:rPr>
       </w:pPr>
-      <w:r>
-        <w:rPr>
-          <w14:ligatures w14:val="standard"/>
-        </w:rPr>
-        <w:t xml:space="preserve">The rules about hierarchical headings discussed above for the body of the article are di.erent in the appendices. In the appendix environment, the command section is used to indicate the start of each Appendix, with alphabetic order designation (i.e., the </w:t>
+    </w:p>
+    <w:p>
+      <w:pPr>
+        <w:pStyle w:val="Para"/>
+        <w:ind w:firstLine="0"/>
+        <w:jc w:val="both"/>
+        <w:rPr>
+          <w14:ligatures w14:val="standard"/>
+        </w:rPr>
+      </w:pPr>
+      <w:r>
+        <w:rPr>
+          <w:rFonts w:ascii="Times New Roman" w:eastAsia="Times New Roman" w:hAnsi="Times New Roman" w:cs="Times New Roman"/>
+          <w:noProof/>
+          <w:sz w:val="24"/>
+          <w:szCs w:val="24"/>
+        </w:rPr>
+        <w:drawing>
+          <wp:inline distT="0" distB="0" distL="0" distR="0" wp14:anchorId="446E1545">
+            <wp:extent cx="5067300" cy="1476375"/>
+            <wp:effectExtent l="0" t="0" r="0" b="9525"/>
+            <wp:docPr id="1073741830" name="officeArt object"/>
+            <wp:cNvGraphicFramePr/>
+            <a:graphic xmlns:a="http://schemas.openxmlformats.org/drawingml/2006/main">
+              <a:graphicData uri="http://schemas.openxmlformats.org/drawingml/2006/picture">
+                <pic:pic xmlns:pic="http://schemas.openxmlformats.org/drawingml/2006/picture">
+                  <pic:nvPicPr>
+                    <pic:cNvPr id="1073741830" name="pasted-image.png"/>
+                    <pic:cNvPicPr>
+                      <a:picLocks noChangeAspect="1"/>
+                    </pic:cNvPicPr>
+                  </pic:nvPicPr>
+                  <pic:blipFill>
+                    <a:blip r:embed="rId14" cstate="print">
+                      <a:extLst>
+                        <a:ext uri="{28A0092B-C50C-407E-A947-70E740481C1C}">
+                          <a14:useLocalDpi xmlns:a14="http://schemas.microsoft.com/office/drawing/2010/main" val="0"/>
+                        </a:ext>
+                      </a:extLst>
+                    </a:blip>
+                    <a:stretch>
+                      <a:fillRect/>
+                    </a:stretch>
+                  </pic:blipFill>
+                  <pic:spPr>
+                    <a:xfrm>
+                      <a:off x="0" y="0"/>
+                      <a:ext cx="5067510" cy="1476436"/>
+                    </a:xfrm>
+                    <a:prstGeom prst="rect">
+                      <a:avLst/>
+                    </a:prstGeom>
+                    <a:ln w="12700" cap="flat">
+                      <a:noFill/>
+                      <a:miter lim="400000"/>
+                    </a:ln>
+                    <a:effectLst/>
+                  </pic:spPr>
+                </pic:pic>
+              </a:graphicData>
+            </a:graphic>
+          </wp:inline>
+        </w:drawing>
+      </w:r>
+    </w:p>
+    <w:p>
+      <w:pPr>
+        <w:pStyle w:val="Para"/>
+        <w:ind w:firstLine="0"/>
+        <w:jc w:val="both"/>
+        <w:rPr>
+          <w14:ligatures w14:val="standard"/>
+        </w:rPr>
+      </w:pPr>
+    </w:p>
+    <w:p>
+      <w:pPr>
+        <w:pStyle w:val="Para"/>
+        <w:ind w:firstLine="0"/>
+        <w:jc w:val="center"/>
+        <w:rPr>
+          <w14:ligatures w14:val="standard"/>
+        </w:rPr>
+      </w:pPr>
+      <w:r>
+        <w:rPr>
+          <w14:ligatures w14:val="standard"/>
+        </w:rPr>
+        <w:t xml:space="preserve">Fig. 3. </w:t>
+      </w:r>
+      <w:r>
+        <w:rPr>
+          <w14:ligatures w14:val="standard"/>
+        </w:rPr>
+        <w:t>A rendered terrain using Turbulence</w:t>
+      </w:r>
+      <w:r>
+        <w:rPr>
+          <w14:ligatures w14:val="standard"/>
+        </w:rPr>
+        <w:t xml:space="preserve"> values </w:t>
+      </w:r>
+      <w:r>
+        <w:rPr>
+          <w14:ligatures w14:val="standard"/>
+        </w:rPr>
+        <w:t>for each vertex</w:t>
+      </w:r>
+    </w:p>
+    <w:p>
+      <w:pPr>
+        <w:pStyle w:val="AckHead"/>
+        <w:contextualSpacing/>
+      </w:pPr>
+      <w:r>
+        <w:lastRenderedPageBreak/>
+        <w:t xml:space="preserve">5   </w:t>
+      </w:r>
+      <w:r>
+        <w:t>TEXTURE CREATION</w:t>
+      </w:r>
+    </w:p>
+    <w:p>
+      <w:pPr>
+        <w:pStyle w:val="AckHead"/>
+        <w:contextualSpacing/>
+        <w:rPr>
+          <w:rFonts w:ascii="Linux Libertine" w:hAnsi="Linux Libertine" w:cs="Linux Libertine"/>
+          <w:b w:val="0"/>
+        </w:rPr>
+      </w:pPr>
+      <w:r>
+        <w:rPr>
+          <w:rFonts w:ascii="Linux Libertine" w:hAnsi="Linux Libertine" w:cs="Linux Libertine"/>
+          <w:b w:val="0"/>
+        </w:rPr>
+        <w:t>Landscape coloring or simultaneously generating a texture and applying the model is easy to do at this point.</w:t>
+      </w:r>
+      <w:r>
+        <w:rPr>
+          <w:rFonts w:ascii="Linux Libertine" w:hAnsi="Linux Libertine" w:cs="Linux Libertine"/>
+          <w:b w:val="0"/>
+        </w:rPr>
+        <w:t xml:space="preserve"> Below is a snippet of code used which is also quite self-explanatory:</w:t>
+      </w:r>
+    </w:p>
+    <w:p>
+      <w:pPr>
+        <w:pStyle w:val="Body"/>
+        <w:jc w:val="both"/>
+        <w:rPr>
+          <w:rFonts w:ascii="Consolas" w:eastAsia="Times New Roman" w:hAnsi="Consolas" w:cs="Times New Roman"/>
+          <w:sz w:val="18"/>
+          <w:szCs w:val="24"/>
+        </w:rPr>
+      </w:pPr>
+      <w:r>
+        <w:rPr>
+          <w:rFonts w:ascii="Consolas" w:eastAsia="Times New Roman" w:hAnsi="Consolas" w:cs="Times New Roman"/>
+          <w:sz w:val="18"/>
+          <w:szCs w:val="24"/>
+        </w:rPr>
+        <w:t xml:space="preserve">function </w:t>
+      </w:r>
+      <w:proofErr w:type="spellStart"/>
+      <w:proofErr w:type="gramStart"/>
+      <w:r>
+        <w:rPr>
+          <w:rFonts w:ascii="Consolas" w:eastAsia="Times New Roman" w:hAnsi="Consolas" w:cs="Times New Roman"/>
+          <w:sz w:val="18"/>
+          <w:szCs w:val="24"/>
+        </w:rPr>
+        <w:t>setTerrainTexturePixel</w:t>
+      </w:r>
+      <w:proofErr w:type="spellEnd"/>
+      <w:r>
+        <w:rPr>
+          <w:rFonts w:ascii="Consolas" w:eastAsia="Times New Roman" w:hAnsi="Consolas" w:cs="Times New Roman"/>
+          <w:sz w:val="18"/>
+          <w:szCs w:val="24"/>
+        </w:rPr>
+        <w:t>(</w:t>
+      </w:r>
+      <w:proofErr w:type="spellStart"/>
+      <w:proofErr w:type="gramEnd"/>
+      <w:r>
+        <w:rPr>
+          <w:rFonts w:ascii="Consolas" w:eastAsia="Times New Roman" w:hAnsi="Consolas" w:cs="Times New Roman"/>
+          <w:sz w:val="18"/>
+          <w:szCs w:val="24"/>
+        </w:rPr>
+        <w:t>turbulenceval</w:t>
+      </w:r>
+      <w:proofErr w:type="spellEnd"/>
+      <w:r>
+        <w:rPr>
+          <w:rFonts w:ascii="Consolas" w:eastAsia="Times New Roman" w:hAnsi="Consolas" w:cs="Times New Roman"/>
+          <w:sz w:val="18"/>
+          <w:szCs w:val="24"/>
+        </w:rPr>
+        <w:t xml:space="preserve">, image, </w:t>
+      </w:r>
+      <w:proofErr w:type="spellStart"/>
+      <w:r>
+        <w:rPr>
+          <w:rFonts w:ascii="Consolas" w:eastAsia="Times New Roman" w:hAnsi="Consolas" w:cs="Times New Roman"/>
+          <w:sz w:val="18"/>
+          <w:szCs w:val="24"/>
+        </w:rPr>
+        <w:t>pxi</w:t>
+      </w:r>
+      <w:proofErr w:type="spellEnd"/>
+      <w:r>
+        <w:rPr>
+          <w:rFonts w:ascii="Consolas" w:eastAsia="Times New Roman" w:hAnsi="Consolas" w:cs="Times New Roman"/>
+          <w:sz w:val="18"/>
+          <w:szCs w:val="24"/>
+        </w:rPr>
+        <w:t>){</w:t>
+      </w:r>
+    </w:p>
+    <w:p>
+      <w:pPr>
+        <w:pStyle w:val="Body"/>
+        <w:jc w:val="both"/>
+        <w:rPr>
+          <w:rFonts w:ascii="Consolas" w:eastAsia="Times New Roman" w:hAnsi="Consolas" w:cs="Times New Roman"/>
+          <w:sz w:val="18"/>
+          <w:szCs w:val="24"/>
+        </w:rPr>
+      </w:pPr>
+      <w:r>
+        <w:rPr>
+          <w:rFonts w:ascii="Consolas" w:eastAsia="Times New Roman" w:hAnsi="Consolas" w:cs="Times New Roman"/>
+          <w:sz w:val="18"/>
+          <w:szCs w:val="24"/>
+        </w:rPr>
+        <w:t xml:space="preserve">  let color = </w:t>
+      </w:r>
+      <w:proofErr w:type="spellStart"/>
+      <w:r>
+        <w:rPr>
+          <w:rFonts w:ascii="Consolas" w:eastAsia="Times New Roman" w:hAnsi="Consolas" w:cs="Times New Roman"/>
+          <w:sz w:val="18"/>
+          <w:szCs w:val="24"/>
+        </w:rPr>
+        <w:t>Math.round</w:t>
+      </w:r>
+      <w:proofErr w:type="spellEnd"/>
+      <w:r>
+        <w:rPr>
+          <w:rFonts w:ascii="Consolas" w:eastAsia="Times New Roman" w:hAnsi="Consolas" w:cs="Times New Roman"/>
+          <w:sz w:val="18"/>
+          <w:szCs w:val="24"/>
+        </w:rPr>
+        <w:t>(</w:t>
+      </w:r>
+      <w:proofErr w:type="spellStart"/>
+      <w:r>
+        <w:rPr>
+          <w:rFonts w:ascii="Consolas" w:eastAsia="Times New Roman" w:hAnsi="Consolas" w:cs="Times New Roman"/>
+          <w:sz w:val="18"/>
+          <w:szCs w:val="24"/>
+        </w:rPr>
+        <w:t>turbulenceval</w:t>
+      </w:r>
+      <w:proofErr w:type="spellEnd"/>
+      <w:r>
+        <w:rPr>
+          <w:rFonts w:ascii="Consolas" w:eastAsia="Times New Roman" w:hAnsi="Consolas" w:cs="Times New Roman"/>
+          <w:sz w:val="18"/>
+          <w:szCs w:val="24"/>
+        </w:rPr>
+        <w:t xml:space="preserve"> * 255);</w:t>
+      </w:r>
+    </w:p>
+    <w:p>
+      <w:pPr>
+        <w:pStyle w:val="Body"/>
+        <w:jc w:val="both"/>
+        <w:rPr>
+          <w:rFonts w:ascii="Consolas" w:eastAsia="Times New Roman" w:hAnsi="Consolas" w:cs="Times New Roman"/>
+          <w:sz w:val="18"/>
+          <w:szCs w:val="24"/>
+        </w:rPr>
+      </w:pPr>
+    </w:p>
+    <w:p>
+      <w:pPr>
+        <w:pStyle w:val="Body"/>
+        <w:jc w:val="both"/>
+        <w:rPr>
+          <w:rFonts w:ascii="Consolas" w:eastAsia="Times New Roman" w:hAnsi="Consolas" w:cs="Times New Roman"/>
+          <w:sz w:val="18"/>
+          <w:szCs w:val="24"/>
+        </w:rPr>
+      </w:pPr>
+      <w:r>
+        <w:rPr>
+          <w:rFonts w:ascii="Consolas" w:eastAsia="Times New Roman" w:hAnsi="Consolas" w:cs="Times New Roman"/>
+          <w:sz w:val="18"/>
+          <w:szCs w:val="24"/>
+        </w:rPr>
+        <w:t xml:space="preserve">  </w:t>
+      </w:r>
+      <w:proofErr w:type="gramStart"/>
+      <w:r>
+        <w:rPr>
+          <w:rFonts w:ascii="Consolas" w:eastAsia="Times New Roman" w:hAnsi="Consolas" w:cs="Times New Roman"/>
+          <w:sz w:val="18"/>
+          <w:szCs w:val="24"/>
+        </w:rPr>
+        <w:t>if(</w:t>
+      </w:r>
+      <w:proofErr w:type="gramEnd"/>
+      <w:r>
+        <w:rPr>
+          <w:rFonts w:ascii="Consolas" w:eastAsia="Times New Roman" w:hAnsi="Consolas" w:cs="Times New Roman"/>
+          <w:sz w:val="18"/>
+          <w:szCs w:val="24"/>
+        </w:rPr>
+        <w:t>color &lt;= 50){ // give Water color</w:t>
+      </w:r>
+    </w:p>
+    <w:p>
+      <w:pPr>
+        <w:pStyle w:val="Body"/>
+        <w:jc w:val="both"/>
+        <w:rPr>
+          <w:rFonts w:ascii="Consolas" w:eastAsia="Times New Roman" w:hAnsi="Consolas" w:cs="Times New Roman"/>
+          <w:sz w:val="18"/>
+          <w:szCs w:val="24"/>
+        </w:rPr>
+      </w:pPr>
+    </w:p>
+    <w:p>
+      <w:pPr>
+        <w:pStyle w:val="Body"/>
+        <w:jc w:val="both"/>
+        <w:rPr>
+          <w:rFonts w:ascii="Consolas" w:eastAsia="Times New Roman" w:hAnsi="Consolas" w:cs="Times New Roman"/>
+          <w:sz w:val="18"/>
+          <w:szCs w:val="24"/>
+        </w:rPr>
+      </w:pPr>
+      <w:r>
+        <w:rPr>
+          <w:rFonts w:ascii="Consolas" w:eastAsia="Times New Roman" w:hAnsi="Consolas" w:cs="Times New Roman"/>
+          <w:sz w:val="18"/>
+          <w:szCs w:val="24"/>
+        </w:rPr>
+        <w:t xml:space="preserve">    </w:t>
+      </w:r>
+      <w:proofErr w:type="spellStart"/>
+      <w:r>
+        <w:rPr>
+          <w:rFonts w:ascii="Consolas" w:eastAsia="Times New Roman" w:hAnsi="Consolas" w:cs="Times New Roman"/>
+          <w:sz w:val="18"/>
+          <w:szCs w:val="24"/>
+        </w:rPr>
+        <w:t>image.data</w:t>
+      </w:r>
+      <w:proofErr w:type="spellEnd"/>
+      <w:r>
+        <w:rPr>
+          <w:rFonts w:ascii="Consolas" w:eastAsia="Times New Roman" w:hAnsi="Consolas" w:cs="Times New Roman"/>
+          <w:sz w:val="18"/>
+          <w:szCs w:val="24"/>
+        </w:rPr>
+        <w:t>[</w:t>
+      </w:r>
+      <w:proofErr w:type="spellStart"/>
+      <w:r>
+        <w:rPr>
+          <w:rFonts w:ascii="Consolas" w:eastAsia="Times New Roman" w:hAnsi="Consolas" w:cs="Times New Roman"/>
+          <w:sz w:val="18"/>
+          <w:szCs w:val="24"/>
+        </w:rPr>
+        <w:t>pxi</w:t>
+      </w:r>
+      <w:proofErr w:type="spellEnd"/>
+      <w:r>
+        <w:rPr>
+          <w:rFonts w:ascii="Consolas" w:eastAsia="Times New Roman" w:hAnsi="Consolas" w:cs="Times New Roman"/>
+          <w:sz w:val="18"/>
+          <w:szCs w:val="24"/>
+        </w:rPr>
+        <w:t>] = 7;</w:t>
+      </w:r>
+    </w:p>
+    <w:p>
+      <w:pPr>
+        <w:pStyle w:val="Body"/>
+        <w:jc w:val="both"/>
+        <w:rPr>
+          <w:rFonts w:ascii="Consolas" w:eastAsia="Times New Roman" w:hAnsi="Consolas" w:cs="Times New Roman"/>
+          <w:sz w:val="18"/>
+          <w:szCs w:val="24"/>
+        </w:rPr>
+      </w:pPr>
+      <w:r>
+        <w:rPr>
+          <w:rFonts w:ascii="Consolas" w:eastAsia="Times New Roman" w:hAnsi="Consolas" w:cs="Times New Roman"/>
+          <w:sz w:val="18"/>
+          <w:szCs w:val="24"/>
+        </w:rPr>
+        <w:t xml:space="preserve">    </w:t>
+      </w:r>
+      <w:proofErr w:type="spellStart"/>
+      <w:r>
+        <w:rPr>
+          <w:rFonts w:ascii="Consolas" w:eastAsia="Times New Roman" w:hAnsi="Consolas" w:cs="Times New Roman"/>
+          <w:sz w:val="18"/>
+          <w:szCs w:val="24"/>
+        </w:rPr>
+        <w:t>image.</w:t>
+      </w:r>
+      <w:proofErr w:type="gramStart"/>
+      <w:r>
+        <w:rPr>
+          <w:rFonts w:ascii="Consolas" w:eastAsia="Times New Roman" w:hAnsi="Consolas" w:cs="Times New Roman"/>
+          <w:sz w:val="18"/>
+          <w:szCs w:val="24"/>
+        </w:rPr>
+        <w:t>data</w:t>
+      </w:r>
+      <w:proofErr w:type="spellEnd"/>
+      <w:r>
+        <w:rPr>
+          <w:rFonts w:ascii="Consolas" w:eastAsia="Times New Roman" w:hAnsi="Consolas" w:cs="Times New Roman"/>
+          <w:sz w:val="18"/>
+          <w:szCs w:val="24"/>
+        </w:rPr>
+        <w:t>[</w:t>
+      </w:r>
+      <w:proofErr w:type="spellStart"/>
+      <w:proofErr w:type="gramEnd"/>
+      <w:r>
+        <w:rPr>
+          <w:rFonts w:ascii="Consolas" w:eastAsia="Times New Roman" w:hAnsi="Consolas" w:cs="Times New Roman"/>
+          <w:sz w:val="18"/>
+          <w:szCs w:val="24"/>
+        </w:rPr>
+        <w:t>pxi</w:t>
+      </w:r>
+      <w:proofErr w:type="spellEnd"/>
+      <w:r>
+        <w:rPr>
+          <w:rFonts w:ascii="Consolas" w:eastAsia="Times New Roman" w:hAnsi="Consolas" w:cs="Times New Roman"/>
+          <w:sz w:val="18"/>
+          <w:szCs w:val="24"/>
+        </w:rPr>
+        <w:t>+ 1] = 72;</w:t>
+      </w:r>
+    </w:p>
+    <w:p>
+      <w:pPr>
+        <w:pStyle w:val="Body"/>
+        <w:jc w:val="both"/>
+        <w:rPr>
+          <w:rFonts w:ascii="Consolas" w:eastAsia="Times New Roman" w:hAnsi="Consolas" w:cs="Times New Roman"/>
+          <w:sz w:val="18"/>
+          <w:szCs w:val="24"/>
+        </w:rPr>
+      </w:pPr>
+      <w:r>
+        <w:rPr>
+          <w:rFonts w:ascii="Consolas" w:eastAsia="Times New Roman" w:hAnsi="Consolas" w:cs="Times New Roman"/>
+          <w:sz w:val="18"/>
+          <w:szCs w:val="24"/>
+        </w:rPr>
+        <w:t xml:space="preserve">    </w:t>
+      </w:r>
+      <w:proofErr w:type="spellStart"/>
+      <w:r>
+        <w:rPr>
+          <w:rFonts w:ascii="Consolas" w:eastAsia="Times New Roman" w:hAnsi="Consolas" w:cs="Times New Roman"/>
+          <w:sz w:val="18"/>
+          <w:szCs w:val="24"/>
+        </w:rPr>
+        <w:t>image.</w:t>
+      </w:r>
+      <w:proofErr w:type="gramStart"/>
+      <w:r>
+        <w:rPr>
+          <w:rFonts w:ascii="Consolas" w:eastAsia="Times New Roman" w:hAnsi="Consolas" w:cs="Times New Roman"/>
+          <w:sz w:val="18"/>
+          <w:szCs w:val="24"/>
+        </w:rPr>
+        <w:t>data</w:t>
+      </w:r>
+      <w:proofErr w:type="spellEnd"/>
+      <w:r>
+        <w:rPr>
+          <w:rFonts w:ascii="Consolas" w:eastAsia="Times New Roman" w:hAnsi="Consolas" w:cs="Times New Roman"/>
+          <w:sz w:val="18"/>
+          <w:szCs w:val="24"/>
+        </w:rPr>
+        <w:t>[</w:t>
+      </w:r>
+      <w:proofErr w:type="spellStart"/>
+      <w:proofErr w:type="gramEnd"/>
+      <w:r>
+        <w:rPr>
+          <w:rFonts w:ascii="Consolas" w:eastAsia="Times New Roman" w:hAnsi="Consolas" w:cs="Times New Roman"/>
+          <w:sz w:val="18"/>
+          <w:szCs w:val="24"/>
+        </w:rPr>
+        <w:t>pxi</w:t>
+      </w:r>
+      <w:proofErr w:type="spellEnd"/>
+      <w:r>
+        <w:rPr>
+          <w:rFonts w:ascii="Consolas" w:eastAsia="Times New Roman" w:hAnsi="Consolas" w:cs="Times New Roman"/>
+          <w:sz w:val="18"/>
+          <w:szCs w:val="24"/>
+        </w:rPr>
+        <w:t xml:space="preserve"> +2] = 234;</w:t>
+      </w:r>
+    </w:p>
+    <w:p>
+      <w:pPr>
+        <w:pStyle w:val="Body"/>
+        <w:jc w:val="both"/>
+        <w:rPr>
+          <w:rFonts w:ascii="Consolas" w:eastAsia="Times New Roman" w:hAnsi="Consolas" w:cs="Times New Roman"/>
+          <w:sz w:val="18"/>
+          <w:szCs w:val="24"/>
+        </w:rPr>
+      </w:pPr>
+      <w:r>
+        <w:rPr>
+          <w:rFonts w:ascii="Consolas" w:eastAsia="Times New Roman" w:hAnsi="Consolas" w:cs="Times New Roman"/>
+          <w:sz w:val="18"/>
+          <w:szCs w:val="24"/>
+        </w:rPr>
+        <w:t xml:space="preserve">  }</w:t>
+      </w:r>
+    </w:p>
+    <w:p>
+      <w:pPr>
+        <w:pStyle w:val="Body"/>
+        <w:jc w:val="both"/>
+        <w:rPr>
+          <w:rFonts w:ascii="Consolas" w:eastAsia="Times New Roman" w:hAnsi="Consolas" w:cs="Times New Roman"/>
+          <w:sz w:val="18"/>
+          <w:szCs w:val="24"/>
+        </w:rPr>
+      </w:pPr>
+      <w:r>
+        <w:rPr>
+          <w:rFonts w:ascii="Consolas" w:eastAsia="Times New Roman" w:hAnsi="Consolas" w:cs="Times New Roman"/>
+          <w:sz w:val="18"/>
+          <w:szCs w:val="24"/>
+        </w:rPr>
+        <w:t xml:space="preserve">  else </w:t>
+      </w:r>
+      <w:proofErr w:type="gramStart"/>
+      <w:r>
+        <w:rPr>
+          <w:rFonts w:ascii="Consolas" w:eastAsia="Times New Roman" w:hAnsi="Consolas" w:cs="Times New Roman"/>
+          <w:sz w:val="18"/>
+          <w:szCs w:val="24"/>
+        </w:rPr>
+        <w:t>if( color</w:t>
+      </w:r>
+      <w:proofErr w:type="gramEnd"/>
+      <w:r>
+        <w:rPr>
+          <w:rFonts w:ascii="Consolas" w:eastAsia="Times New Roman" w:hAnsi="Consolas" w:cs="Times New Roman"/>
+          <w:sz w:val="18"/>
+          <w:szCs w:val="24"/>
+        </w:rPr>
+        <w:t xml:space="preserve"> &gt;= 50 &amp;&amp; color &lt;= 100){ // give DARKER grass color</w:t>
+      </w:r>
+    </w:p>
+    <w:p>
+      <w:pPr>
+        <w:pStyle w:val="Body"/>
+        <w:jc w:val="both"/>
+        <w:rPr>
+          <w:rFonts w:ascii="Consolas" w:eastAsia="Times New Roman" w:hAnsi="Consolas" w:cs="Times New Roman"/>
+          <w:sz w:val="18"/>
+          <w:szCs w:val="24"/>
+        </w:rPr>
+      </w:pPr>
+    </w:p>
+    <w:p>
+      <w:pPr>
+        <w:pStyle w:val="Body"/>
+        <w:jc w:val="both"/>
+        <w:rPr>
+          <w:rFonts w:ascii="Consolas" w:eastAsia="Times New Roman" w:hAnsi="Consolas" w:cs="Times New Roman"/>
+          <w:sz w:val="18"/>
+          <w:szCs w:val="24"/>
+        </w:rPr>
+      </w:pPr>
+      <w:r>
+        <w:rPr>
+          <w:rFonts w:ascii="Consolas" w:eastAsia="Times New Roman" w:hAnsi="Consolas" w:cs="Times New Roman"/>
+          <w:sz w:val="18"/>
+          <w:szCs w:val="24"/>
+        </w:rPr>
+        <w:t xml:space="preserve">    </w:t>
+      </w:r>
+      <w:proofErr w:type="spellStart"/>
+      <w:r>
+        <w:rPr>
+          <w:rFonts w:ascii="Consolas" w:eastAsia="Times New Roman" w:hAnsi="Consolas" w:cs="Times New Roman"/>
+          <w:sz w:val="18"/>
+          <w:szCs w:val="24"/>
+        </w:rPr>
+        <w:t>image.data</w:t>
+      </w:r>
+      <w:proofErr w:type="spellEnd"/>
+      <w:r>
+        <w:rPr>
+          <w:rFonts w:ascii="Consolas" w:eastAsia="Times New Roman" w:hAnsi="Consolas" w:cs="Times New Roman"/>
+          <w:sz w:val="18"/>
+          <w:szCs w:val="24"/>
+        </w:rPr>
+        <w:t>[</w:t>
+      </w:r>
+      <w:proofErr w:type="spellStart"/>
+      <w:r>
+        <w:rPr>
+          <w:rFonts w:ascii="Consolas" w:eastAsia="Times New Roman" w:hAnsi="Consolas" w:cs="Times New Roman"/>
+          <w:sz w:val="18"/>
+          <w:szCs w:val="24"/>
+        </w:rPr>
+        <w:t>pxi</w:t>
+      </w:r>
+      <w:proofErr w:type="spellEnd"/>
+      <w:r>
+        <w:rPr>
+          <w:rFonts w:ascii="Consolas" w:eastAsia="Times New Roman" w:hAnsi="Consolas" w:cs="Times New Roman"/>
+          <w:sz w:val="18"/>
+          <w:szCs w:val="24"/>
+        </w:rPr>
+        <w:t xml:space="preserve">] = </w:t>
+      </w:r>
+      <w:proofErr w:type="gramStart"/>
+      <w:r>
+        <w:rPr>
+          <w:rFonts w:ascii="Consolas" w:eastAsia="Times New Roman" w:hAnsi="Consolas" w:cs="Times New Roman"/>
+          <w:sz w:val="18"/>
+          <w:szCs w:val="24"/>
+        </w:rPr>
+        <w:t>1 ;</w:t>
+      </w:r>
+      <w:proofErr w:type="gramEnd"/>
+    </w:p>
+    <w:p>
+      <w:pPr>
+        <w:pStyle w:val="Body"/>
+        <w:jc w:val="both"/>
+        <w:rPr>
+          <w:rFonts w:ascii="Consolas" w:eastAsia="Times New Roman" w:hAnsi="Consolas" w:cs="Times New Roman"/>
+          <w:sz w:val="18"/>
+          <w:szCs w:val="24"/>
+        </w:rPr>
+      </w:pPr>
+      <w:r>
+        <w:rPr>
+          <w:rFonts w:ascii="Consolas" w:eastAsia="Times New Roman" w:hAnsi="Consolas" w:cs="Times New Roman"/>
+          <w:sz w:val="18"/>
+          <w:szCs w:val="24"/>
+        </w:rPr>
+        <w:t xml:space="preserve">    </w:t>
+      </w:r>
+      <w:proofErr w:type="spellStart"/>
+      <w:r>
+        <w:rPr>
+          <w:rFonts w:ascii="Consolas" w:eastAsia="Times New Roman" w:hAnsi="Consolas" w:cs="Times New Roman"/>
+          <w:sz w:val="18"/>
+          <w:szCs w:val="24"/>
+        </w:rPr>
+        <w:t>image.</w:t>
+      </w:r>
+      <w:proofErr w:type="gramStart"/>
+      <w:r>
+        <w:rPr>
+          <w:rFonts w:ascii="Consolas" w:eastAsia="Times New Roman" w:hAnsi="Consolas" w:cs="Times New Roman"/>
+          <w:sz w:val="18"/>
+          <w:szCs w:val="24"/>
+        </w:rPr>
+        <w:t>data</w:t>
+      </w:r>
+      <w:proofErr w:type="spellEnd"/>
+      <w:r>
+        <w:rPr>
+          <w:rFonts w:ascii="Consolas" w:eastAsia="Times New Roman" w:hAnsi="Consolas" w:cs="Times New Roman"/>
+          <w:sz w:val="18"/>
+          <w:szCs w:val="24"/>
+        </w:rPr>
+        <w:t>[</w:t>
+      </w:r>
+      <w:proofErr w:type="spellStart"/>
+      <w:proofErr w:type="gramEnd"/>
+      <w:r>
+        <w:rPr>
+          <w:rFonts w:ascii="Consolas" w:eastAsia="Times New Roman" w:hAnsi="Consolas" w:cs="Times New Roman"/>
+          <w:sz w:val="18"/>
+          <w:szCs w:val="24"/>
+        </w:rPr>
+        <w:t>pxi</w:t>
+      </w:r>
+      <w:proofErr w:type="spellEnd"/>
+      <w:r>
+        <w:rPr>
+          <w:rFonts w:ascii="Consolas" w:eastAsia="Times New Roman" w:hAnsi="Consolas" w:cs="Times New Roman"/>
+          <w:sz w:val="18"/>
+          <w:szCs w:val="24"/>
+        </w:rPr>
+        <w:t>+ 1] = 33;</w:t>
+      </w:r>
+    </w:p>
+    <w:p>
+      <w:pPr>
+        <w:pStyle w:val="Body"/>
+        <w:jc w:val="both"/>
+        <w:rPr>
+          <w:rFonts w:ascii="Consolas" w:eastAsia="Times New Roman" w:hAnsi="Consolas" w:cs="Times New Roman"/>
+          <w:sz w:val="18"/>
+          <w:szCs w:val="24"/>
+        </w:rPr>
+      </w:pPr>
+      <w:r>
+        <w:rPr>
+          <w:rFonts w:ascii="Consolas" w:eastAsia="Times New Roman" w:hAnsi="Consolas" w:cs="Times New Roman"/>
+          <w:sz w:val="18"/>
+          <w:szCs w:val="24"/>
+        </w:rPr>
+        <w:t xml:space="preserve">    </w:t>
+      </w:r>
+      <w:proofErr w:type="spellStart"/>
+      <w:r>
+        <w:rPr>
+          <w:rFonts w:ascii="Consolas" w:eastAsia="Times New Roman" w:hAnsi="Consolas" w:cs="Times New Roman"/>
+          <w:sz w:val="18"/>
+          <w:szCs w:val="24"/>
+        </w:rPr>
+        <w:t>image.</w:t>
+      </w:r>
+      <w:proofErr w:type="gramStart"/>
+      <w:r>
+        <w:rPr>
+          <w:rFonts w:ascii="Consolas" w:eastAsia="Times New Roman" w:hAnsi="Consolas" w:cs="Times New Roman"/>
+          <w:sz w:val="18"/>
+          <w:szCs w:val="24"/>
+        </w:rPr>
+        <w:t>data</w:t>
+      </w:r>
+      <w:proofErr w:type="spellEnd"/>
+      <w:r>
+        <w:rPr>
+          <w:rFonts w:ascii="Consolas" w:eastAsia="Times New Roman" w:hAnsi="Consolas" w:cs="Times New Roman"/>
+          <w:sz w:val="18"/>
+          <w:szCs w:val="24"/>
+        </w:rPr>
+        <w:t>[</w:t>
+      </w:r>
+      <w:proofErr w:type="spellStart"/>
+      <w:proofErr w:type="gramEnd"/>
+      <w:r>
+        <w:rPr>
+          <w:rFonts w:ascii="Consolas" w:eastAsia="Times New Roman" w:hAnsi="Consolas" w:cs="Times New Roman"/>
+          <w:sz w:val="18"/>
+          <w:szCs w:val="24"/>
+        </w:rPr>
+        <w:t>pxi</w:t>
+      </w:r>
+      <w:proofErr w:type="spellEnd"/>
+      <w:r>
+        <w:rPr>
+          <w:rFonts w:ascii="Consolas" w:eastAsia="Times New Roman" w:hAnsi="Consolas" w:cs="Times New Roman"/>
+          <w:sz w:val="18"/>
+          <w:szCs w:val="24"/>
+        </w:rPr>
+        <w:t xml:space="preserve"> +2] = 22;</w:t>
+      </w:r>
+    </w:p>
+    <w:p>
+      <w:pPr>
+        <w:pStyle w:val="Body"/>
+        <w:jc w:val="both"/>
+        <w:rPr>
+          <w:rFonts w:ascii="Consolas" w:eastAsia="Times New Roman" w:hAnsi="Consolas" w:cs="Times New Roman"/>
+          <w:sz w:val="18"/>
+          <w:szCs w:val="24"/>
+        </w:rPr>
+      </w:pPr>
+      <w:r>
+        <w:rPr>
+          <w:rFonts w:ascii="Consolas" w:eastAsia="Times New Roman" w:hAnsi="Consolas" w:cs="Times New Roman"/>
+          <w:sz w:val="18"/>
+          <w:szCs w:val="24"/>
+        </w:rPr>
+        <w:t xml:space="preserve">  }</w:t>
+      </w:r>
+    </w:p>
+    <w:p>
+      <w:pPr>
+        <w:pStyle w:val="Body"/>
+        <w:jc w:val="both"/>
+        <w:rPr>
+          <w:rFonts w:ascii="Consolas" w:eastAsia="Times New Roman" w:hAnsi="Consolas" w:cs="Times New Roman"/>
+          <w:sz w:val="18"/>
+          <w:szCs w:val="24"/>
+        </w:rPr>
+      </w:pPr>
+      <w:r>
+        <w:rPr>
+          <w:rFonts w:ascii="Consolas" w:eastAsia="Times New Roman" w:hAnsi="Consolas" w:cs="Times New Roman"/>
+          <w:sz w:val="18"/>
+          <w:szCs w:val="24"/>
+        </w:rPr>
+        <w:t xml:space="preserve">  else </w:t>
+      </w:r>
+      <w:proofErr w:type="gramStart"/>
+      <w:r>
+        <w:rPr>
+          <w:rFonts w:ascii="Consolas" w:eastAsia="Times New Roman" w:hAnsi="Consolas" w:cs="Times New Roman"/>
+          <w:sz w:val="18"/>
+          <w:szCs w:val="24"/>
+        </w:rPr>
+        <w:t>if(</w:t>
+      </w:r>
+      <w:proofErr w:type="gramEnd"/>
+      <w:r>
+        <w:rPr>
+          <w:rFonts w:ascii="Consolas" w:eastAsia="Times New Roman" w:hAnsi="Consolas" w:cs="Times New Roman"/>
+          <w:sz w:val="18"/>
+          <w:szCs w:val="24"/>
+        </w:rPr>
+        <w:t>color &gt; 100 &amp;&amp; color &lt;= 200){ // give grass color</w:t>
+      </w:r>
+    </w:p>
+    <w:p>
+      <w:pPr>
+        <w:pStyle w:val="Body"/>
+        <w:jc w:val="both"/>
+        <w:rPr>
+          <w:rFonts w:ascii="Consolas" w:eastAsia="Times New Roman" w:hAnsi="Consolas" w:cs="Times New Roman"/>
+          <w:sz w:val="18"/>
+          <w:szCs w:val="24"/>
+        </w:rPr>
+      </w:pPr>
+      <w:r>
+        <w:rPr>
+          <w:rFonts w:ascii="Consolas" w:eastAsia="Times New Roman" w:hAnsi="Consolas" w:cs="Times New Roman"/>
+          <w:sz w:val="18"/>
+          <w:szCs w:val="24"/>
+        </w:rPr>
+        <w:t xml:space="preserve">    </w:t>
+      </w:r>
+      <w:proofErr w:type="spellStart"/>
+      <w:r>
+        <w:rPr>
+          <w:rFonts w:ascii="Consolas" w:eastAsia="Times New Roman" w:hAnsi="Consolas" w:cs="Times New Roman"/>
+          <w:sz w:val="18"/>
+          <w:szCs w:val="24"/>
+        </w:rPr>
+        <w:t>image.data</w:t>
+      </w:r>
+      <w:proofErr w:type="spellEnd"/>
+      <w:r>
+        <w:rPr>
+          <w:rFonts w:ascii="Consolas" w:eastAsia="Times New Roman" w:hAnsi="Consolas" w:cs="Times New Roman"/>
+          <w:sz w:val="18"/>
+          <w:szCs w:val="24"/>
+        </w:rPr>
+        <w:t>[</w:t>
+      </w:r>
+      <w:proofErr w:type="spellStart"/>
+      <w:r>
+        <w:rPr>
+          <w:rFonts w:ascii="Consolas" w:eastAsia="Times New Roman" w:hAnsi="Consolas" w:cs="Times New Roman"/>
+          <w:sz w:val="18"/>
+          <w:szCs w:val="24"/>
+        </w:rPr>
+        <w:t>pxi</w:t>
+      </w:r>
+      <w:proofErr w:type="spellEnd"/>
+      <w:r>
+        <w:rPr>
+          <w:rFonts w:ascii="Consolas" w:eastAsia="Times New Roman" w:hAnsi="Consolas" w:cs="Times New Roman"/>
+          <w:sz w:val="18"/>
+          <w:szCs w:val="24"/>
+        </w:rPr>
+        <w:t xml:space="preserve">] = </w:t>
+      </w:r>
+      <w:proofErr w:type="gramStart"/>
+      <w:r>
+        <w:rPr>
+          <w:rFonts w:ascii="Consolas" w:eastAsia="Times New Roman" w:hAnsi="Consolas" w:cs="Times New Roman"/>
+          <w:sz w:val="18"/>
+          <w:szCs w:val="24"/>
+        </w:rPr>
+        <w:t>3 ;</w:t>
+      </w:r>
+      <w:proofErr w:type="gramEnd"/>
+    </w:p>
+    <w:p>
+      <w:pPr>
+        <w:pStyle w:val="Body"/>
+        <w:jc w:val="both"/>
+        <w:rPr>
+          <w:rFonts w:ascii="Consolas" w:eastAsia="Times New Roman" w:hAnsi="Consolas" w:cs="Times New Roman"/>
+          <w:sz w:val="18"/>
+          <w:szCs w:val="24"/>
+        </w:rPr>
+      </w:pPr>
+      <w:r>
+        <w:rPr>
+          <w:rFonts w:ascii="Consolas" w:eastAsia="Times New Roman" w:hAnsi="Consolas" w:cs="Times New Roman"/>
+          <w:sz w:val="18"/>
+          <w:szCs w:val="24"/>
+        </w:rPr>
+        <w:t xml:space="preserve">    </w:t>
+      </w:r>
+      <w:proofErr w:type="spellStart"/>
+      <w:r>
+        <w:rPr>
+          <w:rFonts w:ascii="Consolas" w:eastAsia="Times New Roman" w:hAnsi="Consolas" w:cs="Times New Roman"/>
+          <w:sz w:val="18"/>
+          <w:szCs w:val="24"/>
+        </w:rPr>
+        <w:t>image.</w:t>
+      </w:r>
+      <w:proofErr w:type="gramStart"/>
+      <w:r>
+        <w:rPr>
+          <w:rFonts w:ascii="Consolas" w:eastAsia="Times New Roman" w:hAnsi="Consolas" w:cs="Times New Roman"/>
+          <w:sz w:val="18"/>
+          <w:szCs w:val="24"/>
+        </w:rPr>
+        <w:t>data</w:t>
+      </w:r>
+      <w:proofErr w:type="spellEnd"/>
+      <w:r>
+        <w:rPr>
+          <w:rFonts w:ascii="Consolas" w:eastAsia="Times New Roman" w:hAnsi="Consolas" w:cs="Times New Roman"/>
+          <w:sz w:val="18"/>
+          <w:szCs w:val="24"/>
+        </w:rPr>
+        <w:t>[</w:t>
+      </w:r>
+      <w:proofErr w:type="spellStart"/>
+      <w:proofErr w:type="gramEnd"/>
+      <w:r>
+        <w:rPr>
+          <w:rFonts w:ascii="Consolas" w:eastAsia="Times New Roman" w:hAnsi="Consolas" w:cs="Times New Roman"/>
+          <w:sz w:val="18"/>
+          <w:szCs w:val="24"/>
+        </w:rPr>
+        <w:t>pxi</w:t>
+      </w:r>
+      <w:proofErr w:type="spellEnd"/>
+      <w:r>
+        <w:rPr>
+          <w:rFonts w:ascii="Consolas" w:eastAsia="Times New Roman" w:hAnsi="Consolas" w:cs="Times New Roman"/>
+          <w:sz w:val="18"/>
+          <w:szCs w:val="24"/>
+        </w:rPr>
+        <w:t>+ 1] = 73;</w:t>
+      </w:r>
+    </w:p>
+    <w:p>
+      <w:pPr>
+        <w:pStyle w:val="Body"/>
+        <w:jc w:val="both"/>
+        <w:rPr>
+          <w:rFonts w:ascii="Consolas" w:eastAsia="Times New Roman" w:hAnsi="Consolas" w:cs="Times New Roman"/>
+          <w:sz w:val="18"/>
+          <w:szCs w:val="24"/>
+        </w:rPr>
+      </w:pPr>
+      <w:r>
+        <w:rPr>
+          <w:rFonts w:ascii="Consolas" w:eastAsia="Times New Roman" w:hAnsi="Consolas" w:cs="Times New Roman"/>
+          <w:sz w:val="18"/>
+          <w:szCs w:val="24"/>
+        </w:rPr>
+        <w:t xml:space="preserve">    </w:t>
+      </w:r>
+      <w:proofErr w:type="spellStart"/>
+      <w:r>
+        <w:rPr>
+          <w:rFonts w:ascii="Consolas" w:eastAsia="Times New Roman" w:hAnsi="Consolas" w:cs="Times New Roman"/>
+          <w:sz w:val="18"/>
+          <w:szCs w:val="24"/>
+        </w:rPr>
+        <w:t>image.</w:t>
+      </w:r>
+      <w:proofErr w:type="gramStart"/>
+      <w:r>
+        <w:rPr>
+          <w:rFonts w:ascii="Consolas" w:eastAsia="Times New Roman" w:hAnsi="Consolas" w:cs="Times New Roman"/>
+          <w:sz w:val="18"/>
+          <w:szCs w:val="24"/>
+        </w:rPr>
+        <w:t>data</w:t>
+      </w:r>
+      <w:proofErr w:type="spellEnd"/>
+      <w:r>
+        <w:rPr>
+          <w:rFonts w:ascii="Consolas" w:eastAsia="Times New Roman" w:hAnsi="Consolas" w:cs="Times New Roman"/>
+          <w:sz w:val="18"/>
+          <w:szCs w:val="24"/>
+        </w:rPr>
+        <w:t>[</w:t>
+      </w:r>
+      <w:proofErr w:type="spellStart"/>
+      <w:proofErr w:type="gramEnd"/>
+      <w:r>
+        <w:rPr>
+          <w:rFonts w:ascii="Consolas" w:eastAsia="Times New Roman" w:hAnsi="Consolas" w:cs="Times New Roman"/>
+          <w:sz w:val="18"/>
+          <w:szCs w:val="24"/>
+        </w:rPr>
+        <w:t>pxi</w:t>
+      </w:r>
+      <w:proofErr w:type="spellEnd"/>
+      <w:r>
+        <w:rPr>
+          <w:rFonts w:ascii="Consolas" w:eastAsia="Times New Roman" w:hAnsi="Consolas" w:cs="Times New Roman"/>
+          <w:sz w:val="18"/>
+          <w:szCs w:val="24"/>
+        </w:rPr>
+        <w:t xml:space="preserve"> +2] = 52;</w:t>
+      </w:r>
+    </w:p>
+    <w:p>
+      <w:pPr>
+        <w:pStyle w:val="Body"/>
+        <w:jc w:val="both"/>
+        <w:rPr>
+          <w:rFonts w:ascii="Consolas" w:eastAsia="Times New Roman" w:hAnsi="Consolas" w:cs="Times New Roman"/>
+          <w:sz w:val="18"/>
+          <w:szCs w:val="24"/>
+        </w:rPr>
+      </w:pPr>
+      <w:r>
+        <w:rPr>
+          <w:rFonts w:ascii="Consolas" w:eastAsia="Times New Roman" w:hAnsi="Consolas" w:cs="Times New Roman"/>
+          <w:sz w:val="18"/>
+          <w:szCs w:val="24"/>
+        </w:rPr>
+        <w:t xml:space="preserve">  }</w:t>
+      </w:r>
+    </w:p>
+    <w:p>
+      <w:pPr>
+        <w:pStyle w:val="Body"/>
+        <w:jc w:val="both"/>
+        <w:rPr>
+          <w:rFonts w:ascii="Consolas" w:eastAsia="Times New Roman" w:hAnsi="Consolas" w:cs="Times New Roman"/>
+          <w:sz w:val="18"/>
+          <w:szCs w:val="24"/>
+        </w:rPr>
+      </w:pPr>
+      <w:r>
+        <w:rPr>
+          <w:rFonts w:ascii="Consolas" w:eastAsia="Times New Roman" w:hAnsi="Consolas" w:cs="Times New Roman"/>
+          <w:sz w:val="18"/>
+          <w:szCs w:val="24"/>
+        </w:rPr>
+        <w:t xml:space="preserve">  else if (color &gt;200 &amp;&amp; color &lt;= </w:t>
+      </w:r>
+      <w:proofErr w:type="gramStart"/>
+      <w:r>
+        <w:rPr>
+          <w:rFonts w:ascii="Consolas" w:eastAsia="Times New Roman" w:hAnsi="Consolas" w:cs="Times New Roman"/>
+          <w:sz w:val="18"/>
+          <w:szCs w:val="24"/>
+        </w:rPr>
+        <w:t>250){</w:t>
+      </w:r>
+      <w:proofErr w:type="gramEnd"/>
+      <w:r>
+        <w:rPr>
+          <w:rFonts w:ascii="Consolas" w:eastAsia="Times New Roman" w:hAnsi="Consolas" w:cs="Times New Roman"/>
+          <w:sz w:val="18"/>
+          <w:szCs w:val="24"/>
+        </w:rPr>
+        <w:t xml:space="preserve"> // DIRTY snow</w:t>
+      </w:r>
+    </w:p>
+    <w:p>
+      <w:pPr>
+        <w:pStyle w:val="Body"/>
+        <w:jc w:val="both"/>
+        <w:rPr>
+          <w:rFonts w:ascii="Consolas" w:eastAsia="Times New Roman" w:hAnsi="Consolas" w:cs="Times New Roman"/>
+          <w:sz w:val="18"/>
+          <w:szCs w:val="24"/>
+        </w:rPr>
+      </w:pPr>
+      <w:r>
+        <w:rPr>
+          <w:rFonts w:ascii="Consolas" w:eastAsia="Times New Roman" w:hAnsi="Consolas" w:cs="Times New Roman"/>
+          <w:sz w:val="18"/>
+          <w:szCs w:val="24"/>
+        </w:rPr>
+        <w:t xml:space="preserve">    </w:t>
+      </w:r>
+      <w:proofErr w:type="spellStart"/>
+      <w:r>
+        <w:rPr>
+          <w:rFonts w:ascii="Consolas" w:eastAsia="Times New Roman" w:hAnsi="Consolas" w:cs="Times New Roman"/>
+          <w:sz w:val="18"/>
+          <w:szCs w:val="24"/>
+        </w:rPr>
+        <w:t>image.data</w:t>
+      </w:r>
+      <w:proofErr w:type="spellEnd"/>
+      <w:r>
+        <w:rPr>
+          <w:rFonts w:ascii="Consolas" w:eastAsia="Times New Roman" w:hAnsi="Consolas" w:cs="Times New Roman"/>
+          <w:sz w:val="18"/>
+          <w:szCs w:val="24"/>
+        </w:rPr>
+        <w:t>[</w:t>
+      </w:r>
+      <w:proofErr w:type="spellStart"/>
+      <w:r>
+        <w:rPr>
+          <w:rFonts w:ascii="Consolas" w:eastAsia="Times New Roman" w:hAnsi="Consolas" w:cs="Times New Roman"/>
+          <w:sz w:val="18"/>
+          <w:szCs w:val="24"/>
+        </w:rPr>
+        <w:t>pxi</w:t>
+      </w:r>
+      <w:proofErr w:type="spellEnd"/>
+      <w:r>
+        <w:rPr>
+          <w:rFonts w:ascii="Consolas" w:eastAsia="Times New Roman" w:hAnsi="Consolas" w:cs="Times New Roman"/>
+          <w:sz w:val="18"/>
+          <w:szCs w:val="24"/>
+        </w:rPr>
+        <w:t xml:space="preserve">] = </w:t>
+      </w:r>
+      <w:proofErr w:type="gramStart"/>
+      <w:r>
+        <w:rPr>
+          <w:rFonts w:ascii="Consolas" w:eastAsia="Times New Roman" w:hAnsi="Consolas" w:cs="Times New Roman"/>
+          <w:sz w:val="18"/>
+          <w:szCs w:val="24"/>
+        </w:rPr>
+        <w:t>200 ;</w:t>
+      </w:r>
+      <w:proofErr w:type="gramEnd"/>
+    </w:p>
+    <w:p>
+      <w:pPr>
+        <w:pStyle w:val="Body"/>
+        <w:jc w:val="both"/>
+        <w:rPr>
+          <w:rFonts w:ascii="Consolas" w:eastAsia="Times New Roman" w:hAnsi="Consolas" w:cs="Times New Roman"/>
+          <w:sz w:val="18"/>
+          <w:szCs w:val="24"/>
+        </w:rPr>
+      </w:pPr>
+      <w:r>
+        <w:rPr>
+          <w:rFonts w:ascii="Consolas" w:eastAsia="Times New Roman" w:hAnsi="Consolas" w:cs="Times New Roman"/>
+          <w:sz w:val="18"/>
+          <w:szCs w:val="24"/>
+        </w:rPr>
+        <w:t xml:space="preserve">    </w:t>
+      </w:r>
+      <w:proofErr w:type="spellStart"/>
+      <w:r>
+        <w:rPr>
+          <w:rFonts w:ascii="Consolas" w:eastAsia="Times New Roman" w:hAnsi="Consolas" w:cs="Times New Roman"/>
+          <w:sz w:val="18"/>
+          <w:szCs w:val="24"/>
+        </w:rPr>
+        <w:t>image.</w:t>
+      </w:r>
+      <w:proofErr w:type="gramStart"/>
+      <w:r>
+        <w:rPr>
+          <w:rFonts w:ascii="Consolas" w:eastAsia="Times New Roman" w:hAnsi="Consolas" w:cs="Times New Roman"/>
+          <w:sz w:val="18"/>
+          <w:szCs w:val="24"/>
+        </w:rPr>
+        <w:t>data</w:t>
+      </w:r>
+      <w:proofErr w:type="spellEnd"/>
+      <w:r>
+        <w:rPr>
+          <w:rFonts w:ascii="Consolas" w:eastAsia="Times New Roman" w:hAnsi="Consolas" w:cs="Times New Roman"/>
+          <w:sz w:val="18"/>
+          <w:szCs w:val="24"/>
+        </w:rPr>
+        <w:t>[</w:t>
+      </w:r>
+      <w:proofErr w:type="spellStart"/>
+      <w:proofErr w:type="gramEnd"/>
+      <w:r>
+        <w:rPr>
+          <w:rFonts w:ascii="Consolas" w:eastAsia="Times New Roman" w:hAnsi="Consolas" w:cs="Times New Roman"/>
+          <w:sz w:val="18"/>
+          <w:szCs w:val="24"/>
+        </w:rPr>
+        <w:t>pxi</w:t>
+      </w:r>
+      <w:proofErr w:type="spellEnd"/>
+      <w:r>
+        <w:rPr>
+          <w:rFonts w:ascii="Consolas" w:eastAsia="Times New Roman" w:hAnsi="Consolas" w:cs="Times New Roman"/>
+          <w:sz w:val="18"/>
+          <w:szCs w:val="24"/>
+        </w:rPr>
+        <w:t>+ 1] = 200;</w:t>
+      </w:r>
+    </w:p>
+    <w:p>
+      <w:pPr>
+        <w:pStyle w:val="Body"/>
+        <w:jc w:val="both"/>
+        <w:rPr>
+          <w:rFonts w:ascii="Consolas" w:eastAsia="Times New Roman" w:hAnsi="Consolas" w:cs="Times New Roman"/>
+          <w:sz w:val="18"/>
+          <w:szCs w:val="24"/>
+        </w:rPr>
+      </w:pPr>
+      <w:r>
+        <w:rPr>
+          <w:rFonts w:ascii="Consolas" w:eastAsia="Times New Roman" w:hAnsi="Consolas" w:cs="Times New Roman"/>
+          <w:sz w:val="18"/>
+          <w:szCs w:val="24"/>
+        </w:rPr>
+        <w:t xml:space="preserve">    </w:t>
+      </w:r>
+      <w:proofErr w:type="spellStart"/>
+      <w:r>
+        <w:rPr>
+          <w:rFonts w:ascii="Consolas" w:eastAsia="Times New Roman" w:hAnsi="Consolas" w:cs="Times New Roman"/>
+          <w:sz w:val="18"/>
+          <w:szCs w:val="24"/>
+        </w:rPr>
+        <w:t>image.</w:t>
+      </w:r>
+      <w:proofErr w:type="gramStart"/>
+      <w:r>
+        <w:rPr>
+          <w:rFonts w:ascii="Consolas" w:eastAsia="Times New Roman" w:hAnsi="Consolas" w:cs="Times New Roman"/>
+          <w:sz w:val="18"/>
+          <w:szCs w:val="24"/>
+        </w:rPr>
+        <w:t>data</w:t>
+      </w:r>
+      <w:proofErr w:type="spellEnd"/>
+      <w:r>
+        <w:rPr>
+          <w:rFonts w:ascii="Consolas" w:eastAsia="Times New Roman" w:hAnsi="Consolas" w:cs="Times New Roman"/>
+          <w:sz w:val="18"/>
+          <w:szCs w:val="24"/>
+        </w:rPr>
+        <w:t>[</w:t>
+      </w:r>
+      <w:proofErr w:type="spellStart"/>
+      <w:proofErr w:type="gramEnd"/>
+      <w:r>
+        <w:rPr>
+          <w:rFonts w:ascii="Consolas" w:eastAsia="Times New Roman" w:hAnsi="Consolas" w:cs="Times New Roman"/>
+          <w:sz w:val="18"/>
+          <w:szCs w:val="24"/>
+        </w:rPr>
+        <w:t>pxi</w:t>
+      </w:r>
+      <w:proofErr w:type="spellEnd"/>
+      <w:r>
+        <w:rPr>
+          <w:rFonts w:ascii="Consolas" w:eastAsia="Times New Roman" w:hAnsi="Consolas" w:cs="Times New Roman"/>
+          <w:sz w:val="18"/>
+          <w:szCs w:val="24"/>
+        </w:rPr>
+        <w:t xml:space="preserve"> +2] = 200;</w:t>
+      </w:r>
+    </w:p>
+    <w:p>
+      <w:pPr>
+        <w:pStyle w:val="Body"/>
+        <w:jc w:val="both"/>
+        <w:rPr>
+          <w:rFonts w:ascii="Consolas" w:eastAsia="Times New Roman" w:hAnsi="Consolas" w:cs="Times New Roman"/>
+          <w:sz w:val="18"/>
+          <w:szCs w:val="24"/>
+        </w:rPr>
+      </w:pPr>
+      <w:r>
+        <w:rPr>
+          <w:rFonts w:ascii="Consolas" w:eastAsia="Times New Roman" w:hAnsi="Consolas" w:cs="Times New Roman"/>
+          <w:sz w:val="18"/>
+          <w:szCs w:val="24"/>
+        </w:rPr>
+        <w:t xml:space="preserve">  }</w:t>
+      </w:r>
+    </w:p>
+    <w:p>
+      <w:pPr>
+        <w:pStyle w:val="Body"/>
+        <w:jc w:val="both"/>
+        <w:rPr>
+          <w:rFonts w:ascii="Consolas" w:eastAsia="Times New Roman" w:hAnsi="Consolas" w:cs="Times New Roman"/>
+          <w:sz w:val="18"/>
+          <w:szCs w:val="24"/>
+        </w:rPr>
+      </w:pPr>
+      <w:r>
+        <w:rPr>
+          <w:rFonts w:ascii="Consolas" w:eastAsia="Times New Roman" w:hAnsi="Consolas" w:cs="Times New Roman"/>
+          <w:sz w:val="18"/>
+          <w:szCs w:val="24"/>
+        </w:rPr>
+        <w:t xml:space="preserve">  </w:t>
+      </w:r>
+      <w:proofErr w:type="gramStart"/>
+      <w:r>
+        <w:rPr>
+          <w:rFonts w:ascii="Consolas" w:eastAsia="Times New Roman" w:hAnsi="Consolas" w:cs="Times New Roman"/>
+          <w:sz w:val="18"/>
+          <w:szCs w:val="24"/>
+        </w:rPr>
+        <w:t>else{ /</w:t>
+      </w:r>
+      <w:proofErr w:type="gramEnd"/>
+      <w:r>
+        <w:rPr>
+          <w:rFonts w:ascii="Consolas" w:eastAsia="Times New Roman" w:hAnsi="Consolas" w:cs="Times New Roman"/>
+          <w:sz w:val="18"/>
+          <w:szCs w:val="24"/>
+        </w:rPr>
+        <w:t>/ pure white snow</w:t>
+      </w:r>
+    </w:p>
+    <w:p>
+      <w:pPr>
+        <w:pStyle w:val="Body"/>
+        <w:jc w:val="both"/>
+        <w:rPr>
+          <w:rFonts w:ascii="Consolas" w:eastAsia="Times New Roman" w:hAnsi="Consolas" w:cs="Times New Roman"/>
+          <w:sz w:val="18"/>
+          <w:szCs w:val="24"/>
+        </w:rPr>
+      </w:pPr>
+      <w:r>
+        <w:rPr>
+          <w:rFonts w:ascii="Consolas" w:eastAsia="Times New Roman" w:hAnsi="Consolas" w:cs="Times New Roman"/>
+          <w:sz w:val="18"/>
+          <w:szCs w:val="24"/>
+        </w:rPr>
+        <w:t xml:space="preserve">    </w:t>
+      </w:r>
+      <w:proofErr w:type="spellStart"/>
+      <w:r>
+        <w:rPr>
+          <w:rFonts w:ascii="Consolas" w:eastAsia="Times New Roman" w:hAnsi="Consolas" w:cs="Times New Roman"/>
+          <w:sz w:val="18"/>
+          <w:szCs w:val="24"/>
+        </w:rPr>
+        <w:t>image.data</w:t>
+      </w:r>
+      <w:proofErr w:type="spellEnd"/>
+      <w:r>
+        <w:rPr>
+          <w:rFonts w:ascii="Consolas" w:eastAsia="Times New Roman" w:hAnsi="Consolas" w:cs="Times New Roman"/>
+          <w:sz w:val="18"/>
+          <w:szCs w:val="24"/>
+        </w:rPr>
+        <w:t>[</w:t>
+      </w:r>
+      <w:proofErr w:type="spellStart"/>
+      <w:r>
+        <w:rPr>
+          <w:rFonts w:ascii="Consolas" w:eastAsia="Times New Roman" w:hAnsi="Consolas" w:cs="Times New Roman"/>
+          <w:sz w:val="18"/>
+          <w:szCs w:val="24"/>
+        </w:rPr>
+        <w:t>pxi</w:t>
+      </w:r>
+      <w:proofErr w:type="spellEnd"/>
+      <w:r>
+        <w:rPr>
+          <w:rFonts w:ascii="Consolas" w:eastAsia="Times New Roman" w:hAnsi="Consolas" w:cs="Times New Roman"/>
+          <w:sz w:val="18"/>
+          <w:szCs w:val="24"/>
+        </w:rPr>
+        <w:t xml:space="preserve">] = </w:t>
+      </w:r>
+      <w:proofErr w:type="spellStart"/>
+      <w:r>
+        <w:rPr>
+          <w:rFonts w:ascii="Consolas" w:eastAsia="Times New Roman" w:hAnsi="Consolas" w:cs="Times New Roman"/>
+          <w:sz w:val="18"/>
+          <w:szCs w:val="24"/>
+        </w:rPr>
+        <w:t>image.data</w:t>
+      </w:r>
+      <w:proofErr w:type="spellEnd"/>
+      <w:r>
+        <w:rPr>
+          <w:rFonts w:ascii="Consolas" w:eastAsia="Times New Roman" w:hAnsi="Consolas" w:cs="Times New Roman"/>
+          <w:sz w:val="18"/>
+          <w:szCs w:val="24"/>
+        </w:rPr>
+        <w:t xml:space="preserve">[pxi+1] = </w:t>
+      </w:r>
+      <w:proofErr w:type="spellStart"/>
+      <w:r>
+        <w:rPr>
+          <w:rFonts w:ascii="Consolas" w:eastAsia="Times New Roman" w:hAnsi="Consolas" w:cs="Times New Roman"/>
+          <w:sz w:val="18"/>
+          <w:szCs w:val="24"/>
+        </w:rPr>
+        <w:t>image.data</w:t>
+      </w:r>
+      <w:proofErr w:type="spellEnd"/>
+      <w:r>
+        <w:rPr>
+          <w:rFonts w:ascii="Consolas" w:eastAsia="Times New Roman" w:hAnsi="Consolas" w:cs="Times New Roman"/>
+          <w:sz w:val="18"/>
+          <w:szCs w:val="24"/>
+        </w:rPr>
+        <w:t>[pxi+2] = 255;</w:t>
+      </w:r>
+    </w:p>
+    <w:p>
+      <w:pPr>
+        <w:pStyle w:val="Body"/>
+        <w:jc w:val="both"/>
+        <w:rPr>
+          <w:rFonts w:ascii="Consolas" w:eastAsia="Times New Roman" w:hAnsi="Consolas" w:cs="Times New Roman"/>
+          <w:sz w:val="18"/>
+          <w:szCs w:val="24"/>
+        </w:rPr>
+      </w:pPr>
+      <w:r>
+        <w:rPr>
+          <w:rFonts w:ascii="Consolas" w:eastAsia="Times New Roman" w:hAnsi="Consolas" w:cs="Times New Roman"/>
+          <w:sz w:val="18"/>
+          <w:szCs w:val="24"/>
+        </w:rPr>
+        <w:t xml:space="preserve">  }</w:t>
+      </w:r>
+    </w:p>
+    <w:p>
+      <w:pPr>
+        <w:pStyle w:val="Body"/>
+        <w:jc w:val="both"/>
+        <w:rPr>
+          <w:rFonts w:ascii="Consolas" w:eastAsia="Times New Roman" w:hAnsi="Consolas" w:cs="Times New Roman"/>
+          <w:sz w:val="18"/>
+          <w:szCs w:val="24"/>
+        </w:rPr>
+      </w:pPr>
+    </w:p>
+    <w:p>
+      <w:pPr>
+        <w:pStyle w:val="Body"/>
+        <w:jc w:val="both"/>
+        <w:rPr>
+          <w:rFonts w:ascii="Consolas" w:eastAsia="Times New Roman" w:hAnsi="Consolas" w:cs="Times New Roman"/>
+          <w:sz w:val="18"/>
+          <w:szCs w:val="24"/>
+        </w:rPr>
+      </w:pPr>
+      <w:r>
+        <w:rPr>
+          <w:rFonts w:ascii="Consolas" w:eastAsia="Times New Roman" w:hAnsi="Consolas" w:cs="Times New Roman"/>
+          <w:sz w:val="18"/>
+          <w:szCs w:val="24"/>
+        </w:rPr>
+        <w:t xml:space="preserve">  </w:t>
+      </w:r>
+      <w:proofErr w:type="spellStart"/>
+      <w:r>
+        <w:rPr>
+          <w:rFonts w:ascii="Consolas" w:eastAsia="Times New Roman" w:hAnsi="Consolas" w:cs="Times New Roman"/>
+          <w:sz w:val="18"/>
+          <w:szCs w:val="24"/>
+        </w:rPr>
+        <w:t>image.data</w:t>
+      </w:r>
+      <w:proofErr w:type="spellEnd"/>
+      <w:r>
+        <w:rPr>
+          <w:rFonts w:ascii="Consolas" w:eastAsia="Times New Roman" w:hAnsi="Consolas" w:cs="Times New Roman"/>
+          <w:sz w:val="18"/>
+          <w:szCs w:val="24"/>
+        </w:rPr>
+        <w:t>[pxi+3] = 255;</w:t>
+      </w:r>
+    </w:p>
+    <w:p>
+      <w:pPr>
+        <w:pStyle w:val="Body"/>
+        <w:jc w:val="both"/>
+        <w:rPr>
+          <w:rFonts w:ascii="Consolas" w:eastAsia="Times New Roman" w:hAnsi="Consolas" w:cs="Times New Roman"/>
+          <w:sz w:val="18"/>
+          <w:szCs w:val="24"/>
+        </w:rPr>
+      </w:pPr>
+    </w:p>
+    <w:p>
+      <w:pPr>
+        <w:pStyle w:val="Body"/>
+        <w:jc w:val="both"/>
+        <w:rPr>
+          <w:rFonts w:ascii="Consolas" w:eastAsia="Times New Roman" w:hAnsi="Consolas" w:cs="Times New Roman"/>
+          <w:sz w:val="18"/>
+          <w:szCs w:val="24"/>
+        </w:rPr>
+      </w:pPr>
+      <w:r>
+        <w:rPr>
+          <w:rFonts w:ascii="Consolas" w:eastAsia="Times New Roman" w:hAnsi="Consolas" w:cs="Times New Roman"/>
+          <w:sz w:val="18"/>
+          <w:szCs w:val="24"/>
+        </w:rPr>
+        <w:t>}</w:t>
+      </w:r>
+    </w:p>
+    <w:p>
+      <w:pPr>
+        <w:pStyle w:val="Body"/>
+        <w:jc w:val="both"/>
+        <w:rPr>
+          <w:rFonts w:ascii="Consolas" w:eastAsia="Times New Roman" w:hAnsi="Consolas" w:cs="Times New Roman"/>
+          <w:sz w:val="18"/>
+          <w:szCs w:val="24"/>
+        </w:rPr>
+      </w:pPr>
+    </w:p>
+    <w:p>
+      <w:pPr>
+        <w:pStyle w:val="Body"/>
+        <w:jc w:val="both"/>
+        <w:rPr>
+          <w:rFonts w:ascii="Linux Libertine" w:eastAsia="Times New Roman" w:hAnsi="Linux Libertine" w:cs="Linux Libertine"/>
+          <w:szCs w:val="24"/>
+        </w:rPr>
+      </w:pPr>
+      <w:r>
+        <w:rPr>
+          <w:noProof/>
+        </w:rPr>
+        <w:drawing>
+          <wp:inline distT="0" distB="0" distL="0" distR="0" wp14:anchorId="76437F54" wp14:editId="1678C2B6">
+            <wp:extent cx="5085080" cy="1952625"/>
+            <wp:effectExtent l="0" t="0" r="1270" b="9525"/>
+            <wp:docPr id="2" name="Picture 2"/>
+            <wp:cNvGraphicFramePr>
+              <a:graphicFrameLocks xmlns:a="http://schemas.openxmlformats.org/drawingml/2006/main" noChangeAspect="1"/>
+            </wp:cNvGraphicFramePr>
+            <a:graphic xmlns:a="http://schemas.openxmlformats.org/drawingml/2006/main">
+              <a:graphicData uri="http://schemas.openxmlformats.org/drawingml/2006/picture">
+                <pic:pic xmlns:pic="http://schemas.openxmlformats.org/drawingml/2006/picture">
+                  <pic:nvPicPr>
+                    <pic:cNvPr id="1" name=""/>
+                    <pic:cNvPicPr/>
+                  </pic:nvPicPr>
+                  <pic:blipFill>
+                    <a:blip r:embed="rId15"/>
+                    <a:stretch>
+                      <a:fillRect/>
+                    </a:stretch>
+                  </pic:blipFill>
+                  <pic:spPr>
+                    <a:xfrm>
+                      <a:off x="0" y="0"/>
+                      <a:ext cx="5157902" cy="1980588"/>
+                    </a:xfrm>
+                    <a:prstGeom prst="rect">
+                      <a:avLst/>
+                    </a:prstGeom>
+                  </pic:spPr>
+                </pic:pic>
+              </a:graphicData>
+            </a:graphic>
+          </wp:inline>
+        </w:drawing>
+      </w:r>
+    </w:p>
+    <w:p>
+      <w:pPr>
+        <w:pStyle w:val="Body"/>
+        <w:jc w:val="both"/>
+        <w:rPr>
+          <w:rFonts w:ascii="Linux Libertine" w:eastAsia="Times New Roman" w:hAnsi="Linux Libertine" w:cs="Linux Libertine"/>
+          <w:szCs w:val="24"/>
+        </w:rPr>
+      </w:pPr>
+    </w:p>
+    <w:p>
+      <w:pPr>
+        <w:pStyle w:val="Body"/>
+        <w:jc w:val="center"/>
+        <w:rPr>
+          <w:rFonts w:ascii="Linux Libertine" w:eastAsia="Times New Roman" w:hAnsi="Linux Libertine" w:cs="Linux Libertine"/>
+          <w:sz w:val="20"/>
+          <w:szCs w:val="24"/>
+        </w:rPr>
+      </w:pPr>
+      <w:r>
+        <w:rPr>
+          <w:rFonts w:ascii="Linux Libertine" w:eastAsia="Times New Roman" w:hAnsi="Linux Libertine" w:cs="Linux Libertine"/>
+          <w:sz w:val="20"/>
+          <w:szCs w:val="24"/>
+        </w:rPr>
+        <w:t xml:space="preserve">Fig. 4. </w:t>
+      </w:r>
+      <w:r>
+        <w:rPr>
+          <w:rFonts w:ascii="Linux Libertine" w:eastAsia="Times New Roman" w:hAnsi="Linux Libertine" w:cs="Linux Libertine"/>
+          <w:sz w:val="20"/>
+          <w:szCs w:val="24"/>
+        </w:rPr>
+        <w:t>Applying texture created from Turbulence values</w:t>
+      </w:r>
+    </w:p>
+    <w:p>
+      <w:pPr>
+        <w:pStyle w:val="AckHead"/>
+        <w:rPr>
+          <w:b w:val="0"/>
+        </w:rPr>
+      </w:pPr>
+      <w:r>
+        <w:rPr>
+          <w:b w:val="0"/>
+        </w:rPr>
+        <w:lastRenderedPageBreak/>
+        <w:t>To make the texturing have a subtle look, we can apply a gradient.</w:t>
+      </w:r>
+      <w:r>
+        <w:rPr>
+          <w:b w:val="0"/>
+        </w:rPr>
+        <w:t xml:space="preserve"> </w:t>
+      </w:r>
+      <w:r>
+        <w:rPr>
+          <w:b w:val="0"/>
+        </w:rPr>
+        <w:t>Again, we can use the same Turbulence value received</w:t>
+      </w:r>
+      <w:r>
+        <w:rPr>
+          <w:b w:val="0"/>
+        </w:rPr>
+        <w:t>, called Tv from here</w:t>
+      </w:r>
+      <w:r>
+        <w:rPr>
+          <w:b w:val="0"/>
+        </w:rPr>
+        <w:t>.</w:t>
+      </w:r>
+      <w:r>
+        <w:rPr>
+          <w:b w:val="0"/>
+        </w:rPr>
+        <w:t xml:space="preserve"> </w:t>
+      </w:r>
+      <w:r>
+        <w:rPr>
+          <w:b w:val="0"/>
+        </w:rPr>
+        <w:t>As we have created the color ranges (view code from section 5)</w:t>
+      </w:r>
+      <w:r>
+        <w:rPr>
+          <w:b w:val="0"/>
+        </w:rPr>
+        <w:t xml:space="preserve">, we can multiply each RGB value by the gradient to </w:t>
+      </w:r>
+      <w:r>
+        <w:rPr>
+          <w:b w:val="0"/>
+        </w:rPr>
+        <w:t xml:space="preserve">achieve </w:t>
+      </w:r>
+      <w:r>
+        <w:rPr>
+          <w:b w:val="0"/>
+        </w:rPr>
+        <w:t>lin</w:t>
+      </w:r>
+      <w:r>
+        <w:rPr>
+          <w:b w:val="0"/>
+        </w:rPr>
+        <w:t>ear darken</w:t>
+      </w:r>
+      <w:r>
+        <w:rPr>
+          <w:b w:val="0"/>
+        </w:rPr>
+        <w:t>ing</w:t>
+      </w:r>
+      <w:r>
+        <w:rPr>
+          <w:b w:val="0"/>
+        </w:rPr>
+        <w:t xml:space="preserve"> or lightening.</w:t>
+      </w:r>
+    </w:p>
+    <w:p>
+      <w:pPr>
+        <w:pStyle w:val="AckHead"/>
+        <w:jc w:val="center"/>
+        <w:rPr>
+          <w:b w:val="0"/>
+        </w:rPr>
+      </w:pPr>
+      <w:r>
+        <w:rPr>
+          <w:noProof/>
+        </w:rPr>
+        <w:drawing>
+          <wp:inline distT="0" distB="0" distL="0" distR="0" wp14:anchorId="348D5F2D" wp14:editId="3DBCDB63">
+            <wp:extent cx="315532" cy="640080"/>
+            <wp:effectExtent l="0" t="0" r="8890" b="7620"/>
+            <wp:docPr id="6" name="Picture 6"/>
+            <wp:cNvGraphicFramePr>
+              <a:graphicFrameLocks xmlns:a="http://schemas.openxmlformats.org/drawingml/2006/main" noChangeAspect="1"/>
+            </wp:cNvGraphicFramePr>
+            <a:graphic xmlns:a="http://schemas.openxmlformats.org/drawingml/2006/main">
+              <a:graphicData uri="http://schemas.openxmlformats.org/drawingml/2006/picture">
+                <pic:pic xmlns:pic="http://schemas.openxmlformats.org/drawingml/2006/picture">
+                  <pic:nvPicPr>
+                    <pic:cNvPr id="1" name=""/>
+                    <pic:cNvPicPr/>
+                  </pic:nvPicPr>
+                  <pic:blipFill>
+                    <a:blip r:embed="rId16"/>
+                    <a:stretch>
+                      <a:fillRect/>
+                    </a:stretch>
+                  </pic:blipFill>
+                  <pic:spPr>
+                    <a:xfrm>
+                      <a:off x="0" y="0"/>
+                      <a:ext cx="315532" cy="640080"/>
+                    </a:xfrm>
+                    <a:prstGeom prst="rect">
+                      <a:avLst/>
+                    </a:prstGeom>
+                  </pic:spPr>
+                </pic:pic>
+              </a:graphicData>
+            </a:graphic>
+          </wp:inline>
+        </w:drawing>
+      </w:r>
+      <w:r>
+        <w:rPr>
+          <w:b w:val="0"/>
+        </w:rPr>
+        <w:t xml:space="preserve"> </w:t>
+      </w:r>
+      <w:r>
+        <w:rPr>
+          <w:noProof/>
+        </w:rPr>
+        <w:drawing>
+          <wp:inline distT="0" distB="0" distL="0" distR="0" wp14:anchorId="29676A87" wp14:editId="2738267A">
+            <wp:extent cx="320040" cy="640080"/>
+            <wp:effectExtent l="0" t="0" r="3810" b="7620"/>
+            <wp:docPr id="7" name="Picture 7"/>
+            <wp:cNvGraphicFramePr>
+              <a:graphicFrameLocks xmlns:a="http://schemas.openxmlformats.org/drawingml/2006/main" noChangeAspect="1"/>
+            </wp:cNvGraphicFramePr>
+            <a:graphic xmlns:a="http://schemas.openxmlformats.org/drawingml/2006/main">
+              <a:graphicData uri="http://schemas.openxmlformats.org/drawingml/2006/picture">
+                <pic:pic xmlns:pic="http://schemas.openxmlformats.org/drawingml/2006/picture">
+                  <pic:nvPicPr>
+                    <pic:cNvPr id="1" name=""/>
+                    <pic:cNvPicPr/>
+                  </pic:nvPicPr>
+                  <pic:blipFill>
+                    <a:blip r:embed="rId17"/>
+                    <a:stretch>
+                      <a:fillRect/>
+                    </a:stretch>
+                  </pic:blipFill>
+                  <pic:spPr>
+                    <a:xfrm>
+                      <a:off x="0" y="0"/>
+                      <a:ext cx="320040" cy="640080"/>
+                    </a:xfrm>
+                    <a:prstGeom prst="rect">
+                      <a:avLst/>
+                    </a:prstGeom>
+                  </pic:spPr>
+                </pic:pic>
+              </a:graphicData>
+            </a:graphic>
+          </wp:inline>
+        </w:drawing>
+      </w:r>
+      <w:r>
+        <w:rPr>
+          <w:b w:val="0"/>
+        </w:rPr>
+        <w:t xml:space="preserve"> </w:t>
+      </w:r>
+      <w:r>
+        <w:rPr>
+          <w:noProof/>
+        </w:rPr>
+        <w:drawing>
+          <wp:inline distT="0" distB="0" distL="0" distR="0" wp14:anchorId="6CCB5D2B" wp14:editId="132D7AC7">
+            <wp:extent cx="306125" cy="640080"/>
+            <wp:effectExtent l="0" t="0" r="0" b="7620"/>
+            <wp:docPr id="8" name="Picture 8"/>
+            <wp:cNvGraphicFramePr>
+              <a:graphicFrameLocks xmlns:a="http://schemas.openxmlformats.org/drawingml/2006/main" noChangeAspect="1"/>
+            </wp:cNvGraphicFramePr>
+            <a:graphic xmlns:a="http://schemas.openxmlformats.org/drawingml/2006/main">
+              <a:graphicData uri="http://schemas.openxmlformats.org/drawingml/2006/picture">
+                <pic:pic xmlns:pic="http://schemas.openxmlformats.org/drawingml/2006/picture">
+                  <pic:nvPicPr>
+                    <pic:cNvPr id="1" name=""/>
+                    <pic:cNvPicPr/>
+                  </pic:nvPicPr>
+                  <pic:blipFill>
+                    <a:blip r:embed="rId18"/>
+                    <a:stretch>
+                      <a:fillRect/>
+                    </a:stretch>
+                  </pic:blipFill>
+                  <pic:spPr>
+                    <a:xfrm>
+                      <a:off x="0" y="0"/>
+                      <a:ext cx="306125" cy="640080"/>
+                    </a:xfrm>
+                    <a:prstGeom prst="rect">
+                      <a:avLst/>
+                    </a:prstGeom>
+                  </pic:spPr>
+                </pic:pic>
+              </a:graphicData>
+            </a:graphic>
+          </wp:inline>
+        </w:drawing>
+      </w:r>
+    </w:p>
+    <w:p>
+      <w:pPr>
+        <w:pStyle w:val="AckHead"/>
+        <w:jc w:val="center"/>
+        <w:rPr>
+          <w:b w:val="0"/>
+        </w:rPr>
+      </w:pPr>
+      <w:r>
+        <w:rPr>
+          <w:b w:val="0"/>
+        </w:rPr>
+        <w:t xml:space="preserve">Fig. 5. Multiplying </w:t>
+      </w:r>
+      <w:proofErr w:type="gramStart"/>
+      <w:r>
+        <w:rPr>
+          <w:b w:val="0"/>
+        </w:rPr>
+        <w:t>RGB(</w:t>
+      </w:r>
+      <w:proofErr w:type="gramEnd"/>
+      <w:r>
+        <w:rPr>
+          <w:b w:val="0"/>
+        </w:rPr>
+        <w:t xml:space="preserve">3,73,52) by Tv 1, 0.5, </w:t>
+      </w:r>
+      <w:r>
+        <w:rPr>
+          <w:b w:val="0"/>
+        </w:rPr>
+        <w:t xml:space="preserve">and </w:t>
+      </w:r>
+      <w:r>
+        <w:rPr>
+          <w:b w:val="0"/>
+        </w:rPr>
+        <w:t>0</w:t>
+      </w:r>
+      <w:r>
+        <w:rPr>
+          <w:b w:val="0"/>
+        </w:rPr>
+        <w:t xml:space="preserve"> respectively</w:t>
+      </w:r>
+      <w:r>
+        <w:rPr>
+          <w:b w:val="0"/>
+        </w:rPr>
+        <w:t xml:space="preserve"> to achieve a linear change</w:t>
+      </w:r>
+    </w:p>
+    <w:p>
+      <w:pPr>
+        <w:pStyle w:val="AckHead"/>
+        <w:rPr>
+          <w:b w:val="0"/>
+        </w:rPr>
+      </w:pPr>
+      <w:r>
+        <w:rPr>
+          <w:b w:val="0"/>
+        </w:rPr>
+        <w:t>Keep in mind that the linear change will be more visible with larger models. As in this case, a very subtle change is seen.</w:t>
+      </w:r>
+      <w:r>
+        <w:rPr>
+          <w:b w:val="0"/>
+        </w:rPr>
+        <w:t xml:space="preserve"> Also, </w:t>
+      </w:r>
+      <w:r>
+        <w:rPr>
+          <w:b w:val="0"/>
+        </w:rPr>
+        <w:t>with the mapping of color ranges between heights, the maximum darkness or lightness will differ</w:t>
+      </w:r>
+      <w:r>
+        <w:rPr>
+          <w:b w:val="0"/>
+        </w:rPr>
+        <w:t>.</w:t>
+      </w:r>
+      <w:r>
+        <w:rPr>
+          <w:b w:val="0"/>
+        </w:rPr>
+        <w:t xml:space="preserve"> For example, </w:t>
+      </w:r>
+      <w:r>
+        <w:rPr>
+          <w:b w:val="0"/>
+        </w:rPr>
+        <w:t xml:space="preserve">if Tv is 0.7, Tv* 255 is 178.5 and </w:t>
+      </w:r>
+      <w:r>
+        <w:rPr>
+          <w:b w:val="0"/>
+        </w:rPr>
+        <w:t>falls in</w:t>
+      </w:r>
+      <w:r>
+        <w:rPr>
+          <w:b w:val="0"/>
+        </w:rPr>
+        <w:t xml:space="preserve"> normal grass color</w:t>
+      </w:r>
+      <w:r>
+        <w:rPr>
+          <w:b w:val="0"/>
+        </w:rPr>
+        <w:t xml:space="preserve"> range</w:t>
+      </w:r>
+      <w:r>
+        <w:rPr>
+          <w:b w:val="0"/>
+        </w:rPr>
+        <w:t>.</w:t>
+      </w:r>
+      <w:r>
+        <w:rPr>
+          <w:b w:val="0"/>
+        </w:rPr>
+        <w:t xml:space="preserve"> Normal </w:t>
+      </w:r>
+      <w:r>
+        <w:rPr>
+          <w:b w:val="0"/>
+        </w:rPr>
+        <w:t xml:space="preserve">grass has RGB </w:t>
+      </w:r>
+      <w:r>
+        <w:rPr>
+          <w:b w:val="0"/>
+        </w:rPr>
+        <w:t>(</w:t>
+      </w:r>
+      <w:r>
+        <w:rPr>
+          <w:b w:val="0"/>
+        </w:rPr>
+        <w:t>3, 73, 52</w:t>
+      </w:r>
+      <w:r>
+        <w:rPr>
+          <w:b w:val="0"/>
+        </w:rPr>
+        <w:t>)</w:t>
+      </w:r>
+      <w:r>
+        <w:rPr>
+          <w:b w:val="0"/>
+        </w:rPr>
+        <w:t>, and when multiplied by Tv</w:t>
+      </w:r>
+      <w:r>
+        <w:rPr>
+          <w:b w:val="0"/>
+        </w:rPr>
+        <w:t>,</w:t>
+      </w:r>
+      <w:r>
+        <w:rPr>
+          <w:b w:val="0"/>
+        </w:rPr>
+        <w:t xml:space="preserve"> the new color is </w:t>
+      </w:r>
+      <w:proofErr w:type="gramStart"/>
+      <w:r>
+        <w:rPr>
+          <w:b w:val="0"/>
+        </w:rPr>
+        <w:t>RGB(</w:t>
+      </w:r>
+      <w:proofErr w:type="gramEnd"/>
+      <w:r>
+        <w:rPr>
+          <w:b w:val="0"/>
+        </w:rPr>
+        <w:t>2,</w:t>
+      </w:r>
+      <w:r>
+        <w:rPr>
+          <w:b w:val="0"/>
+        </w:rPr>
+        <w:t>51,36</w:t>
+      </w:r>
+      <w:r>
+        <w:rPr>
+          <w:b w:val="0"/>
+        </w:rPr>
+        <w:t>)</w:t>
+      </w:r>
+      <w:r>
+        <w:rPr>
+          <w:b w:val="0"/>
+        </w:rPr>
+        <w:t xml:space="preserve"> </w:t>
+      </w:r>
+      <w:r>
+        <w:rPr>
+          <w:b w:val="0"/>
+        </w:rPr>
+        <w:t>w</w:t>
+      </w:r>
+      <w:r>
+        <w:rPr>
+          <w:b w:val="0"/>
+        </w:rPr>
+        <w:t>ith</w:t>
+      </w:r>
+      <w:r>
+        <w:rPr>
+          <w:b w:val="0"/>
+        </w:rPr>
+        <w:t xml:space="preserve"> each value </w:t>
+      </w:r>
+      <w:r>
+        <w:rPr>
+          <w:b w:val="0"/>
+        </w:rPr>
+        <w:t>being</w:t>
+      </w:r>
+      <w:r>
+        <w:rPr>
+          <w:b w:val="0"/>
+        </w:rPr>
+        <w:t xml:space="preserve"> floored.</w:t>
+      </w:r>
+      <w:r>
+        <w:rPr>
+          <w:b w:val="0"/>
+        </w:rPr>
+        <w:t xml:space="preserve"> In other words, we get </w:t>
+      </w:r>
+      <w:r>
+        <w:rPr>
+          <w:b w:val="0"/>
+        </w:rPr>
+        <w:t xml:space="preserve">approximately </w:t>
+      </w:r>
+      <w:r>
+        <w:rPr>
+          <w:b w:val="0"/>
+        </w:rPr>
+        <w:t>0.7</w:t>
+      </w:r>
+      <w:r>
+        <w:rPr>
+          <w:b w:val="0"/>
+        </w:rPr>
+        <w:t xml:space="preserve">% of the original color’s </w:t>
+      </w:r>
+      <w:r>
+        <w:rPr>
+          <w:b w:val="0"/>
+        </w:rPr>
+        <w:t>value</w:t>
+      </w:r>
+      <w:r>
+        <w:rPr>
+          <w:b w:val="0"/>
+        </w:rPr>
+        <w:t>.</w:t>
+      </w:r>
+    </w:p>
+    <w:p>
+      <w:pPr>
+        <w:pStyle w:val="AckHead"/>
+        <w:rPr>
+          <w:b w:val="0"/>
+        </w:rPr>
+      </w:pPr>
+      <w:r>
+        <w:rPr>
+          <w:noProof/>
+        </w:rPr>
+        <w:drawing>
+          <wp:inline distT="0" distB="0" distL="0" distR="0" wp14:anchorId="0E37471C" wp14:editId="79AFC8C5">
+            <wp:extent cx="5003390" cy="2000250"/>
+            <wp:effectExtent l="0" t="0" r="6985" b="0"/>
+            <wp:docPr id="4" name="Picture 4"/>
+            <wp:cNvGraphicFramePr>
+              <a:graphicFrameLocks xmlns:a="http://schemas.openxmlformats.org/drawingml/2006/main" noChangeAspect="1"/>
+            </wp:cNvGraphicFramePr>
+            <a:graphic xmlns:a="http://schemas.openxmlformats.org/drawingml/2006/main">
+              <a:graphicData uri="http://schemas.openxmlformats.org/drawingml/2006/picture">
+                <pic:pic xmlns:pic="http://schemas.openxmlformats.org/drawingml/2006/picture">
+                  <pic:nvPicPr>
+                    <pic:cNvPr id="1" name=""/>
+                    <pic:cNvPicPr/>
+                  </pic:nvPicPr>
+                  <pic:blipFill>
+                    <a:blip r:embed="rId19"/>
+                    <a:stretch>
+                      <a:fillRect/>
+                    </a:stretch>
+                  </pic:blipFill>
+                  <pic:spPr>
+                    <a:xfrm>
+                      <a:off x="0" y="0"/>
+                      <a:ext cx="5011900" cy="2003652"/>
+                    </a:xfrm>
+                    <a:prstGeom prst="rect">
+                      <a:avLst/>
+                    </a:prstGeom>
+                  </pic:spPr>
+                </pic:pic>
+              </a:graphicData>
+            </a:graphic>
+          </wp:inline>
+        </w:drawing>
+      </w:r>
+    </w:p>
+    <w:p>
+      <w:pPr>
+        <w:pStyle w:val="AckHead"/>
+        <w:jc w:val="center"/>
+        <w:rPr>
+          <w:b w:val="0"/>
+        </w:rPr>
+      </w:pPr>
+      <w:r>
+        <w:rPr>
+          <w:b w:val="0"/>
+        </w:rPr>
+        <w:t xml:space="preserve">Fig. 6. </w:t>
+      </w:r>
+      <w:r>
+        <w:rPr>
+          <w:b w:val="0"/>
+        </w:rPr>
+        <w:t>Multiplying pixel colors by Tv for linear gradient</w:t>
+      </w:r>
+    </w:p>
+    <w:p>
+      <w:pPr>
+        <w:pStyle w:val="AckHead"/>
+        <w:rPr>
+          <w:b w:val="0"/>
+        </w:rPr>
+      </w:pPr>
+      <w:r>
+        <w:rPr>
+          <w:b w:val="0"/>
+        </w:rPr>
+        <w:t xml:space="preserve">6.   </w:t>
+      </w:r>
+      <w:r>
+        <w:rPr>
+          <w:b w:val="0"/>
+        </w:rPr>
+        <w:t>DEFINING MOUNTAIN CHARACTERISTICS</w:t>
+      </w:r>
+    </w:p>
+    <w:p>
+      <w:pPr>
+        <w:pStyle w:val="AckHead"/>
+        <w:rPr>
+          <w:rFonts w:ascii="Linux Libertine" w:hAnsi="Linux Libertine" w:cs="Linux Libertine"/>
+          <w:b w:val="0"/>
+        </w:rPr>
+      </w:pPr>
+      <w:r>
+        <w:rPr>
+          <w:rFonts w:ascii="Linux Libertine" w:hAnsi="Linux Libertine" w:cs="Linux Libertine"/>
+          <w:b w:val="0"/>
+        </w:rPr>
+        <w:t>Even though points are pseudo-random, we can still have some degree of control with the shape of the land.</w:t>
+      </w:r>
+      <w:r>
+        <w:rPr>
+          <w:rFonts w:ascii="Linux Libertine" w:hAnsi="Linux Libertine" w:cs="Linux Libertine"/>
+          <w:b w:val="0"/>
+        </w:rPr>
+        <w:t xml:space="preserve"> </w:t>
+      </w:r>
+      <w:r>
+        <w:rPr>
+          <w:rFonts w:ascii="Linux Libertine" w:hAnsi="Linux Libertine" w:cs="Linux Libertine"/>
+          <w:b w:val="0"/>
+        </w:rPr>
+        <w:t>If we use the function Tv^2</w:t>
+      </w:r>
+      <w:r>
+        <w:rPr>
+          <w:rFonts w:ascii="Linux Libertine" w:hAnsi="Linux Libertine" w:cs="Linux Libertine"/>
+          <w:b w:val="0"/>
+        </w:rPr>
+        <w:t>,</w:t>
+      </w:r>
+      <w:r>
+        <w:rPr>
+          <w:rFonts w:ascii="Linux Libertine" w:hAnsi="Linux Libertine" w:cs="Linux Libertine"/>
+          <w:b w:val="0"/>
+        </w:rPr>
+        <w:t xml:space="preserve"> then we get similarities with the original x^2 curve.</w:t>
+      </w:r>
+      <w:r>
+        <w:rPr>
+          <w:rFonts w:ascii="Linux Libertine" w:hAnsi="Linux Libertine" w:cs="Linux Libertine"/>
+          <w:b w:val="0"/>
+        </w:rPr>
+        <w:t xml:space="preserve"> </w:t>
+      </w:r>
+      <w:r>
+        <w:rPr>
+          <w:rFonts w:ascii="Linux Libertine" w:hAnsi="Linux Libertine" w:cs="Linux Libertine"/>
+          <w:b w:val="0"/>
+        </w:rPr>
+        <w:t>Likewise, we can extend this to other functions and even piecewise functions!</w:t>
+      </w:r>
+      <w:r>
+        <w:rPr>
+          <w:rFonts w:ascii="Linux Libertine" w:hAnsi="Linux Libertine" w:cs="Linux Libertine"/>
+          <w:b w:val="0"/>
+        </w:rPr>
+        <w:t xml:space="preserve"> </w:t>
+      </w:r>
+      <w:r>
+        <w:rPr>
+          <w:rFonts w:ascii="Linux Libertine" w:hAnsi="Linux Libertine" w:cs="Linux Libertine"/>
+          <w:b w:val="0"/>
+        </w:rPr>
+        <w:t xml:space="preserve">When observing the results, it is important to consider the probability that Tv falling within a range. </w:t>
+      </w:r>
+      <w:r>
+        <w:rPr>
+          <w:rFonts w:ascii="Linux Libertine" w:hAnsi="Linux Libertine" w:cs="Linux Libertine"/>
+          <w:b w:val="0"/>
+        </w:rPr>
+        <w:t>For example, by looking at Fig. 7 we can see that if Tv is between [</w:t>
+      </w:r>
+      <w:r>
+        <w:rPr>
+          <w:rFonts w:ascii="Linux Libertine" w:hAnsi="Linux Libertine" w:cs="Linux Libertine"/>
+          <w:b w:val="0"/>
+        </w:rPr>
+        <w:t>0,0.2</w:t>
+      </w:r>
+      <w:r>
+        <w:rPr>
+          <w:rFonts w:ascii="Linux Libertine" w:hAnsi="Linux Libertine" w:cs="Linux Libertine"/>
+          <w:b w:val="0"/>
+        </w:rPr>
+        <w:t>]</w:t>
+      </w:r>
+      <w:r>
+        <w:rPr>
+          <w:rFonts w:ascii="Linux Libertine" w:hAnsi="Linux Libertine" w:cs="Linux Libertine"/>
+          <w:b w:val="0"/>
+        </w:rPr>
+        <w:t>, we will get a roughly flat result.</w:t>
+      </w:r>
+      <w:r>
+        <w:rPr>
+          <w:rFonts w:ascii="Linux Libertine" w:hAnsi="Linux Libertine" w:cs="Linux Libertine"/>
+          <w:b w:val="0"/>
+        </w:rPr>
+        <w:t xml:space="preserve"> If above 0.2, then we get points that follow the curve upwards.</w:t>
+      </w:r>
+      <w:r>
+        <w:rPr>
+          <w:rFonts w:ascii="Linux Libertine" w:hAnsi="Linux Libertine" w:cs="Linux Libertine"/>
+          <w:b w:val="0"/>
+        </w:rPr>
+        <w:t xml:space="preserve"> This </w:t>
+      </w:r>
+      <w:r>
+        <w:rPr>
+          <w:rFonts w:ascii="Linux Libertine" w:hAnsi="Linux Libertine" w:cs="Linux Libertine"/>
+          <w:b w:val="0"/>
+        </w:rPr>
+        <w:t xml:space="preserve">is </w:t>
+      </w:r>
+      <w:r>
+        <w:rPr>
+          <w:rFonts w:ascii="Linux Libertine" w:hAnsi="Linux Libertine" w:cs="Linux Libertine"/>
+          <w:b w:val="0"/>
+        </w:rPr>
+        <w:t xml:space="preserve">caveat is </w:t>
+      </w:r>
+      <w:r>
+        <w:rPr>
+          <w:rFonts w:ascii="Linux Libertine" w:hAnsi="Linux Libertine" w:cs="Linux Libertine"/>
+          <w:b w:val="0"/>
+        </w:rPr>
+        <w:t>trickier</w:t>
+      </w:r>
+      <w:r>
+        <w:rPr>
+          <w:rFonts w:ascii="Linux Libertine" w:hAnsi="Linux Libertine" w:cs="Linux Libertine"/>
+          <w:b w:val="0"/>
+        </w:rPr>
+        <w:t xml:space="preserve"> when working with piecewise functions</w:t>
+      </w:r>
+      <w:r>
+        <w:rPr>
+          <w:rFonts w:ascii="Linux Libertine" w:hAnsi="Linux Libertine" w:cs="Linux Libertine"/>
+          <w:b w:val="0"/>
+        </w:rPr>
+        <w:t>.</w:t>
+      </w:r>
+    </w:p>
+    <w:p>
+      <w:pPr>
+        <w:pStyle w:val="AckHead"/>
+        <w:jc w:val="center"/>
+        <w:rPr>
+          <w:rFonts w:ascii="Linux Libertine" w:hAnsi="Linux Libertine" w:cs="Linux Libertine"/>
+          <w:b w:val="0"/>
+        </w:rPr>
+      </w:pPr>
+      <w:r>
+        <w:rPr>
+          <w:noProof/>
+        </w:rPr>
+        <w:lastRenderedPageBreak/>
+        <w:drawing>
+          <wp:inline distT="0" distB="0" distL="0" distR="0" wp14:anchorId="7FEF22F9" wp14:editId="141DA1F8">
+            <wp:extent cx="2914650" cy="1952625"/>
+            <wp:effectExtent l="0" t="0" r="0" b="9525"/>
+            <wp:docPr id="15" name="Picture 15"/>
+            <wp:cNvGraphicFramePr>
+              <a:graphicFrameLocks xmlns:a="http://schemas.openxmlformats.org/drawingml/2006/main" noChangeAspect="1"/>
+            </wp:cNvGraphicFramePr>
+            <a:graphic xmlns:a="http://schemas.openxmlformats.org/drawingml/2006/main">
+              <a:graphicData uri="http://schemas.openxmlformats.org/drawingml/2006/picture">
+                <pic:pic xmlns:pic="http://schemas.openxmlformats.org/drawingml/2006/picture">
+                  <pic:nvPicPr>
+                    <pic:cNvPr id="1" name=""/>
+                    <pic:cNvPicPr/>
+                  </pic:nvPicPr>
+                  <pic:blipFill>
+                    <a:blip r:embed="rId20"/>
+                    <a:stretch>
+                      <a:fillRect/>
+                    </a:stretch>
+                  </pic:blipFill>
+                  <pic:spPr>
+                    <a:xfrm>
+                      <a:off x="0" y="0"/>
+                      <a:ext cx="3010424" cy="2016787"/>
+                    </a:xfrm>
+                    <a:prstGeom prst="rect">
+                      <a:avLst/>
+                    </a:prstGeom>
+                  </pic:spPr>
+                </pic:pic>
+              </a:graphicData>
+            </a:graphic>
+          </wp:inline>
+        </w:drawing>
+      </w:r>
+    </w:p>
+    <w:p>
+      <w:pPr>
+        <w:pStyle w:val="AckHead"/>
+        <w:jc w:val="center"/>
+        <w:rPr>
+          <w:rFonts w:ascii="Linux Libertine" w:hAnsi="Linux Libertine" w:cs="Linux Libertine"/>
+          <w:b w:val="0"/>
+        </w:rPr>
+      </w:pPr>
+      <w:r>
+        <w:rPr>
+          <w:rFonts w:ascii="Linux Libertine" w:hAnsi="Linux Libertine" w:cs="Linux Libertine"/>
+          <w:b w:val="0"/>
+        </w:rPr>
+        <w:t xml:space="preserve">Fig. 7. </w:t>
+      </w:r>
+      <w:r>
+        <w:rPr>
+          <w:rFonts w:ascii="Linux Libertine" w:hAnsi="Linux Libertine" w:cs="Linux Libertine"/>
+          <w:b w:val="0"/>
+        </w:rPr>
+        <w:t>Original x^2 curve</w:t>
+      </w:r>
+    </w:p>
+    <w:p>
+      <w:pPr>
+        <w:pStyle w:val="AckHead"/>
+        <w:rPr>
+          <w:rFonts w:ascii="Linux Libertine" w:hAnsi="Linux Libertine" w:cs="Linux Libertine"/>
+          <w:b w:val="0"/>
+        </w:rPr>
+      </w:pPr>
+      <w:r>
+        <w:rPr>
+          <w:noProof/>
+        </w:rPr>
+        <w:drawing>
+          <wp:inline distT="0" distB="0" distL="0" distR="0" wp14:anchorId="0FC5B824" wp14:editId="2F35E671">
+            <wp:extent cx="5003477" cy="2066925"/>
+            <wp:effectExtent l="0" t="0" r="6985" b="0"/>
+            <wp:docPr id="16" name="Picture 16"/>
+            <wp:cNvGraphicFramePr>
+              <a:graphicFrameLocks xmlns:a="http://schemas.openxmlformats.org/drawingml/2006/main" noChangeAspect="1"/>
+            </wp:cNvGraphicFramePr>
+            <a:graphic xmlns:a="http://schemas.openxmlformats.org/drawingml/2006/main">
+              <a:graphicData uri="http://schemas.openxmlformats.org/drawingml/2006/picture">
+                <pic:pic xmlns:pic="http://schemas.openxmlformats.org/drawingml/2006/picture">
+                  <pic:nvPicPr>
+                    <pic:cNvPr id="1" name=""/>
+                    <pic:cNvPicPr/>
+                  </pic:nvPicPr>
+                  <pic:blipFill>
+                    <a:blip r:embed="rId21"/>
+                    <a:stretch>
+                      <a:fillRect/>
+                    </a:stretch>
+                  </pic:blipFill>
+                  <pic:spPr>
+                    <a:xfrm>
+                      <a:off x="0" y="0"/>
+                      <a:ext cx="5010040" cy="2069636"/>
+                    </a:xfrm>
+                    <a:prstGeom prst="rect">
+                      <a:avLst/>
+                    </a:prstGeom>
+                  </pic:spPr>
+                </pic:pic>
+              </a:graphicData>
+            </a:graphic>
+          </wp:inline>
+        </w:drawing>
+      </w:r>
+    </w:p>
+    <w:p>
+      <w:pPr>
+        <w:pStyle w:val="AckHead"/>
+        <w:jc w:val="center"/>
+        <w:rPr>
+          <w:rFonts w:ascii="Linux Libertine" w:hAnsi="Linux Libertine" w:cs="Linux Libertine"/>
+          <w:b w:val="0"/>
+        </w:rPr>
+      </w:pPr>
+      <w:r>
+        <w:rPr>
+          <w:rFonts w:ascii="Linux Libertine" w:hAnsi="Linux Libertine" w:cs="Linux Libertine"/>
+          <w:b w:val="0"/>
+        </w:rPr>
+        <w:t>Fig. 8. Results of Tv^2</w:t>
+      </w:r>
+    </w:p>
+    <w:p>
+      <w:pPr>
+        <w:pStyle w:val="AckHead"/>
+        <w:rPr>
+          <w:rFonts w:ascii="Linux Libertine" w:hAnsi="Linux Libertine" w:cs="Linux Libertine"/>
+          <w:b w:val="0"/>
+        </w:rPr>
+      </w:pPr>
+      <w:r>
+        <w:rPr>
+          <w:rFonts w:ascii="Linux Libertine" w:hAnsi="Linux Libertine" w:cs="Linux Libertine"/>
+          <w:b w:val="0"/>
+        </w:rPr>
+        <w:t>Observing applic</w:t>
+      </w:r>
+      <w:r>
+        <w:rPr>
+          <w:rFonts w:ascii="Linux Libertine" w:hAnsi="Linux Libertine" w:cs="Linux Libertine"/>
+          <w:b w:val="0"/>
+        </w:rPr>
+        <w:t>ation of the piecewise function</w:t>
+      </w:r>
+      <w:r>
+        <w:rPr>
+          <w:rFonts w:ascii="Linux Libertine" w:hAnsi="Linux Libertine" w:cs="Linux Libertine"/>
+          <w:b w:val="0"/>
+        </w:rPr>
+        <w:t xml:space="preserve">: </w:t>
+      </w:r>
+    </w:p>
+    <w:p>
+      <w:pPr>
+        <w:pStyle w:val="Body"/>
+        <w:jc w:val="both"/>
+        <w:rPr>
+          <w:rFonts w:ascii="Times New Roman" w:eastAsia="Times New Roman" w:hAnsi="Times New Roman" w:cs="Times New Roman"/>
+          <w:sz w:val="24"/>
+          <w:szCs w:val="24"/>
+        </w:rPr>
+      </w:pPr>
+      <w:r>
+        <w:rPr>
+          <w:rFonts w:ascii="Times New Roman" w:eastAsia="Times New Roman" w:hAnsi="Times New Roman" w:cs="Times New Roman"/>
+          <w:sz w:val="24"/>
+          <w:szCs w:val="24"/>
+        </w:rPr>
+        <w:t>Pow(y,4) if y &lt;= 0.4</w:t>
+      </w:r>
+    </w:p>
+    <w:p>
+      <w:pPr>
+        <w:pStyle w:val="Body"/>
+        <w:jc w:val="both"/>
+        <w:rPr>
+          <w:rFonts w:ascii="Times New Roman" w:eastAsia="Times New Roman" w:hAnsi="Times New Roman" w:cs="Times New Roman"/>
+          <w:sz w:val="24"/>
+          <w:szCs w:val="24"/>
+        </w:rPr>
+      </w:pPr>
+      <w:r>
+        <w:rPr>
+          <w:rFonts w:ascii="Times New Roman" w:eastAsia="Times New Roman" w:hAnsi="Times New Roman" w:cs="Times New Roman"/>
+          <w:sz w:val="24"/>
+          <w:szCs w:val="24"/>
+        </w:rPr>
+        <w:t>Sin(y) if y &gt; 0.4</w:t>
+      </w:r>
+    </w:p>
+    <w:p>
+      <w:pPr>
+        <w:pStyle w:val="Body"/>
+        <w:jc w:val="both"/>
+        <w:rPr>
+          <w:rFonts w:ascii="Times New Roman" w:eastAsia="Times New Roman" w:hAnsi="Times New Roman" w:cs="Times New Roman"/>
+          <w:sz w:val="24"/>
+          <w:szCs w:val="24"/>
+        </w:rPr>
+      </w:pPr>
+    </w:p>
+    <w:p>
+      <w:pPr>
+        <w:pStyle w:val="Body"/>
+        <w:jc w:val="both"/>
+        <w:rPr>
+          <w:rFonts w:ascii="Times New Roman" w:eastAsia="Times New Roman" w:hAnsi="Times New Roman" w:cs="Times New Roman"/>
+          <w:sz w:val="24"/>
+          <w:szCs w:val="24"/>
+        </w:rPr>
+      </w:pPr>
+      <w:r>
+        <w:rPr>
+          <w:noProof/>
+        </w:rPr>
+        <w:lastRenderedPageBreak/>
+        <w:drawing>
+          <wp:inline distT="0" distB="0" distL="0" distR="0" wp14:anchorId="3902488C" wp14:editId="27A5EB8B">
+            <wp:extent cx="5003553" cy="1952625"/>
+            <wp:effectExtent l="0" t="0" r="6985" b="0"/>
+            <wp:docPr id="9" name="Picture 9"/>
+            <wp:cNvGraphicFramePr>
+              <a:graphicFrameLocks xmlns:a="http://schemas.openxmlformats.org/drawingml/2006/main" noChangeAspect="1"/>
+            </wp:cNvGraphicFramePr>
+            <a:graphic xmlns:a="http://schemas.openxmlformats.org/drawingml/2006/main">
+              <a:graphicData uri="http://schemas.openxmlformats.org/drawingml/2006/picture">
+                <pic:pic xmlns:pic="http://schemas.openxmlformats.org/drawingml/2006/picture">
+                  <pic:nvPicPr>
+                    <pic:cNvPr id="1" name=""/>
+                    <pic:cNvPicPr/>
+                  </pic:nvPicPr>
+                  <pic:blipFill>
+                    <a:blip r:embed="rId22"/>
+                    <a:stretch>
+                      <a:fillRect/>
+                    </a:stretch>
+                  </pic:blipFill>
+                  <pic:spPr>
+                    <a:xfrm>
+                      <a:off x="0" y="0"/>
+                      <a:ext cx="5012343" cy="1956055"/>
+                    </a:xfrm>
+                    <a:prstGeom prst="rect">
+                      <a:avLst/>
+                    </a:prstGeom>
+                  </pic:spPr>
+                </pic:pic>
+              </a:graphicData>
+            </a:graphic>
+          </wp:inline>
+        </w:drawing>
+      </w:r>
+    </w:p>
+    <w:p>
+      <w:pPr>
+        <w:pStyle w:val="Body"/>
+        <w:jc w:val="center"/>
+        <w:rPr>
+          <w:rFonts w:ascii="Times New Roman" w:eastAsia="Times New Roman" w:hAnsi="Times New Roman" w:cs="Times New Roman"/>
+          <w:sz w:val="24"/>
+          <w:szCs w:val="24"/>
+        </w:rPr>
+      </w:pPr>
+    </w:p>
+    <w:p>
+      <w:pPr>
+        <w:pStyle w:val="Body"/>
+        <w:jc w:val="center"/>
+        <w:rPr>
+          <w:rFonts w:ascii="Linux Biolinum" w:eastAsia="Times New Roman" w:hAnsi="Linux Biolinum" w:cs="Linux Biolinum"/>
+          <w:sz w:val="20"/>
+          <w:szCs w:val="24"/>
+        </w:rPr>
+      </w:pPr>
+      <w:r>
+        <w:rPr>
+          <w:rFonts w:ascii="Linux Biolinum" w:eastAsia="Times New Roman" w:hAnsi="Linux Biolinum" w:cs="Linux Biolinum"/>
+          <w:sz w:val="20"/>
+          <w:szCs w:val="24"/>
+        </w:rPr>
+        <w:t>Fig. 9. Running Tv through piecewise function</w:t>
+      </w:r>
+    </w:p>
+    <w:p>
+      <w:pPr>
+        <w:pStyle w:val="AckHead"/>
+        <w:rPr>
+          <w:rFonts w:ascii="Linux Libertine" w:hAnsi="Linux Libertine" w:cs="Linux Libertine"/>
+          <w:b w:val="0"/>
+        </w:rPr>
+      </w:pPr>
+      <w:r>
+        <w:rPr>
+          <w:rFonts w:ascii="Linux Libertine" w:hAnsi="Linux Libertine" w:cs="Linux Libertine"/>
+          <w:b w:val="0"/>
+        </w:rPr>
+        <w:t xml:space="preserve">Notice that </w:t>
+      </w:r>
+      <w:r>
+        <w:rPr>
+          <w:rFonts w:ascii="Linux Libertine" w:hAnsi="Linux Libertine" w:cs="Linux Libertine"/>
+          <w:b w:val="0"/>
+        </w:rPr>
+        <w:t xml:space="preserve">sudden vertical change in height is due to </w:t>
+      </w:r>
+      <w:r>
+        <w:rPr>
+          <w:rFonts w:ascii="Linux Libertine" w:hAnsi="Linux Libertine" w:cs="Linux Libertine"/>
+          <w:b w:val="0"/>
+        </w:rPr>
+        <w:t xml:space="preserve">no smooth transition </w:t>
+      </w:r>
+      <w:r>
+        <w:rPr>
+          <w:rFonts w:ascii="Linux Libertine" w:hAnsi="Linux Libertine" w:cs="Linux Libertine"/>
+          <w:b w:val="0"/>
+        </w:rPr>
+        <w:t xml:space="preserve">between each function at 0.4? </w:t>
+      </w:r>
+      <w:r>
+        <w:rPr>
+          <w:rFonts w:ascii="Linux Libertine" w:hAnsi="Linux Libertine" w:cs="Linux Libertine"/>
+          <w:b w:val="0"/>
+        </w:rPr>
+        <w:t>I</w:t>
+      </w:r>
+      <w:r>
+        <w:rPr>
+          <w:rFonts w:ascii="Linux Libertine" w:hAnsi="Linux Libertine" w:cs="Linux Libertine"/>
+          <w:b w:val="0"/>
+        </w:rPr>
+        <w:t>n other words</w:t>
+      </w:r>
+      <w:r>
+        <w:rPr>
+          <w:rFonts w:ascii="Linux Libertine" w:hAnsi="Linux Libertine" w:cs="Linux Libertine"/>
+          <w:b w:val="0"/>
+        </w:rPr>
+        <w:t xml:space="preserve">, if Tv is 0.4 then </w:t>
+      </w:r>
+      <w:r>
+        <w:rPr>
+          <w:rFonts w:ascii="Linux Libertine" w:hAnsi="Linux Libertine" w:cs="Linux Libertine"/>
+          <w:b w:val="0"/>
+        </w:rPr>
+        <w:t>you get</w:t>
+      </w:r>
+      <w:r>
+        <w:rPr>
+          <w:rFonts w:ascii="Linux Libertine" w:hAnsi="Linux Libertine" w:cs="Linux Libertine"/>
+          <w:b w:val="0"/>
+        </w:rPr>
+        <w:t xml:space="preserve"> 0.</w:t>
+      </w:r>
+      <w:r>
+        <w:rPr>
+          <w:rFonts w:ascii="Linux Libertine" w:hAnsi="Linux Libertine" w:cs="Linux Libertine"/>
+          <w:b w:val="0"/>
+        </w:rPr>
+        <w:t>2</w:t>
+      </w:r>
+      <w:r>
+        <w:rPr>
+          <w:rFonts w:ascii="Linux Libertine" w:hAnsi="Linux Libertine" w:cs="Linux Libertine"/>
+          <w:b w:val="0"/>
+        </w:rPr>
+        <w:t>5</w:t>
+      </w:r>
+      <w:r>
+        <w:rPr>
+          <w:rFonts w:ascii="Linux Libertine" w:hAnsi="Linux Libertine" w:cs="Linux Libertine"/>
+          <w:b w:val="0"/>
+        </w:rPr>
+        <w:t xml:space="preserve">, if Tv is 0.41 you get </w:t>
+      </w:r>
+      <w:r>
+        <w:rPr>
+          <w:rFonts w:ascii="Linux Libertine" w:hAnsi="Linux Libertine" w:cs="Linux Libertine"/>
+          <w:b w:val="0"/>
+        </w:rPr>
+        <w:t>\</w:t>
+      </w:r>
+      <w:proofErr w:type="spellStart"/>
+      <w:r>
+        <w:rPr>
+          <w:rFonts w:ascii="Linux Libertine" w:hAnsi="Linux Libertine" w:cs="Linux Libertine"/>
+          <w:b w:val="0"/>
+        </w:rPr>
+        <w:t>approx</w:t>
+      </w:r>
+      <w:proofErr w:type="spellEnd"/>
+      <w:r>
+        <w:rPr>
+          <w:rFonts w:ascii="Linux Libertine" w:hAnsi="Linux Libertine" w:cs="Linux Libertine"/>
+          <w:b w:val="0"/>
+        </w:rPr>
+        <w:t xml:space="preserve"> 0.41</w:t>
+      </w:r>
+      <w:r>
+        <w:rPr>
+          <w:rFonts w:ascii="Linux Libertine" w:hAnsi="Linux Libertine" w:cs="Linux Libertine"/>
+          <w:b w:val="0"/>
+        </w:rPr>
+        <w:t xml:space="preserve">. </w:t>
+      </w:r>
+      <w:r>
+        <w:rPr>
+          <w:rFonts w:ascii="Linux Libertine" w:hAnsi="Linux Libertine" w:cs="Linux Libertine"/>
+          <w:b w:val="0"/>
+        </w:rPr>
+        <w:t>So,</w:t>
+      </w:r>
+      <w:r>
+        <w:rPr>
+          <w:rFonts w:ascii="Linux Libertine" w:hAnsi="Linux Libertine" w:cs="Linux Libertine"/>
+          <w:b w:val="0"/>
+        </w:rPr>
+        <w:t xml:space="preserve"> going from 0.16 to 0.41 is quite a </w:t>
+      </w:r>
+      <w:r>
+        <w:rPr>
+          <w:rFonts w:ascii="Linux Libertine" w:hAnsi="Linux Libertine" w:cs="Linux Libertine"/>
+          <w:b w:val="0"/>
+        </w:rPr>
+        <w:t>high height</w:t>
+      </w:r>
+      <w:r>
+        <w:rPr>
+          <w:rFonts w:ascii="Linux Libertine" w:hAnsi="Linux Libertine" w:cs="Linux Libertine"/>
+          <w:b w:val="0"/>
+        </w:rPr>
+        <w:t xml:space="preserve"> </w:t>
+      </w:r>
+      <w:r>
+        <w:rPr>
+          <w:rFonts w:ascii="Linux Libertine" w:hAnsi="Linux Libertine" w:cs="Linux Libertine"/>
+          <w:b w:val="0"/>
+        </w:rPr>
+        <w:t>differ</w:t>
+      </w:r>
+      <w:r>
+        <w:rPr>
+          <w:rFonts w:ascii="Linux Libertine" w:hAnsi="Linux Libertine" w:cs="Linux Libertine"/>
+          <w:b w:val="0"/>
+        </w:rPr>
+        <w:t>e</w:t>
+      </w:r>
+      <w:r>
+        <w:rPr>
+          <w:rFonts w:ascii="Linux Libertine" w:hAnsi="Linux Libertine" w:cs="Linux Libertine"/>
+          <w:b w:val="0"/>
+        </w:rPr>
+        <w:t>nce</w:t>
+      </w:r>
+      <w:r>
+        <w:rPr>
+          <w:rFonts w:ascii="Linux Libertine" w:hAnsi="Linux Libertine" w:cs="Linux Libertine"/>
+          <w:b w:val="0"/>
+        </w:rPr>
+        <w:t xml:space="preserve"> in change with two </w:t>
+      </w:r>
+      <w:r>
+        <w:rPr>
+          <w:rFonts w:ascii="Linux Libertine" w:hAnsi="Linux Libertine" w:cs="Linux Libertine"/>
+          <w:b w:val="0"/>
+        </w:rPr>
+        <w:t>adjacent</w:t>
+      </w:r>
+      <w:r>
+        <w:rPr>
+          <w:rFonts w:ascii="Linux Libertine" w:hAnsi="Linux Libertine" w:cs="Linux Libertine"/>
+          <w:b w:val="0"/>
+        </w:rPr>
+        <w:t xml:space="preserve"> </w:t>
+      </w:r>
+      <w:r>
+        <w:rPr>
+          <w:rFonts w:ascii="Linux Libertine" w:hAnsi="Linux Libertine" w:cs="Linux Libertine"/>
+          <w:b w:val="0"/>
+        </w:rPr>
+        <w:t>vertices.</w:t>
+      </w:r>
+    </w:p>
+    <w:p>
+      <w:pPr>
+        <w:pStyle w:val="AckHead"/>
+        <w:rPr>
+          <w:rFonts w:ascii="Linux Libertine" w:hAnsi="Linux Libertine" w:cs="Linux Libertine"/>
+          <w:b w:val="0"/>
+        </w:rPr>
+      </w:pPr>
+      <w:r>
+        <w:rPr>
+          <w:noProof/>
+        </w:rPr>
+        <w:drawing>
+          <wp:inline distT="0" distB="0" distL="0" distR="0" wp14:anchorId="01A14259" wp14:editId="227B02D6">
+            <wp:extent cx="5142926" cy="2409825"/>
+            <wp:effectExtent l="0" t="0" r="635" b="0"/>
+            <wp:docPr id="17" name="Picture 17"/>
+            <wp:cNvGraphicFramePr>
+              <a:graphicFrameLocks xmlns:a="http://schemas.openxmlformats.org/drawingml/2006/main" noChangeAspect="1"/>
+            </wp:cNvGraphicFramePr>
+            <a:graphic xmlns:a="http://schemas.openxmlformats.org/drawingml/2006/main">
+              <a:graphicData uri="http://schemas.openxmlformats.org/drawingml/2006/picture">
+                <pic:pic xmlns:pic="http://schemas.openxmlformats.org/drawingml/2006/picture">
+                  <pic:nvPicPr>
+                    <pic:cNvPr id="1" name=""/>
+                    <pic:cNvPicPr/>
+                  </pic:nvPicPr>
+                  <pic:blipFill>
+                    <a:blip r:embed="rId23"/>
+                    <a:stretch>
+                      <a:fillRect/>
+                    </a:stretch>
+                  </pic:blipFill>
+                  <pic:spPr>
+                    <a:xfrm>
+                      <a:off x="0" y="0"/>
+                      <a:ext cx="5257334" cy="2463433"/>
+                    </a:xfrm>
+                    <a:prstGeom prst="rect">
+                      <a:avLst/>
+                    </a:prstGeom>
+                  </pic:spPr>
+                </pic:pic>
+              </a:graphicData>
+            </a:graphic>
+          </wp:inline>
+        </w:drawing>
+      </w:r>
+    </w:p>
+    <w:p>
+      <w:pPr>
+        <w:pStyle w:val="AckHead"/>
+        <w:jc w:val="center"/>
+        <w:rPr>
+          <w:rFonts w:ascii="Linux Libertine" w:hAnsi="Linux Libertine" w:cs="Linux Libertine"/>
+          <w:b w:val="0"/>
+        </w:rPr>
+      </w:pPr>
+      <w:r>
+        <w:rPr>
+          <w:rFonts w:ascii="Linux Libertine" w:hAnsi="Linux Libertine" w:cs="Linux Libertine"/>
+          <w:b w:val="0"/>
+        </w:rPr>
+        <w:t xml:space="preserve">Fig. 10. </w:t>
+      </w:r>
+      <w:r>
+        <w:rPr>
+          <w:rFonts w:ascii="Linux Libertine" w:hAnsi="Linux Libertine" w:cs="Linux Libertine"/>
+          <w:b w:val="0"/>
+        </w:rPr>
+        <w:t>Sin(Tv), red curve, and Tv^4, black curve</w:t>
+      </w:r>
+    </w:p>
+    <w:p>
+      <w:pPr>
+        <w:pStyle w:val="AckHead"/>
+        <w:rPr>
+          <w:rFonts w:ascii="Linux Libertine" w:hAnsi="Linux Libertine" w:cs="Linux Libertine"/>
+          <w:b w:val="0"/>
+        </w:rPr>
+      </w:pPr>
+      <w:r>
+        <w:rPr>
+          <w:rFonts w:ascii="Linux Libertine" w:hAnsi="Linux Libertine" w:cs="Linux Libertine"/>
+          <w:b w:val="0"/>
+        </w:rPr>
+        <w:t xml:space="preserve">Hopefully at this point </w:t>
+      </w:r>
+      <w:r>
+        <w:rPr>
+          <w:rFonts w:ascii="Linux Libertine" w:hAnsi="Linux Libertine" w:cs="Linux Libertine"/>
+          <w:b w:val="0"/>
+        </w:rPr>
+        <w:t>you can see the pros and cons of working with Perlin noise for procedural generation.</w:t>
+      </w:r>
+      <w:r>
+        <w:rPr>
+          <w:rFonts w:ascii="Linux Libertine" w:hAnsi="Linux Libertine" w:cs="Linux Libertine"/>
+          <w:b w:val="0"/>
+        </w:rPr>
+        <w:t xml:space="preserve"> Perlin noise can be used for many more effects as well, such as applying randomly disperse dead grass, moisture droplets, water ice, </w:t>
+      </w:r>
+      <w:r>
+        <w:rPr>
+          <w:rFonts w:ascii="Linux Libertine" w:hAnsi="Linux Libertine" w:cs="Linux Libertine"/>
+          <w:b w:val="0"/>
+        </w:rPr>
+        <w:t>and so on</w:t>
+      </w:r>
+      <w:r>
+        <w:rPr>
+          <w:rFonts w:ascii="Linux Libertine" w:hAnsi="Linux Libertine" w:cs="Linux Libertine"/>
+          <w:b w:val="0"/>
+        </w:rPr>
+        <w:t xml:space="preserve"> </w:t>
+      </w:r>
+      <w:r>
+        <w:rPr>
+          <w:rFonts w:ascii="Linux Libertine" w:hAnsi="Linux Libertine" w:cs="Linux Libertine"/>
+          <w:b w:val="0"/>
+        </w:rPr>
+        <w:t>(not covered</w:t>
+      </w:r>
+      <w:r>
+        <w:rPr>
+          <w:rFonts w:ascii="Linux Libertine" w:hAnsi="Linux Libertine" w:cs="Linux Libertine"/>
+          <w:b w:val="0"/>
+        </w:rPr>
+        <w:t xml:space="preserve"> in this paper</w:t>
+      </w:r>
+      <w:r>
+        <w:rPr>
+          <w:rFonts w:ascii="Linux Libertine" w:hAnsi="Linux Libertine" w:cs="Linux Libertine"/>
+          <w:b w:val="0"/>
+        </w:rPr>
+        <w:t>)</w:t>
+      </w:r>
+      <w:r>
+        <w:rPr>
+          <w:rFonts w:ascii="Linux Libertine" w:hAnsi="Linux Libertine" w:cs="Linux Libertine"/>
+          <w:b w:val="0"/>
+        </w:rPr>
+        <w:t>.</w:t>
+      </w:r>
+    </w:p>
+    <w:p>
+      <w:pPr>
+        <w:pStyle w:val="AckHead"/>
+      </w:pPr>
+      <w:r>
+        <w:t>A</w:t>
+      </w:r>
+      <w:r>
+        <w:t>CKNOWLEDGMENTS</w:t>
+      </w:r>
+    </w:p>
+    <w:p>
+      <w:pPr>
+        <w:pStyle w:val="AckPara"/>
+        <w:rPr>
+          <w14:ligatures w14:val="standard"/>
+        </w:rPr>
+      </w:pPr>
+      <w:r>
+        <w:rPr>
+          <w14:ligatures w14:val="standard"/>
+        </w:rPr>
+        <w:t>This work was partially supported by the MIUR-PRIN 2010--11 Project 2010ECA8P3 “</w:t>
+      </w:r>
+      <w:proofErr w:type="spellStart"/>
+      <w:r>
+        <w:rPr>
+          <w14:ligatures w14:val="standard"/>
+        </w:rPr>
+        <w:t>DyNanoMag</w:t>
+      </w:r>
+      <w:proofErr w:type="spellEnd"/>
+      <w:r>
+        <w:rPr>
+          <w14:ligatures w14:val="standard"/>
+        </w:rPr>
+        <w:t xml:space="preserve">” and by the National Research Foundation, Prime Minister's office, Singapore under its Competitive Research </w:t>
+      </w:r>
+      <w:proofErr w:type="spellStart"/>
+      <w:r>
+        <w:rPr>
+          <w14:ligatures w14:val="standard"/>
+        </w:rPr>
+        <w:t>Programme</w:t>
+      </w:r>
+      <w:proofErr w:type="spellEnd"/>
+      <w:r>
+        <w:rPr>
+          <w14:ligatures w14:val="standard"/>
+        </w:rPr>
+        <w:t xml:space="preserve"> (CRP Award No. NRF-CRP 10-2012-03).</w:t>
+      </w:r>
+    </w:p>
+    <w:p>
+      <w:pPr>
+        <w:pStyle w:val="AppendixH1"/>
+        <w:rPr>
+          <w:lang w:eastAsia="it-IT"/>
+          <w14:ligatures w14:val="standard"/>
+        </w:rPr>
+      </w:pPr>
+      <w:r>
+        <w:rPr>
+          <w:lang w:eastAsia="it-IT"/>
+          <w14:ligatures w14:val="standard"/>
+        </w:rPr>
+        <w:lastRenderedPageBreak/>
+        <w:t>A</w:t>
+      </w:r>
+      <w:r>
+        <w:rPr>
+          <w:szCs w:val="22"/>
+          <w14:ligatures w14:val="standard"/>
+        </w:rPr>
+        <w:t> </w:t>
+      </w:r>
+      <w:r>
+        <w:rPr>
+          <w:lang w:eastAsia="it-IT"/>
+          <w14:ligatures w14:val="standard"/>
+        </w:rPr>
+        <w:t>HEADINGS IN APPENDICES</w:t>
+      </w:r>
+    </w:p>
+    <w:p>
+      <w:pPr>
+        <w:pStyle w:val="Para"/>
+        <w:ind w:firstLine="0"/>
+        <w:jc w:val="both"/>
+        <w:rPr>
+          <w14:ligatures w14:val="standard"/>
+        </w:rPr>
+      </w:pPr>
+      <w:r>
+        <w:rPr>
+          <w14:ligatures w14:val="standard"/>
+        </w:rPr>
+        <w:t xml:space="preserve">The rules about hierarchical headings discussed above for the body of the article are </w:t>
+      </w:r>
+      <w:proofErr w:type="spellStart"/>
+      <w:proofErr w:type="gramStart"/>
+      <w:r>
+        <w:rPr>
+          <w14:ligatures w14:val="standard"/>
+        </w:rPr>
+        <w:t>di.erent</w:t>
+      </w:r>
+      <w:proofErr w:type="spellEnd"/>
+      <w:proofErr w:type="gramEnd"/>
+      <w:r>
+        <w:rPr>
+          <w14:ligatures w14:val="standard"/>
+        </w:rPr>
+        <w:t xml:space="preserve"> in the appendices. In the appendix environment, the command section is used to indicate the start of each Appendix, with alphabetic order designation (i.e., the </w:t>
       </w:r>
       <w:r>
         <w:rPr>
@@ -2336,8 +5834,8 @@
                 <w14:ligatures w14:val="standard"/>
               </w:rPr>
             </w:pPr>
-            <w:bookmarkStart w:id="2" w:name="bib1"/>
-            <w:bookmarkEnd w:id="2"/>
+            <w:bookmarkStart w:id="1" w:name="bib1"/>
+            <w:bookmarkEnd w:id="1"/>
             <w:r>
               <w:rPr>
                 <w14:ligatures w14:val="standard"/>
@@ -2362,14 +5860,14 @@
                 <w14:ligatures w14:val="standard"/>
               </w:rPr>
             </w:pPr>
-            <w:bookmarkStart w:id="3" w:name="AU11"/>
+            <w:bookmarkStart w:id="2" w:name="AU11"/>
             <w:r>
               <w:rPr>
                 <w14:ligatures w14:val="standard"/>
               </w:rPr>
               <w:t>Patricia S. Abril</w:t>
             </w:r>
-            <w:bookmarkEnd w:id="3"/>
+            <w:bookmarkEnd w:id="2"/>
             <w:r>
               <w:rPr>
                 <w:lang w:eastAsia="it-IT"/>
@@ -2377,14 +5875,14 @@
               </w:rPr>
               <w:t xml:space="preserve"> and </w:t>
             </w:r>
-            <w:bookmarkStart w:id="4" w:name="AU12"/>
+            <w:bookmarkStart w:id="3" w:name="AU12"/>
             <w:r>
               <w:rPr>
                 <w14:ligatures w14:val="standard"/>
               </w:rPr>
               <w:t>Robert Plant</w:t>
             </w:r>
-            <w:bookmarkEnd w:id="4"/>
+            <w:bookmarkEnd w:id="3"/>
             <w:r>
               <w:rPr>
                 <w:lang w:eastAsia="it-IT"/>
@@ -2411,12 +5909,21 @@
               </w:rPr>
               <w:t xml:space="preserve">The patent holder’s dilemma: Buy, sell, or troll? </w:t>
             </w:r>
+            <w:proofErr w:type="spellStart"/>
             <w:r>
               <w:rPr>
                 <w:i/>
                 <w14:ligatures w14:val="standard"/>
               </w:rPr>
-              <w:t xml:space="preserve">Commun. ACM </w:t>
+              <w:t>Commun</w:t>
+            </w:r>
+            <w:proofErr w:type="spellEnd"/>
+            <w:r>
+              <w:rPr>
+                <w:i/>
+                <w14:ligatures w14:val="standard"/>
+              </w:rPr>
+              <w:t xml:space="preserve">. ACM </w:t>
             </w:r>
             <w:r>
               <w:rPr>
@@ -2468,12 +5975,35 @@
                 <w14:ligatures w14:val="standard"/>
               </w:rPr>
             </w:pPr>
-            <w:bookmarkStart w:id="5" w:name="AU13"/>
+            <w:bookmarkStart w:id="4" w:name="AU13"/>
             <w:r>
               <w:rPr>
                 <w14:ligatures w14:val="standard"/>
               </w:rPr>
-              <w:t>I. F. Akyildiz</w:t>
+              <w:t xml:space="preserve">I. F. </w:t>
+            </w:r>
+            <w:proofErr w:type="spellStart"/>
+            <w:r>
+              <w:rPr>
+                <w14:ligatures w14:val="standard"/>
+              </w:rPr>
+              <w:t>Akyildiz</w:t>
+            </w:r>
+            <w:bookmarkEnd w:id="4"/>
+            <w:proofErr w:type="spellEnd"/>
+            <w:r>
+              <w:rPr>
+                <w:lang w:eastAsia="it-IT"/>
+                <w14:ligatures w14:val="standard"/>
+              </w:rPr>
+              <w:t xml:space="preserve">, </w:t>
+            </w:r>
+            <w:bookmarkStart w:id="5" w:name="AU14"/>
+            <w:r>
+              <w:rPr>
+                <w14:ligatures w14:val="standard"/>
+              </w:rPr>
+              <w:t>W. Su</w:t>
             </w:r>
             <w:bookmarkEnd w:id="5"/>
             <w:r>
@@ -2483,29 +6013,22 @@
               </w:rPr>
               <w:t xml:space="preserve">, </w:t>
             </w:r>
-            <w:bookmarkStart w:id="6" w:name="AU14"/>
+            <w:bookmarkStart w:id="6" w:name="AU15"/>
             <w:r>
               <w:rPr>
                 <w14:ligatures w14:val="standard"/>
               </w:rPr>
-              <w:t>W. Su</w:t>
+              <w:t xml:space="preserve">Y. </w:t>
             </w:r>
-            <w:bookmarkEnd w:id="6"/>
-            <w:r>
-              <w:rPr>
-                <w:lang w:eastAsia="it-IT"/>
-                <w14:ligatures w14:val="standard"/>
-              </w:rPr>
-              <w:t xml:space="preserve">, </w:t>
-            </w:r>
-            <w:bookmarkStart w:id="7" w:name="AU15"/>
+            <w:proofErr w:type="spellStart"/>
             <w:r>
               <w:rPr>
                 <w14:ligatures w14:val="standard"/>
               </w:rPr>
-              <w:t>Y. Sankarasubramaniam</w:t>
+              <w:t>Sankarasubramaniam</w:t>
             </w:r>
-            <w:bookmarkEnd w:id="7"/>
+            <w:bookmarkEnd w:id="6"/>
+            <w:proofErr w:type="spellEnd"/>
             <w:r>
               <w:rPr>
                 <w:lang w:eastAsia="it-IT"/>
@@ -2513,14 +6036,22 @@
               </w:rPr>
               <w:t xml:space="preserve">, and </w:t>
             </w:r>
-            <w:bookmarkStart w:id="8" w:name="AU16"/>
+            <w:bookmarkStart w:id="7" w:name="AU16"/>
             <w:r>
               <w:rPr>
                 <w14:ligatures w14:val="standard"/>
               </w:rPr>
-              <w:t>E. Cayirci</w:t>
+              <w:t xml:space="preserve">E. </w:t>
             </w:r>
-            <w:bookmarkEnd w:id="8"/>
+            <w:proofErr w:type="spellStart"/>
+            <w:r>
+              <w:rPr>
+                <w14:ligatures w14:val="standard"/>
+              </w:rPr>
+              <w:t>Cayirci</w:t>
+            </w:r>
+            <w:bookmarkEnd w:id="7"/>
+            <w:proofErr w:type="spellEnd"/>
             <w:r>
               <w:rPr>
                 <w:lang w:eastAsia="it-IT"/>
@@ -2612,14 +6143,22 @@
                 <w14:ligatures w14:val="standard"/>
               </w:rPr>
             </w:pPr>
-            <w:bookmarkStart w:id="9" w:name="AU17"/>
+            <w:bookmarkStart w:id="8" w:name="AU17"/>
             <w:r>
               <w:rPr>
                 <w14:ligatures w14:val="standard"/>
               </w:rPr>
-              <w:t>David A. Anisi</w:t>
+              <w:t xml:space="preserve">David A. </w:t>
             </w:r>
-            <w:bookmarkEnd w:id="9"/>
+            <w:proofErr w:type="spellStart"/>
+            <w:r>
+              <w:rPr>
+                <w14:ligatures w14:val="standard"/>
+              </w:rPr>
+              <w:t>Anisi</w:t>
+            </w:r>
+            <w:bookmarkEnd w:id="8"/>
+            <w:proofErr w:type="spellEnd"/>
             <w:r>
               <w:rPr>
                 <w:lang w:eastAsia="it-IT"/>
@@ -2704,12 +6243,35 @@
                 <w14:ligatures w14:val="standard"/>
               </w:rPr>
             </w:pPr>
-            <w:bookmarkStart w:id="10" w:name="AU18"/>
+            <w:bookmarkStart w:id="9" w:name="AU18"/>
             <w:r>
               <w:rPr>
                 <w14:ligatures w14:val="standard"/>
               </w:rPr>
-              <w:t>P. Bahl</w:t>
+              <w:t xml:space="preserve">P. </w:t>
+            </w:r>
+            <w:proofErr w:type="spellStart"/>
+            <w:r>
+              <w:rPr>
+                <w14:ligatures w14:val="standard"/>
+              </w:rPr>
+              <w:t>Bahl</w:t>
+            </w:r>
+            <w:bookmarkEnd w:id="9"/>
+            <w:proofErr w:type="spellEnd"/>
+            <w:r>
+              <w:rPr>
+                <w:lang w:eastAsia="it-IT"/>
+                <w14:ligatures w14:val="standard"/>
+              </w:rPr>
+              <w:t xml:space="preserve">, </w:t>
+            </w:r>
+            <w:bookmarkStart w:id="10" w:name="AU19"/>
+            <w:r>
+              <w:rPr>
+                <w14:ligatures w14:val="standard"/>
+              </w:rPr>
+              <w:t>R. Chancre</w:t>
             </w:r>
             <w:bookmarkEnd w:id="10"/>
             <w:r>
@@ -2717,31 +6279,16 @@
                 <w:lang w:eastAsia="it-IT"/>
                 <w14:ligatures w14:val="standard"/>
               </w:rPr>
-              <w:t xml:space="preserve">, </w:t>
-            </w:r>
-            <w:bookmarkStart w:id="11" w:name="AU19"/>
-            <w:r>
-              <w:rPr>
-                <w14:ligatures w14:val="standard"/>
-              </w:rPr>
-              <w:t>R. Chancre</w:t>
-            </w:r>
-            <w:bookmarkEnd w:id="11"/>
-            <w:r>
-              <w:rPr>
-                <w:lang w:eastAsia="it-IT"/>
-                <w14:ligatures w14:val="standard"/>
-              </w:rPr>
               <w:t xml:space="preserve">, and </w:t>
             </w:r>
-            <w:bookmarkStart w:id="12" w:name="AU20"/>
+            <w:bookmarkStart w:id="11" w:name="AU20"/>
             <w:r>
               <w:rPr>
                 <w14:ligatures w14:val="standard"/>
               </w:rPr>
               <w:t>J. Dungeon</w:t>
             </w:r>
-            <w:bookmarkEnd w:id="12"/>
+            <w:bookmarkEnd w:id="11"/>
             <w:r>
               <w:rPr>
                 <w:lang w:eastAsia="it-IT"/>
@@ -2766,7 +6313,21 @@
               <w:rPr>
                 <w14:ligatures w14:val="standard"/>
               </w:rPr>
-              <w:t>SSCH: Slo.ed Seeded Channel Hopping for Capacity Improvement in IEEE 802.</w:t>
+              <w:t xml:space="preserve">SSCH: </w:t>
+            </w:r>
+            <w:proofErr w:type="spellStart"/>
+            <w:r>
+              <w:rPr>
+                <w14:ligatures w14:val="standard"/>
+              </w:rPr>
+              <w:t>Slo.ed</w:t>
+            </w:r>
+            <w:proofErr w:type="spellEnd"/>
+            <w:r>
+              <w:rPr>
+                <w14:ligatures w14:val="standard"/>
+              </w:rPr>
+              <w:t xml:space="preserve"> Seeded Channel Hopping for Capacity Improvement in IEEE 802.</w:t>
             </w:r>
             <w:r>
               <w:rPr>
@@ -2839,14 +6400,14 @@
                 <w14:ligatures w14:val="standard"/>
               </w:rPr>
             </w:pPr>
-            <w:bookmarkStart w:id="13" w:name="AU21"/>
+            <w:bookmarkStart w:id="12" w:name="AU21"/>
             <w:r>
               <w:rPr>
                 <w14:ligatures w14:val="standard"/>
               </w:rPr>
               <w:t>Kenneth L. Clarkson</w:t>
             </w:r>
-            <w:bookmarkEnd w:id="13"/>
+            <w:bookmarkEnd w:id="12"/>
             <w:r>
               <w:rPr>
                 <w:lang w:eastAsia="it-IT"/>
@@ -2931,14 +6492,14 @@
                 <w14:ligatures w14:val="standard"/>
               </w:rPr>
             </w:pPr>
-            <w:bookmarkStart w:id="14" w:name="AU22"/>
+            <w:bookmarkStart w:id="13" w:name="AU22"/>
             <w:r>
               <w:rPr>
                 <w14:ligatures w14:val="standard"/>
               </w:rPr>
               <w:t>Jacques Cohen</w:t>
             </w:r>
-            <w:bookmarkEnd w:id="14"/>
+            <w:bookmarkEnd w:id="13"/>
             <w:r>
               <w:rPr>
                 <w:lang w:eastAsia="it-IT"/>
@@ -2965,12 +6526,21 @@
               </w:rPr>
               <w:t xml:space="preserve">Special Issue: Digital Libraries. </w:t>
             </w:r>
+            <w:proofErr w:type="spellStart"/>
             <w:r>
               <w:rPr>
                 <w:i/>
                 <w14:ligatures w14:val="standard"/>
               </w:rPr>
-              <w:t xml:space="preserve">Commun. ACM </w:t>
+              <w:t>Commun</w:t>
+            </w:r>
+            <w:proofErr w:type="spellEnd"/>
+            <w:r>
+              <w:rPr>
+                <w:i/>
+                <w14:ligatures w14:val="standard"/>
+              </w:rPr>
+              <w:t xml:space="preserve">. ACM </w:t>
             </w:r>
             <w:r>
               <w:rPr>
@@ -3022,14 +6592,14 @@
                 <w14:ligatures w14:val="standard"/>
               </w:rPr>
             </w:pPr>
-            <w:bookmarkStart w:id="15" w:name="AU23"/>
+            <w:bookmarkStart w:id="14" w:name="AU23"/>
             <w:r>
               <w:rPr>
                 <w14:ligatures w14:val="standard"/>
               </w:rPr>
               <w:t>Bruce P. Douglass</w:t>
             </w:r>
-            <w:bookmarkEnd w:id="15"/>
+            <w:bookmarkEnd w:id="14"/>
             <w:r>
               <w:rPr>
                 <w:lang w:eastAsia="it-IT"/>
@@ -3050,11 +6620,19 @@
               </w:rPr>
               <w:t xml:space="preserve">. </w:t>
             </w:r>
+            <w:proofErr w:type="spellStart"/>
             <w:r>
               <w:rPr>
                 <w14:ligatures w14:val="standard"/>
               </w:rPr>
-              <w:t>Statecarts in use: structured analysis and object-orientation.</w:t>
+              <w:t>Statecarts</w:t>
+            </w:r>
+            <w:proofErr w:type="spellEnd"/>
+            <w:r>
+              <w:rPr>
+                <w14:ligatures w14:val="standard"/>
+              </w:rPr>
+              <w:t xml:space="preserve"> in use: structured analysis and object-orientation.</w:t>
             </w:r>
             <w:r>
               <w:rPr>
@@ -3074,8 +6652,66 @@
               <w:rPr>
                 <w14:ligatures w14:val="standard"/>
               </w:rPr>
-              <w:t>, Grzegorz Rozenberg and Frits W. Vaandrager (Eds.). Lecture Notes in Computer Science, Vol. 1494. Springer-Verlag, London, 368–394. DOI:http://dx.doi.org/10.1145/3-540-65193-429</w:t>
+              <w:t xml:space="preserve">, </w:t>
             </w:r>
+            <w:proofErr w:type="spellStart"/>
+            <w:r>
+              <w:rPr>
+                <w14:ligatures w14:val="standard"/>
+              </w:rPr>
+              <w:t>Grzegorz</w:t>
+            </w:r>
+            <w:proofErr w:type="spellEnd"/>
+            <w:r>
+              <w:rPr>
+                <w14:ligatures w14:val="standard"/>
+              </w:rPr>
+              <w:t xml:space="preserve"> </w:t>
+            </w:r>
+            <w:proofErr w:type="spellStart"/>
+            <w:r>
+              <w:rPr>
+                <w14:ligatures w14:val="standard"/>
+              </w:rPr>
+              <w:t>Rozenberg</w:t>
+            </w:r>
+            <w:proofErr w:type="spellEnd"/>
+            <w:r>
+              <w:rPr>
+                <w14:ligatures w14:val="standard"/>
+              </w:rPr>
+              <w:t xml:space="preserve"> and Frits W. </w:t>
+            </w:r>
+            <w:proofErr w:type="spellStart"/>
+            <w:r>
+              <w:rPr>
+                <w14:ligatures w14:val="standard"/>
+              </w:rPr>
+              <w:t>Vaandrager</w:t>
+            </w:r>
+            <w:proofErr w:type="spellEnd"/>
+            <w:r>
+              <w:rPr>
+                <w14:ligatures w14:val="standard"/>
+              </w:rPr>
+              <w:t xml:space="preserve"> (Eds.). Lecture Notes in Computer Science, Vol. 1494. Springer-Verlag, London, 368–394. </w:t>
+            </w:r>
+            <w:proofErr w:type="spellStart"/>
+            <w:proofErr w:type="gramStart"/>
+            <w:r>
+              <w:rPr>
+                <w14:ligatures w14:val="standard"/>
+              </w:rPr>
+              <w:t>DOI:http</w:t>
+            </w:r>
+            <w:proofErr w:type="spellEnd"/>
+            <w:r>
+              <w:rPr>
+                <w14:ligatures w14:val="standard"/>
+              </w:rPr>
+              <w:t>://dx.doi.org/10.1145/3-540-65193-429</w:t>
+            </w:r>
+            <w:proofErr w:type="gramEnd"/>
           </w:p>
         </w:tc>
       </w:tr>
@@ -3120,14 +6756,14 @@
                 <w14:ligatures w14:val="standard"/>
               </w:rPr>
             </w:pPr>
-            <w:bookmarkStart w:id="16" w:name="AU24"/>
+            <w:bookmarkStart w:id="15" w:name="AU24"/>
             <w:r>
               <w:rPr>
                 <w14:ligatures w14:val="standard"/>
               </w:rPr>
               <w:t>Ian Editor</w:t>
             </w:r>
-            <w:bookmarkEnd w:id="16"/>
+            <w:bookmarkEnd w:id="15"/>
             <w:r>
               <w:rPr>
                 <w:lang w:eastAsia="it-IT"/>
@@ -3185,8 +6821,8 @@
           <w14:ligatures w14:val="standard"/>
         </w:rPr>
       </w:pPr>
-      <w:bookmarkStart w:id="17" w:name="bib9"/>
-      <w:bookmarkEnd w:id="17"/>
+      <w:bookmarkStart w:id="16" w:name="bib9"/>
+      <w:bookmarkEnd w:id="16"/>
       <w:r>
         <w:rPr>
           <w14:ligatures w14:val="standard"/>
@@ -3239,7 +6875,9 @@
           <w14:ligatures w14:val="standard"/>
         </w:rPr>
       </w:pPr>
-      <w:bookmarkStart w:id="18" w:name="Metadata_Bmk"/>
+      <w:bookmarkStart w:id="17" w:name="Metadata_Bmk"/>
+      <w:bookmarkStart w:id="18" w:name="_GoBack"/>
+      <w:bookmarkEnd w:id="18"/>
       <w:r>
         <w:rPr>
           <w:vanish/>
@@ -3428,15 +7066,15 @@
         <w:t>Price:$15.00</w:t>
       </w:r>
       <w:bookmarkStart w:id="19" w:name="ACMTemplateApplied_acmsmall"/>
-      <w:bookmarkEnd w:id="18"/>
+      <w:bookmarkEnd w:id="17"/>
       <w:bookmarkEnd w:id="19"/>
     </w:p>
     <w:sectPr>
-      <w:headerReference w:type="even" r:id="rId14"/>
-      <w:headerReference w:type="default" r:id="rId15"/>
-      <w:footerReference w:type="even" r:id="rId16"/>
-      <w:footerReference w:type="default" r:id="rId17"/>
-      <w:footerReference w:type="first" r:id="rId18"/>
+      <w:headerReference w:type="even" r:id="rId24"/>
+      <w:headerReference w:type="default" r:id="rId25"/>
+      <w:footerReference w:type="even" r:id="rId26"/>
+      <w:footerReference w:type="default" r:id="rId27"/>
+      <w:footerReference w:type="first" r:id="rId28"/>
       <w:endnotePr>
         <w:numFmt w:val="decimal"/>
       </w:endnotePr>
@@ -3479,6 +7117,7 @@
   <w:p>
     <w:pPr>
       <w:pStyle w:val="Footer"/>
+      <w:jc w:val="right"/>
       <w:rPr>
         <w:rFonts w:cs="Linux Libertine"/>
         <w:sz w:val="16"/>
@@ -3489,21 +7128,7 @@
         <w:rFonts w:cs="Linux Libertine"/>
         <w:sz w:val="16"/>
       </w:rPr>
-      <w:t xml:space="preserve">ACM Trans. Graph., Vol. 4, No. 2, Article </w:t>
-    </w:r>
-    <w:r>
-      <w:rPr>
-        <w:rFonts w:cs="Linux Libertine"/>
-        <w:sz w:val="16"/>
-      </w:rPr>
-      <w:t>39</w:t>
-    </w:r>
-    <w:r>
-      <w:rPr>
-        <w:rFonts w:cs="Linux Libertine"/>
-        <w:sz w:val="16"/>
-      </w:rPr>
-      <w:t>. Publication date: October 2017.</w:t>
+      <w:t>Computer Graphics – CISC 400, Harrisburg University of Science and Technology</w:t>
     </w:r>
   </w:p>
 </w:ftr>
@@ -3514,6 +7139,7 @@
   <w:p>
     <w:pPr>
       <w:pStyle w:val="Footer"/>
+      <w:jc w:val="right"/>
       <w:rPr>
         <w:rFonts w:cs="Linux Libertine"/>
         <w:sz w:val="16"/>
@@ -3552,21 +7178,14 @@
         <w:rFonts w:cs="Linux Libertine"/>
         <w:sz w:val="16"/>
       </w:rPr>
-      <w:t xml:space="preserve">ACM Trans. Graph., Vol. 4, No. 2, Article </w:t>
+      <w:t xml:space="preserve"> </w:t>
     </w:r>
     <w:r>
       <w:rPr>
         <w:rFonts w:cs="Linux Libertine"/>
         <w:sz w:val="16"/>
       </w:rPr>
-      <w:t>39</w:t>
-    </w:r>
-    <w:r>
-      <w:rPr>
-        <w:rFonts w:cs="Linux Libertine"/>
-        <w:sz w:val="16"/>
-      </w:rPr>
-      <w:t>. Publication date: October 2017.</w:t>
+      <w:t>Computer Graphics – CISC 400, Harrisburg University of Science and Technology</w:t>
     </w:r>
   </w:p>
 </w:ftr>
@@ -3577,6 +7196,7 @@
   <w:p>
     <w:pPr>
       <w:pStyle w:val="Footer"/>
+      <w:jc w:val="right"/>
       <w:rPr>
         <w:rFonts w:cs="Linux Libertine"/>
         <w:sz w:val="16"/>
@@ -3587,28 +7207,7 @@
         <w:rFonts w:cs="Linux Libertine"/>
         <w:sz w:val="16"/>
       </w:rPr>
-      <w:ptab w:relativeTo="margin" w:alignment="right" w:leader="none"/>
-    </w:r>
-    <w:r>
-      <w:rPr>
-        <w:rFonts w:cs="Linux Libertine"/>
-        <w:sz w:val="16"/>
-      </w:rPr>
-      <w:t xml:space="preserve">ACM Trans. Graph., Vol. 4, No. 2, Article </w:t>
-    </w:r>
-    <w:r>
-      <w:rPr>
-        <w:rFonts w:cs="Linux Libertine"/>
-        <w:sz w:val="16"/>
-      </w:rPr>
-      <w:t>39</w:t>
-    </w:r>
-    <w:r>
-      <w:rPr>
-        <w:rFonts w:cs="Linux Libertine"/>
-        <w:sz w:val="16"/>
-      </w:rPr>
-      <w:t>. Publication date: October 2017.</w:t>
+      <w:t>Computer Graphics – CISC 400, Harrisburg University of Science and Technology</w:t>
     </w:r>
   </w:p>
 </w:ftr>
@@ -3653,7 +7252,7 @@
         <w:rFonts w:ascii="Linux Biolinum" w:hAnsi="Linux Biolinum" w:cs="Linux Biolinum"/>
         <w:sz w:val="20"/>
       </w:rPr>
-      <w:t>39</w:t>
+      <w:t>1</w:t>
     </w:r>
     <w:r>
       <w:rPr>
@@ -3694,7 +7293,7 @@
         <w:noProof/>
         <w:sz w:val="20"/>
       </w:rPr>
-      <w:t>4</w:t>
+      <w:t>6</w:t>
     </w:r>
     <w:r>
       <w:rPr>
@@ -3718,7 +7317,15 @@
         <w:rFonts w:ascii="Linux Biolinum" w:hAnsi="Linux Biolinum" w:cs="Linux Biolinum"/>
         <w:sz w:val="20"/>
       </w:rPr>
-      <w:t> Gorge Gubbiotti et al.</w:t>
+      <w:t> </w:t>
+    </w:r>
+    <w:r>
+      <w:rPr>
+        <w:rStyle w:val="PageNumber"/>
+        <w:rFonts w:ascii="Linux Biolinum" w:hAnsi="Linux Biolinum" w:cs="Linux Biolinum"/>
+        <w:sz w:val="20"/>
+      </w:rPr>
+      <w:t>Shannon Williams</w:t>
     </w:r>
   </w:p>
 </w:hdr>
@@ -3740,7 +7347,14 @@
         <w:rFonts w:ascii="Linux Biolinum" w:hAnsi="Linux Biolinum" w:cs="Linux Biolinum"/>
         <w:sz w:val="20"/>
       </w:rPr>
-      <w:t>Magnetic Normal Modes of Bi-Component Permalloy Structures </w:t>
+      <w:t>Procedural Generation of Terrain Using Perlin Noise</w:t>
+    </w:r>
+    <w:r>
+      <w:rPr>
+        <w:rFonts w:ascii="Linux Biolinum" w:hAnsi="Linux Biolinum" w:cs="Linux Biolinum"/>
+        <w:sz w:val="20"/>
+      </w:rPr>
+      <w:t> </w:t>
     </w:r>
     <w:r>
       <w:rPr>
@@ -3755,7 +7369,7 @@
         <w:rFonts w:ascii="Linux Biolinum" w:hAnsi="Linux Biolinum" w:cs="Linux Biolinum"/>
         <w:sz w:val="20"/>
       </w:rPr>
-      <w:t>39</w:t>
+      <w:t>1</w:t>
     </w:r>
     <w:r>
       <w:rPr>
@@ -3796,7 +7410,7 @@
         <w:noProof/>
         <w:sz w:val="20"/>
       </w:rPr>
-      <w:t>3</w:t>
+      <w:t>5</w:t>
     </w:r>
     <w:r>
       <w:rPr>
@@ -5419,6 +9033,92 @@
     </w:lvl>
   </w:abstractNum>
   <w:abstractNum w:abstractNumId="14" w15:restartNumberingAfterBreak="0">
+    <w:nsid w:val="6EA6234C"/>
+    <w:multiLevelType w:val="hybridMultilevel"/>
+    <w:tmpl w:val="703C46AE"/>
+    <w:lvl w:ilvl="0" w:tplc="EACA0B06">
+      <w:start w:val="1"/>
+      <w:numFmt w:val="decimal"/>
+      <w:lvlText w:val="%1."/>
+      <w:lvlJc w:val="left"/>
+      <w:pPr>
+        <w:ind w:left="720" w:hanging="360"/>
+      </w:pPr>
+    </w:lvl>
+    <w:lvl w:ilvl="1" w:tplc="04090019" w:tentative="1">
+      <w:start w:val="1"/>
+      <w:numFmt w:val="lowerLetter"/>
+      <w:lvlText w:val="%2."/>
+      <w:lvlJc w:val="left"/>
+      <w:pPr>
+        <w:ind w:left="1440" w:hanging="360"/>
+      </w:pPr>
+    </w:lvl>
+    <w:lvl w:ilvl="2" w:tplc="0409001B" w:tentative="1">
+      <w:start w:val="1"/>
+      <w:numFmt w:val="lowerRoman"/>
+      <w:lvlText w:val="%3."/>
+      <w:lvlJc w:val="right"/>
+      <w:pPr>
+        <w:ind w:left="2160" w:hanging="180"/>
+      </w:pPr>
+    </w:lvl>
+    <w:lvl w:ilvl="3" w:tplc="0409000F" w:tentative="1">
+      <w:start w:val="1"/>
+      <w:numFmt w:val="decimal"/>
+      <w:lvlText w:val="%4."/>
+      <w:lvlJc w:val="left"/>
+      <w:pPr>
+        <w:ind w:left="2880" w:hanging="360"/>
+      </w:pPr>
+    </w:lvl>
+    <w:lvl w:ilvl="4" w:tplc="04090019" w:tentative="1">
+      <w:start w:val="1"/>
+      <w:numFmt w:val="lowerLetter"/>
+      <w:lvlText w:val="%5."/>
+      <w:lvlJc w:val="left"/>
+      <w:pPr>
+        <w:ind w:left="3600" w:hanging="360"/>
+      </w:pPr>
+    </w:lvl>
+    <w:lvl w:ilvl="5" w:tplc="0409001B" w:tentative="1">
+      <w:start w:val="1"/>
+      <w:numFmt w:val="lowerRoman"/>
+      <w:lvlText w:val="%6."/>
+      <w:lvlJc w:val="right"/>
+      <w:pPr>
+        <w:ind w:left="4320" w:hanging="180"/>
+      </w:pPr>
+    </w:lvl>
+    <w:lvl w:ilvl="6" w:tplc="0409000F" w:tentative="1">
+      <w:start w:val="1"/>
+      <w:numFmt w:val="decimal"/>
+      <w:lvlText w:val="%7."/>
+      <w:lvlJc w:val="left"/>
+      <w:pPr>
+        <w:ind w:left="5040" w:hanging="360"/>
+      </w:pPr>
+    </w:lvl>
+    <w:lvl w:ilvl="7" w:tplc="04090019" w:tentative="1">
+      <w:start w:val="1"/>
+      <w:numFmt w:val="lowerLetter"/>
+      <w:lvlText w:val="%8."/>
+      <w:lvlJc w:val="left"/>
+      <w:pPr>
+        <w:ind w:left="5760" w:hanging="360"/>
+      </w:pPr>
+    </w:lvl>
+    <w:lvl w:ilvl="8" w:tplc="0409001B" w:tentative="1">
+      <w:start w:val="1"/>
+      <w:numFmt w:val="lowerRoman"/>
+      <w:lvlText w:val="%9."/>
+      <w:lvlJc w:val="right"/>
+      <w:pPr>
+        <w:ind w:left="6480" w:hanging="180"/>
+      </w:pPr>
+    </w:lvl>
+  </w:abstractNum>
+  <w:abstractNum w:abstractNumId="15" w15:restartNumberingAfterBreak="0">
     <w:nsid w:val="799051AC"/>
     <w:multiLevelType w:val="multilevel"/>
     <w:tmpl w:val="04090023"/>
@@ -5510,7 +9210,7 @@
     </w:lvl>
   </w:abstractNum>
   <w:num w:numId="1">
-    <w:abstractNumId w:val="14"/>
+    <w:abstractNumId w:val="15"/>
   </w:num>
   <w:num w:numId="2">
     <w:abstractNumId w:val="3"/>
@@ -5562,6 +9262,9 @@
   </w:num>
   <w:num w:numId="17">
     <w:abstractNumId w:val="0"/>
+  </w:num>
+  <w:num w:numId="18">
+    <w:abstractNumId w:val="14"/>
   </w:num>
   <w:numIdMacAtCleanup w:val="10"/>
 </w:numbering>
@@ -5679,6 +9382,7 @@
     <w:lsdException w:name="HTML Sample" w:semiHidden="1" w:unhideWhenUsed="1"/>
     <w:lsdException w:name="HTML Typewriter" w:semiHidden="1" w:unhideWhenUsed="1"/>
     <w:lsdException w:name="HTML Variable" w:semiHidden="1" w:unhideWhenUsed="1"/>
+    <w:lsdException w:name="Normal Table" w:semiHidden="1" w:unhideWhenUsed="1"/>
     <w:lsdException w:name="annotation subject" w:semiHidden="1" w:unhideWhenUsed="1"/>
     <w:lsdException w:name="No List" w:semiHidden="1" w:uiPriority="99" w:unhideWhenUsed="1"/>
     <w:lsdException w:name="Outline List 1" w:semiHidden="1" w:unhideWhenUsed="1"/>
@@ -5722,8 +9426,10 @@
     <w:lsdException w:name="Table Elegant" w:semiHidden="1" w:unhideWhenUsed="1"/>
     <w:lsdException w:name="Table Professional" w:semiHidden="1" w:unhideWhenUsed="1"/>
     <w:lsdException w:name="Table Subtle 1" w:semiHidden="1" w:unhideWhenUsed="1"/>
+    <w:lsdException w:name="Table Subtle 2" w:semiHidden="1" w:unhideWhenUsed="1"/>
     <w:lsdException w:name="Table Web 1" w:semiHidden="1" w:unhideWhenUsed="1"/>
     <w:lsdException w:name="Table Web 2" w:semiHidden="1" w:unhideWhenUsed="1"/>
+    <w:lsdException w:name="Table Web 3" w:semiHidden="1" w:unhideWhenUsed="1"/>
     <w:lsdException w:name="Balloon Text" w:semiHidden="1" w:unhideWhenUsed="1"/>
     <w:lsdException w:name="Table Grid" w:locked="1"/>
     <w:lsdException w:name="Table Theme" w:semiHidden="1" w:unhideWhenUsed="1"/>
@@ -6189,6 +9895,7 @@
   <w:style w:type="character" w:default="1" w:styleId="DefaultParagraphFont">
     <w:name w:val="Default Paragraph Font"/>
     <w:uiPriority w:val="1"/>
+    <w:semiHidden/>
     <w:unhideWhenUsed/>
   </w:style>
   <w:style w:type="table" w:default="1" w:styleId="TableNormal">
@@ -7008,7 +10715,7 @@
     <w:link w:val="AckHeadChar"/>
     <w:autoRedefine/>
     <w:qFormat/>
-    <w:rsid w:val="006D4623"/>
+    <w:rsid w:val="00F57A0B"/>
     <w:pPr>
       <w:spacing w:before="300" w:after="40"/>
     </w:pPr>
@@ -7023,7 +10730,7 @@
     <w:name w:val="AckHead Char"/>
     <w:basedOn w:val="DefaultParagraphFont"/>
     <w:link w:val="AckHead"/>
-    <w:rsid w:val="006D4623"/>
+    <w:rsid w:val="00F57A0B"/>
     <w:rPr>
       <w:rFonts w:ascii="Linux Biolinum" w:eastAsiaTheme="minorHAnsi" w:hAnsi="Linux Biolinum" w:cs="Linux Biolinum"/>
       <w:b/>
@@ -10520,6 +14227,28 @@
     <w:pPr>
       <w:jc w:val="center"/>
     </w:pPr>
+  </w:style>
+  <w:style w:type="paragraph" w:customStyle="1" w:styleId="Body">
+    <w:name w:val="Body"/>
+    <w:rsid w:val="0000099B"/>
+    <w:pPr>
+      <w:pBdr>
+        <w:top w:val="nil"/>
+        <w:left w:val="nil"/>
+        <w:bottom w:val="nil"/>
+        <w:right w:val="nil"/>
+        <w:between w:val="nil"/>
+        <w:bar w:val="nil"/>
+      </w:pBdr>
+    </w:pPr>
+    <w:rPr>
+      <w:rFonts w:ascii="Helvetica Neue" w:eastAsia="Arial Unicode MS" w:hAnsi="Helvetica Neue" w:cs="Arial Unicode MS"/>
+      <w:color w:val="000000"/>
+      <w:sz w:val="22"/>
+      <w:szCs w:val="22"/>
+      <w:bdr w:val="nil"/>
+      <w:lang w:val="en-US" w:eastAsia="en-US"/>
+    </w:rPr>
   </w:style>
 </w:styles>
 </file>
@@ -10998,7 +14727,7 @@
 </file>
 
 <file path=customXml/itemProps2.xml><?xml version="1.0" encoding="utf-8"?>
-<ds:datastoreItem xmlns:ds="http://schemas.openxmlformats.org/officeDocument/2006/customXml" ds:itemID="{12330882-E230-4E34-9858-6F43BE364806}">
+<ds:datastoreItem xmlns:ds="http://schemas.openxmlformats.org/officeDocument/2006/customXml" ds:itemID="{69BA3453-15C0-4840-B1CE-9356945F0039}">
   <ds:schemaRefs>
     <ds:schemaRef ds:uri="http://schemas.openxmlformats.org/officeDocument/2006/bibliography"/>
   </ds:schemaRefs>

</xml_diff>

<commit_message>
Final Paper Revision v1.1
</commit_message>
<xml_diff>
--- a/src/FinalProject/FinalProject ACM Style.docx
+++ b/src/FinalProject/FinalProject ACM Style.docx
@@ -326,15 +326,31 @@
         </w:rPr>
         <w:t xml:space="preserve"> </w:t>
       </w:r>
-      <w:bookmarkStart w:id="1" w:name="_GoBack"/>
-      <w:bookmarkEnd w:id="1"/>
       <w:r>
         <w:rPr>
           <w:rFonts w:cs="Linux Libertine"/>
           <w:lang w:eastAsia="it-IT"/>
           <w14:ligatures w14:val="standard"/>
         </w:rPr>
-        <w:t>CSS, Javascript)</w:t>
+        <w:t xml:space="preserve">CSS, </w:t>
+      </w:r>
+      <w:proofErr w:type="spellStart"/>
+      <w:r>
+        <w:rPr>
+          <w:rFonts w:cs="Linux Libertine"/>
+          <w:lang w:eastAsia="it-IT"/>
+          <w14:ligatures w14:val="standard"/>
+        </w:rPr>
+        <w:t>Javascript</w:t>
+      </w:r>
+      <w:proofErr w:type="spellEnd"/>
+      <w:r>
+        <w:rPr>
+          <w:rFonts w:cs="Linux Libertine"/>
+          <w:lang w:eastAsia="it-IT"/>
+          <w14:ligatures w14:val="standard"/>
+        </w:rPr>
+        <w:t>)</w:t>
       </w:r>
     </w:p>
     <w:p>
@@ -358,6 +374,7 @@
     <w:p>
       <w:pPr>
         <w:pStyle w:val="KeyWords"/>
+        <w:jc w:val="center"/>
         <w:rPr>
           <w:lang w:eastAsia="it-IT"/>
           <w14:ligatures w14:val="standard"/>
@@ -368,13 +385,38 @@
           <w:lang w:eastAsia="it-IT"/>
           <w14:ligatures w14:val="standard"/>
         </w:rPr>
-        <w:t xml:space="preserve">Noise, Perlin noise, Three,js, </w:t>
+        <w:t xml:space="preserve">Simplex noise, </w:t>
       </w:r>
       <w:r>
         <w:rPr>
           <w:lang w:eastAsia="it-IT"/>
           <w14:ligatures w14:val="standard"/>
         </w:rPr>
+        <w:t xml:space="preserve">Perlin noise, </w:t>
+      </w:r>
+      <w:proofErr w:type="spellStart"/>
+      <w:proofErr w:type="gramStart"/>
+      <w:r>
+        <w:rPr>
+          <w:lang w:eastAsia="it-IT"/>
+          <w14:ligatures w14:val="standard"/>
+        </w:rPr>
+        <w:t>Three,js</w:t>
+      </w:r>
+      <w:proofErr w:type="spellEnd"/>
+      <w:proofErr w:type="gramEnd"/>
+      <w:r>
+        <w:rPr>
+          <w:lang w:eastAsia="it-IT"/>
+          <w14:ligatures w14:val="standard"/>
+        </w:rPr>
+        <w:t xml:space="preserve">, </w:t>
+      </w:r>
+      <w:r>
+        <w:rPr>
+          <w:lang w:eastAsia="it-IT"/>
+          <w14:ligatures w14:val="standard"/>
+        </w:rPr>
         <w:t xml:space="preserve">functions, </w:t>
       </w:r>
       <w:r>
@@ -382,13 +424,20 @@
           <w:lang w:eastAsia="it-IT"/>
           <w14:ligatures w14:val="standard"/>
         </w:rPr>
-        <w:t>red-green-blue (RGB), gradient</w:t>
+        <w:t>red-green-blue (RGB)</w:t>
       </w:r>
       <w:r>
         <w:rPr>
           <w:lang w:eastAsia="it-IT"/>
           <w14:ligatures w14:val="standard"/>
         </w:rPr>
+        <w:t xml:space="preserve"> mode</w:t>
+      </w:r>
+      <w:r>
+        <w:rPr>
+          <w:lang w:eastAsia="it-IT"/>
+          <w14:ligatures w14:val="standard"/>
+        </w:rPr>
         <w:t xml:space="preserve">, </w:t>
       </w:r>
       <w:r>
@@ -396,6 +445,62 @@
           <w:lang w:eastAsia="it-IT"/>
           <w14:ligatures w14:val="standard"/>
         </w:rPr>
+        <w:t>red-green-blue</w:t>
+      </w:r>
+      <w:r>
+        <w:rPr>
+          <w:lang w:eastAsia="it-IT"/>
+          <w14:ligatures w14:val="standard"/>
+        </w:rPr>
+        <w:t>-alpha</w:t>
+      </w:r>
+      <w:r>
+        <w:rPr>
+          <w:lang w:eastAsia="it-IT"/>
+          <w14:ligatures w14:val="standard"/>
+        </w:rPr>
+        <w:t xml:space="preserve"> (RGB</w:t>
+      </w:r>
+      <w:r>
+        <w:rPr>
+          <w:lang w:eastAsia="it-IT"/>
+          <w14:ligatures w14:val="standard"/>
+        </w:rPr>
+        <w:t>A</w:t>
+      </w:r>
+      <w:r>
+        <w:rPr>
+          <w:lang w:eastAsia="it-IT"/>
+          <w14:ligatures w14:val="standard"/>
+        </w:rPr>
+        <w:t>) mode</w:t>
+      </w:r>
+      <w:r>
+        <w:rPr>
+          <w:lang w:eastAsia="it-IT"/>
+          <w14:ligatures w14:val="standard"/>
+        </w:rPr>
+        <w:t xml:space="preserve">, </w:t>
+      </w:r>
+      <w:r>
+        <w:rPr>
+          <w:lang w:eastAsia="it-IT"/>
+          <w14:ligatures w14:val="standard"/>
+        </w:rPr>
+        <w:t>gradient</w:t>
+      </w:r>
+      <w:r>
+        <w:rPr>
+          <w:lang w:eastAsia="it-IT"/>
+          <w14:ligatures w14:val="standard"/>
+        </w:rPr>
+        <w:t xml:space="preserve">, </w:t>
+      </w:r>
+      <w:r>
+        <w:rPr>
+          <w:lang w:eastAsia="it-IT"/>
+          <w14:ligatures w14:val="standard"/>
+        </w:rPr>
         <w:t>height map</w:t>
       </w:r>
       <w:r>
@@ -403,28 +508,7 @@
           <w:lang w:eastAsia="it-IT"/>
           <w14:ligatures w14:val="standard"/>
         </w:rPr>
-        <w:t xml:space="preserve">, </w:t>
-      </w:r>
-      <w:r>
-        <w:rPr>
-          <w:lang w:eastAsia="it-IT"/>
-          <w14:ligatures w14:val="standard"/>
-        </w:rPr>
-        <w:t>terrain</w:t>
-      </w:r>
-      <w:r>
-        <w:rPr>
-          <w:lang w:eastAsia="it-IT"/>
-          <w14:ligatures w14:val="standard"/>
-        </w:rPr>
-        <w:t>-generation</w:t>
-      </w:r>
-      <w:r>
-        <w:rPr>
-          <w:lang w:eastAsia="it-IT"/>
-          <w14:ligatures w14:val="standard"/>
-        </w:rPr>
-        <w:t xml:space="preserve"> image</w:t>
+        <w:t>,</w:t>
       </w:r>
     </w:p>
     <w:p>
@@ -773,7 +857,7 @@
         <w:t>Testing s</w:t>
       </w:r>
       <w:r>
-        <w:t>light altercations to</w:t>
+        <w:t>light alterations to</w:t>
       </w:r>
       <w:r>
         <w:t xml:space="preserve"> Perlin Noise </w:t>
@@ -1026,7 +1110,6 @@
         <w:rPr>
           <w:b/>
         </w:rPr>
-        <w:lastRenderedPageBreak/>
         <w:t xml:space="preserve">3.2 </w:t>
       </w:r>
       <w:r>
@@ -1538,7 +1621,13 @@
         <w:jc w:val="center"/>
       </w:pPr>
       <w:r>
-        <w:t xml:space="preserve">Fig. 1. </w:t>
+        <w:t xml:space="preserve">Fig. </w:t>
+      </w:r>
+      <w:r>
+        <w:t>2</w:t>
+      </w:r>
+      <w:r>
+        <w:t xml:space="preserve">. </w:t>
       </w:r>
       <w:r>
         <w:t>Images created with zoom levels of 2, 8, 16, and 64, respectively</w:t>
@@ -1844,10 +1933,22 @@
         <w:jc w:val="center"/>
       </w:pPr>
       <w:r>
-        <w:t xml:space="preserve">Fig. 2. </w:t>
-      </w:r>
-      <w:r>
-        <w:t xml:space="preserve">Images created adding turbulence with Perlin noise </w:t>
+        <w:t xml:space="preserve">Fig. </w:t>
+      </w:r>
+      <w:r>
+        <w:t>3</w:t>
+      </w:r>
+      <w:r>
+        <w:t xml:space="preserve">. </w:t>
+      </w:r>
+      <w:r>
+        <w:t xml:space="preserve">Images created </w:t>
+      </w:r>
+      <w:r>
+        <w:t xml:space="preserve">by </w:t>
+      </w:r>
+      <w:r>
+        <w:t xml:space="preserve">adding turbulence with Perlin noise </w:t>
       </w:r>
       <w:r>
         <w:t>with zoom levels</w:t>
@@ -1929,7 +2030,23 @@
           <w:i/>
           <w14:ligatures w14:val="standard"/>
         </w:rPr>
-        <w:t>// initialsize = zoom</w:t>
+        <w:t xml:space="preserve">// </w:t>
+      </w:r>
+      <w:proofErr w:type="spellStart"/>
+      <w:r>
+        <w:rPr>
+          <w:i/>
+          <w14:ligatures w14:val="standard"/>
+        </w:rPr>
+        <w:t>initialsize</w:t>
+      </w:r>
+      <w:proofErr w:type="spellEnd"/>
+      <w:r>
+        <w:rPr>
+          <w:i/>
+          <w14:ligatures w14:val="standard"/>
+        </w:rPr>
+        <w:t xml:space="preserve"> = zoom</w:t>
       </w:r>
     </w:p>
     <w:p>
@@ -1945,7 +2062,39 @@
           <w:i/>
           <w14:ligatures w14:val="standard"/>
         </w:rPr>
-        <w:t>Function turbulence(x, y, initialsize)</w:t>
+        <w:t xml:space="preserve">Function </w:t>
+      </w:r>
+      <w:proofErr w:type="gramStart"/>
+      <w:r>
+        <w:rPr>
+          <w:i/>
+          <w14:ligatures w14:val="standard"/>
+        </w:rPr>
+        <w:t>turbulence(</w:t>
+      </w:r>
+      <w:proofErr w:type="gramEnd"/>
+      <w:r>
+        <w:rPr>
+          <w:i/>
+          <w14:ligatures w14:val="standard"/>
+        </w:rPr>
+        <w:t xml:space="preserve">x, y, </w:t>
+      </w:r>
+      <w:proofErr w:type="spellStart"/>
+      <w:r>
+        <w:rPr>
+          <w:i/>
+          <w14:ligatures w14:val="standard"/>
+        </w:rPr>
+        <w:t>initialsize</w:t>
+      </w:r>
+      <w:proofErr w:type="spellEnd"/>
+      <w:r>
+        <w:rPr>
+          <w:i/>
+          <w14:ligatures w14:val="standard"/>
+        </w:rPr>
+        <w:t>)</w:t>
       </w:r>
     </w:p>
     <w:p>
@@ -2000,13 +2149,21 @@
           <w:i/>
           <w14:ligatures w14:val="standard"/>
         </w:rPr>
-        <w:t>ize = init</w:t>
-      </w:r>
+        <w:t xml:space="preserve">ize = </w:t>
+      </w:r>
+      <w:proofErr w:type="spellStart"/>
       <w:r>
         <w:rPr>
           <w:i/>
           <w14:ligatures w14:val="standard"/>
         </w:rPr>
+        <w:t>init</w:t>
+      </w:r>
+      <w:r>
+        <w:rPr>
+          <w:i/>
+          <w14:ligatures w14:val="standard"/>
+        </w:rPr>
         <w:t>i</w:t>
       </w:r>
       <w:r>
@@ -2016,6 +2173,7 @@
         </w:rPr>
         <w:t>alsize</w:t>
       </w:r>
+      <w:proofErr w:type="spellEnd"/>
     </w:p>
     <w:p>
       <w:pPr>
@@ -2100,7 +2258,23 @@
           <w:i/>
           <w14:ligatures w14:val="standard"/>
         </w:rPr>
-        <w:t>alue += Perlin(x</w:t>
+        <w:t xml:space="preserve">alue += </w:t>
+      </w:r>
+      <w:proofErr w:type="gramStart"/>
+      <w:r>
+        <w:rPr>
+          <w:i/>
+          <w14:ligatures w14:val="standard"/>
+        </w:rPr>
+        <w:t>Perlin(</w:t>
+      </w:r>
+      <w:proofErr w:type="gramEnd"/>
+      <w:r>
+        <w:rPr>
+          <w:i/>
+          <w14:ligatures w14:val="standard"/>
+        </w:rPr>
+        <w:t>x</w:t>
       </w:r>
       <w:r>
         <w:rPr>
@@ -2286,8 +2460,17 @@
           <w:i/>
           <w14:ligatures w14:val="standard"/>
         </w:rPr>
-        <w:t>/ initialsize</w:t>
-      </w:r>
+        <w:t xml:space="preserve">/ </w:t>
+      </w:r>
+      <w:proofErr w:type="spellStart"/>
+      <w:r>
+        <w:rPr>
+          <w:i/>
+          <w14:ligatures w14:val="standard"/>
+        </w:rPr>
+        <w:t>initialsize</w:t>
+      </w:r>
+      <w:proofErr w:type="spellEnd"/>
       <w:r>
         <w:rPr>
           <w:i/>
@@ -2375,6 +2558,7 @@
         </w:rPr>
         <w:t xml:space="preserve">by the </w:t>
       </w:r>
+      <w:proofErr w:type="spellStart"/>
       <w:r>
         <w:rPr>
           <w:i/>
@@ -2382,6 +2566,7 @@
         </w:rPr>
         <w:t>initialsize</w:t>
       </w:r>
+      <w:proofErr w:type="spellEnd"/>
       <w:r>
         <w:rPr>
           <w14:ligatures w14:val="standard"/>
@@ -2531,19 +2716,13 @@
         <w:rPr>
           <w14:ligatures w14:val="standard"/>
         </w:rPr>
-        <w:t xml:space="preserve"> needs to be iterated and set to the value of the output of the Turbulence function.</w:t>
-      </w:r>
-      <w:r>
-        <w:rPr>
-          <w14:ligatures w14:val="standard"/>
-        </w:rPr>
-        <w:t xml:space="preserve"> You can increase the height factor by any multiplier you wish. This example has none, so </w:t>
-      </w:r>
-      <w:r>
-        <w:rPr>
-          <w14:ligatures w14:val="standard"/>
-        </w:rPr>
-        <w:t xml:space="preserve">it </w:t>
+        <w:t xml:space="preserve"> needs to be set to the value of the output of the Turbulence function.</w:t>
+      </w:r>
+      <w:r>
+        <w:rPr>
+          <w14:ligatures w14:val="standard"/>
+        </w:rPr>
+        <w:t xml:space="preserve"> You can increase the height factor by any multiplier you wish. This example </w:t>
       </w:r>
       <w:r>
         <w:rPr>
@@ -2655,13 +2834,37 @@
         <w:rPr>
           <w14:ligatures w14:val="standard"/>
         </w:rPr>
-        <w:t xml:space="preserve">Fig. 3. </w:t>
-      </w:r>
-      <w:r>
-        <w:rPr>
-          <w14:ligatures w14:val="standard"/>
-        </w:rPr>
-        <w:t>A rendered terrain using Turbulence</w:t>
+        <w:t xml:space="preserve">Fig. </w:t>
+      </w:r>
+      <w:r>
+        <w:rPr>
+          <w14:ligatures w14:val="standard"/>
+        </w:rPr>
+        <w:t>4</w:t>
+      </w:r>
+      <w:r>
+        <w:rPr>
+          <w14:ligatures w14:val="standard"/>
+        </w:rPr>
+        <w:t xml:space="preserve">. </w:t>
+      </w:r>
+      <w:r>
+        <w:rPr>
+          <w14:ligatures w14:val="standard"/>
+        </w:rPr>
+        <w:t xml:space="preserve">A </w:t>
+      </w:r>
+      <w:r>
+        <w:rPr>
+          <w14:ligatures w14:val="standard"/>
+        </w:rPr>
+        <w:t xml:space="preserve">wireframe </w:t>
+      </w:r>
+      <w:r>
+        <w:rPr>
+          <w14:ligatures w14:val="standard"/>
+        </w:rPr>
+        <w:t>rendered terrain using Turbulence</w:t>
       </w:r>
       <w:r>
         <w:rPr>
@@ -2741,21 +2944,61 @@
         </w:rPr>
         <w:t xml:space="preserve">function </w:t>
       </w:r>
-      <w:r>
-        <w:rPr>
-          <w:rFonts w:ascii="Consolas" w:eastAsia="Times New Roman" w:hAnsi="Consolas" w:cs="Times New Roman"/>
-          <w:sz w:val="18"/>
-          <w:szCs w:val="24"/>
-        </w:rPr>
-        <w:t>setTerrainTexturePixel(turbulenceval</w:t>
-      </w:r>
-      <w:r>
-        <w:rPr>
-          <w:rFonts w:ascii="Consolas" w:eastAsia="Times New Roman" w:hAnsi="Consolas" w:cs="Times New Roman"/>
-          <w:sz w:val="18"/>
-          <w:szCs w:val="24"/>
-        </w:rPr>
-        <w:t>, image, pxi){</w:t>
+      <w:proofErr w:type="spellStart"/>
+      <w:proofErr w:type="gramStart"/>
+      <w:r>
+        <w:rPr>
+          <w:rFonts w:ascii="Consolas" w:eastAsia="Times New Roman" w:hAnsi="Consolas" w:cs="Times New Roman"/>
+          <w:sz w:val="18"/>
+          <w:szCs w:val="24"/>
+        </w:rPr>
+        <w:t>setTerrainTexturePixel</w:t>
+      </w:r>
+      <w:proofErr w:type="spellEnd"/>
+      <w:r>
+        <w:rPr>
+          <w:rFonts w:ascii="Consolas" w:eastAsia="Times New Roman" w:hAnsi="Consolas" w:cs="Times New Roman"/>
+          <w:sz w:val="18"/>
+          <w:szCs w:val="24"/>
+        </w:rPr>
+        <w:t>(</w:t>
+      </w:r>
+      <w:proofErr w:type="spellStart"/>
+      <w:proofErr w:type="gramEnd"/>
+      <w:r>
+        <w:rPr>
+          <w:rFonts w:ascii="Consolas" w:eastAsia="Times New Roman" w:hAnsi="Consolas" w:cs="Times New Roman"/>
+          <w:sz w:val="18"/>
+          <w:szCs w:val="24"/>
+        </w:rPr>
+        <w:t>turbulenceval</w:t>
+      </w:r>
+      <w:proofErr w:type="spellEnd"/>
+      <w:r>
+        <w:rPr>
+          <w:rFonts w:ascii="Consolas" w:eastAsia="Times New Roman" w:hAnsi="Consolas" w:cs="Times New Roman"/>
+          <w:sz w:val="18"/>
+          <w:szCs w:val="24"/>
+        </w:rPr>
+        <w:t xml:space="preserve">, image, </w:t>
+      </w:r>
+      <w:proofErr w:type="spellStart"/>
+      <w:r>
+        <w:rPr>
+          <w:rFonts w:ascii="Consolas" w:eastAsia="Times New Roman" w:hAnsi="Consolas" w:cs="Times New Roman"/>
+          <w:sz w:val="18"/>
+          <w:szCs w:val="24"/>
+        </w:rPr>
+        <w:t>pxi</w:t>
+      </w:r>
+      <w:proofErr w:type="spellEnd"/>
+      <w:r>
+        <w:rPr>
+          <w:rFonts w:ascii="Consolas" w:eastAsia="Times New Roman" w:hAnsi="Consolas" w:cs="Times New Roman"/>
+          <w:sz w:val="18"/>
+          <w:szCs w:val="24"/>
+        </w:rPr>
+        <w:t>){</w:t>
       </w:r>
     </w:p>
     <w:p>
@@ -2774,8 +3017,27 @@
           <w:sz w:val="18"/>
           <w:szCs w:val="24"/>
         </w:rPr>
-        <w:t xml:space="preserve">  let color = Math.round(</w:t>
-      </w:r>
+        <w:t xml:space="preserve">  let color = </w:t>
+      </w:r>
+      <w:proofErr w:type="spellStart"/>
+      <w:r>
+        <w:rPr>
+          <w:rFonts w:ascii="Consolas" w:eastAsia="Times New Roman" w:hAnsi="Consolas" w:cs="Times New Roman"/>
+          <w:sz w:val="18"/>
+          <w:szCs w:val="24"/>
+        </w:rPr>
+        <w:t>Math.round</w:t>
+      </w:r>
+      <w:proofErr w:type="spellEnd"/>
+      <w:r>
+        <w:rPr>
+          <w:rFonts w:ascii="Consolas" w:eastAsia="Times New Roman" w:hAnsi="Consolas" w:cs="Times New Roman"/>
+          <w:sz w:val="18"/>
+          <w:szCs w:val="24"/>
+        </w:rPr>
+        <w:t>(</w:t>
+      </w:r>
+      <w:proofErr w:type="spellStart"/>
       <w:r>
         <w:rPr>
           <w:rFonts w:ascii="Consolas" w:eastAsia="Times New Roman" w:hAnsi="Consolas" w:cs="Times New Roman"/>
@@ -2784,6 +3046,7 @@
         </w:rPr>
         <w:t>turbulenceval</w:t>
       </w:r>
+      <w:proofErr w:type="spellEnd"/>
       <w:r>
         <w:rPr>
           <w:rFonts w:ascii="Consolas" w:eastAsia="Times New Roman" w:hAnsi="Consolas" w:cs="Times New Roman"/>
@@ -2820,7 +3083,25 @@
           <w:sz w:val="18"/>
           <w:szCs w:val="24"/>
         </w:rPr>
-        <w:t xml:space="preserve">  if(color &lt;= 50){ // give Water color</w:t>
+        <w:t xml:space="preserve">  </w:t>
+      </w:r>
+      <w:proofErr w:type="gramStart"/>
+      <w:r>
+        <w:rPr>
+          <w:rFonts w:ascii="Consolas" w:eastAsia="Times New Roman" w:hAnsi="Consolas" w:cs="Times New Roman"/>
+          <w:sz w:val="18"/>
+          <w:szCs w:val="24"/>
+        </w:rPr>
+        <w:t>if(</w:t>
+      </w:r>
+      <w:proofErr w:type="gramEnd"/>
+      <w:r>
+        <w:rPr>
+          <w:rFonts w:ascii="Consolas" w:eastAsia="Times New Roman" w:hAnsi="Consolas" w:cs="Times New Roman"/>
+          <w:sz w:val="18"/>
+          <w:szCs w:val="24"/>
+        </w:rPr>
+        <w:t>color &lt;= 50){ // give Water color</w:t>
       </w:r>
     </w:p>
     <w:p>
@@ -2850,7 +3131,43 @@
           <w:sz w:val="18"/>
           <w:szCs w:val="24"/>
         </w:rPr>
-        <w:t xml:space="preserve">    image.data[pxi] = 7;</w:t>
+        <w:t xml:space="preserve">    </w:t>
+      </w:r>
+      <w:proofErr w:type="spellStart"/>
+      <w:r>
+        <w:rPr>
+          <w:rFonts w:ascii="Consolas" w:eastAsia="Times New Roman" w:hAnsi="Consolas" w:cs="Times New Roman"/>
+          <w:sz w:val="18"/>
+          <w:szCs w:val="24"/>
+        </w:rPr>
+        <w:t>image.data</w:t>
+      </w:r>
+      <w:proofErr w:type="spellEnd"/>
+      <w:r>
+        <w:rPr>
+          <w:rFonts w:ascii="Consolas" w:eastAsia="Times New Roman" w:hAnsi="Consolas" w:cs="Times New Roman"/>
+          <w:sz w:val="18"/>
+          <w:szCs w:val="24"/>
+        </w:rPr>
+        <w:t>[</w:t>
+      </w:r>
+      <w:proofErr w:type="spellStart"/>
+      <w:r>
+        <w:rPr>
+          <w:rFonts w:ascii="Consolas" w:eastAsia="Times New Roman" w:hAnsi="Consolas" w:cs="Times New Roman"/>
+          <w:sz w:val="18"/>
+          <w:szCs w:val="24"/>
+        </w:rPr>
+        <w:t>pxi</w:t>
+      </w:r>
+      <w:proofErr w:type="spellEnd"/>
+      <w:r>
+        <w:rPr>
+          <w:rFonts w:ascii="Consolas" w:eastAsia="Times New Roman" w:hAnsi="Consolas" w:cs="Times New Roman"/>
+          <w:sz w:val="18"/>
+          <w:szCs w:val="24"/>
+        </w:rPr>
+        <w:t>] = 7;</w:t>
       </w:r>
     </w:p>
     <w:p>
@@ -2869,7 +3186,53 @@
           <w:sz w:val="18"/>
           <w:szCs w:val="24"/>
         </w:rPr>
-        <w:t xml:space="preserve">    image.data[pxi+ 1] = 72;</w:t>
+        <w:t xml:space="preserve">    </w:t>
+      </w:r>
+      <w:proofErr w:type="spellStart"/>
+      <w:r>
+        <w:rPr>
+          <w:rFonts w:ascii="Consolas" w:eastAsia="Times New Roman" w:hAnsi="Consolas" w:cs="Times New Roman"/>
+          <w:sz w:val="18"/>
+          <w:szCs w:val="24"/>
+        </w:rPr>
+        <w:t>image.</w:t>
+      </w:r>
+      <w:proofErr w:type="gramStart"/>
+      <w:r>
+        <w:rPr>
+          <w:rFonts w:ascii="Consolas" w:eastAsia="Times New Roman" w:hAnsi="Consolas" w:cs="Times New Roman"/>
+          <w:sz w:val="18"/>
+          <w:szCs w:val="24"/>
+        </w:rPr>
+        <w:t>data</w:t>
+      </w:r>
+      <w:proofErr w:type="spellEnd"/>
+      <w:r>
+        <w:rPr>
+          <w:rFonts w:ascii="Consolas" w:eastAsia="Times New Roman" w:hAnsi="Consolas" w:cs="Times New Roman"/>
+          <w:sz w:val="18"/>
+          <w:szCs w:val="24"/>
+        </w:rPr>
+        <w:t>[</w:t>
+      </w:r>
+      <w:proofErr w:type="spellStart"/>
+      <w:proofErr w:type="gramEnd"/>
+      <w:r>
+        <w:rPr>
+          <w:rFonts w:ascii="Consolas" w:eastAsia="Times New Roman" w:hAnsi="Consolas" w:cs="Times New Roman"/>
+          <w:sz w:val="18"/>
+          <w:szCs w:val="24"/>
+        </w:rPr>
+        <w:t>pxi</w:t>
+      </w:r>
+      <w:proofErr w:type="spellEnd"/>
+      <w:r>
+        <w:rPr>
+          <w:rFonts w:ascii="Consolas" w:eastAsia="Times New Roman" w:hAnsi="Consolas" w:cs="Times New Roman"/>
+          <w:sz w:val="18"/>
+          <w:szCs w:val="24"/>
+        </w:rPr>
+        <w:t>+ 1] = 72;</w:t>
       </w:r>
     </w:p>
     <w:p>
@@ -2888,7 +3251,53 @@
           <w:sz w:val="18"/>
           <w:szCs w:val="24"/>
         </w:rPr>
-        <w:t xml:space="preserve">    image.data[pxi +2] = 234;</w:t>
+        <w:t xml:space="preserve">    </w:t>
+      </w:r>
+      <w:proofErr w:type="spellStart"/>
+      <w:r>
+        <w:rPr>
+          <w:rFonts w:ascii="Consolas" w:eastAsia="Times New Roman" w:hAnsi="Consolas" w:cs="Times New Roman"/>
+          <w:sz w:val="18"/>
+          <w:szCs w:val="24"/>
+        </w:rPr>
+        <w:t>image.</w:t>
+      </w:r>
+      <w:proofErr w:type="gramStart"/>
+      <w:r>
+        <w:rPr>
+          <w:rFonts w:ascii="Consolas" w:eastAsia="Times New Roman" w:hAnsi="Consolas" w:cs="Times New Roman"/>
+          <w:sz w:val="18"/>
+          <w:szCs w:val="24"/>
+        </w:rPr>
+        <w:t>data</w:t>
+      </w:r>
+      <w:proofErr w:type="spellEnd"/>
+      <w:r>
+        <w:rPr>
+          <w:rFonts w:ascii="Consolas" w:eastAsia="Times New Roman" w:hAnsi="Consolas" w:cs="Times New Roman"/>
+          <w:sz w:val="18"/>
+          <w:szCs w:val="24"/>
+        </w:rPr>
+        <w:t>[</w:t>
+      </w:r>
+      <w:proofErr w:type="spellStart"/>
+      <w:proofErr w:type="gramEnd"/>
+      <w:r>
+        <w:rPr>
+          <w:rFonts w:ascii="Consolas" w:eastAsia="Times New Roman" w:hAnsi="Consolas" w:cs="Times New Roman"/>
+          <w:sz w:val="18"/>
+          <w:szCs w:val="24"/>
+        </w:rPr>
+        <w:t>pxi</w:t>
+      </w:r>
+      <w:proofErr w:type="spellEnd"/>
+      <w:r>
+        <w:rPr>
+          <w:rFonts w:ascii="Consolas" w:eastAsia="Times New Roman" w:hAnsi="Consolas" w:cs="Times New Roman"/>
+          <w:sz w:val="18"/>
+          <w:szCs w:val="24"/>
+        </w:rPr>
+        <w:t xml:space="preserve"> +2] = 234;</w:t>
       </w:r>
     </w:p>
     <w:p>
@@ -2926,7 +3335,25 @@
           <w:sz w:val="18"/>
           <w:szCs w:val="24"/>
         </w:rPr>
-        <w:t xml:space="preserve">  else if( color &gt;= 50 &amp;&amp; color &lt;= 100){ // give DARKER grass color</w:t>
+        <w:t xml:space="preserve">  else </w:t>
+      </w:r>
+      <w:proofErr w:type="gramStart"/>
+      <w:r>
+        <w:rPr>
+          <w:rFonts w:ascii="Consolas" w:eastAsia="Times New Roman" w:hAnsi="Consolas" w:cs="Times New Roman"/>
+          <w:sz w:val="18"/>
+          <w:szCs w:val="24"/>
+        </w:rPr>
+        <w:t>if( color</w:t>
+      </w:r>
+      <w:proofErr w:type="gramEnd"/>
+      <w:r>
+        <w:rPr>
+          <w:rFonts w:ascii="Consolas" w:eastAsia="Times New Roman" w:hAnsi="Consolas" w:cs="Times New Roman"/>
+          <w:sz w:val="18"/>
+          <w:szCs w:val="24"/>
+        </w:rPr>
+        <w:t xml:space="preserve"> &gt;= 50 &amp;&amp; color &lt;= 100){ // give DARKER grass color</w:t>
       </w:r>
     </w:p>
     <w:p>
@@ -2956,8 +3383,54 @@
           <w:sz w:val="18"/>
           <w:szCs w:val="24"/>
         </w:rPr>
-        <w:t xml:space="preserve">    image.data[pxi] = 1 ;</w:t>
-      </w:r>
+        <w:t xml:space="preserve">    </w:t>
+      </w:r>
+      <w:proofErr w:type="spellStart"/>
+      <w:r>
+        <w:rPr>
+          <w:rFonts w:ascii="Consolas" w:eastAsia="Times New Roman" w:hAnsi="Consolas" w:cs="Times New Roman"/>
+          <w:sz w:val="18"/>
+          <w:szCs w:val="24"/>
+        </w:rPr>
+        <w:t>image.data</w:t>
+      </w:r>
+      <w:proofErr w:type="spellEnd"/>
+      <w:r>
+        <w:rPr>
+          <w:rFonts w:ascii="Consolas" w:eastAsia="Times New Roman" w:hAnsi="Consolas" w:cs="Times New Roman"/>
+          <w:sz w:val="18"/>
+          <w:szCs w:val="24"/>
+        </w:rPr>
+        <w:t>[</w:t>
+      </w:r>
+      <w:proofErr w:type="spellStart"/>
+      <w:r>
+        <w:rPr>
+          <w:rFonts w:ascii="Consolas" w:eastAsia="Times New Roman" w:hAnsi="Consolas" w:cs="Times New Roman"/>
+          <w:sz w:val="18"/>
+          <w:szCs w:val="24"/>
+        </w:rPr>
+        <w:t>pxi</w:t>
+      </w:r>
+      <w:proofErr w:type="spellEnd"/>
+      <w:r>
+        <w:rPr>
+          <w:rFonts w:ascii="Consolas" w:eastAsia="Times New Roman" w:hAnsi="Consolas" w:cs="Times New Roman"/>
+          <w:sz w:val="18"/>
+          <w:szCs w:val="24"/>
+        </w:rPr>
+        <w:t xml:space="preserve">] = </w:t>
+      </w:r>
+      <w:proofErr w:type="gramStart"/>
+      <w:r>
+        <w:rPr>
+          <w:rFonts w:ascii="Consolas" w:eastAsia="Times New Roman" w:hAnsi="Consolas" w:cs="Times New Roman"/>
+          <w:sz w:val="18"/>
+          <w:szCs w:val="24"/>
+        </w:rPr>
+        <w:t>1 ;</w:t>
+      </w:r>
+      <w:proofErr w:type="gramEnd"/>
     </w:p>
     <w:p>
       <w:pPr>
@@ -2975,7 +3448,53 @@
           <w:sz w:val="18"/>
           <w:szCs w:val="24"/>
         </w:rPr>
-        <w:t xml:space="preserve">    image.data[pxi+ 1] = 33;</w:t>
+        <w:t xml:space="preserve">    </w:t>
+      </w:r>
+      <w:proofErr w:type="spellStart"/>
+      <w:r>
+        <w:rPr>
+          <w:rFonts w:ascii="Consolas" w:eastAsia="Times New Roman" w:hAnsi="Consolas" w:cs="Times New Roman"/>
+          <w:sz w:val="18"/>
+          <w:szCs w:val="24"/>
+        </w:rPr>
+        <w:t>image.</w:t>
+      </w:r>
+      <w:proofErr w:type="gramStart"/>
+      <w:r>
+        <w:rPr>
+          <w:rFonts w:ascii="Consolas" w:eastAsia="Times New Roman" w:hAnsi="Consolas" w:cs="Times New Roman"/>
+          <w:sz w:val="18"/>
+          <w:szCs w:val="24"/>
+        </w:rPr>
+        <w:t>data</w:t>
+      </w:r>
+      <w:proofErr w:type="spellEnd"/>
+      <w:r>
+        <w:rPr>
+          <w:rFonts w:ascii="Consolas" w:eastAsia="Times New Roman" w:hAnsi="Consolas" w:cs="Times New Roman"/>
+          <w:sz w:val="18"/>
+          <w:szCs w:val="24"/>
+        </w:rPr>
+        <w:t>[</w:t>
+      </w:r>
+      <w:proofErr w:type="spellStart"/>
+      <w:proofErr w:type="gramEnd"/>
+      <w:r>
+        <w:rPr>
+          <w:rFonts w:ascii="Consolas" w:eastAsia="Times New Roman" w:hAnsi="Consolas" w:cs="Times New Roman"/>
+          <w:sz w:val="18"/>
+          <w:szCs w:val="24"/>
+        </w:rPr>
+        <w:t>pxi</w:t>
+      </w:r>
+      <w:proofErr w:type="spellEnd"/>
+      <w:r>
+        <w:rPr>
+          <w:rFonts w:ascii="Consolas" w:eastAsia="Times New Roman" w:hAnsi="Consolas" w:cs="Times New Roman"/>
+          <w:sz w:val="18"/>
+          <w:szCs w:val="24"/>
+        </w:rPr>
+        <w:t>+ 1] = 33;</w:t>
       </w:r>
     </w:p>
     <w:p>
@@ -2994,7 +3513,53 @@
           <w:sz w:val="18"/>
           <w:szCs w:val="24"/>
         </w:rPr>
-        <w:t xml:space="preserve">    image.data[pxi +2] = 22;</w:t>
+        <w:t xml:space="preserve">    </w:t>
+      </w:r>
+      <w:proofErr w:type="spellStart"/>
+      <w:r>
+        <w:rPr>
+          <w:rFonts w:ascii="Consolas" w:eastAsia="Times New Roman" w:hAnsi="Consolas" w:cs="Times New Roman"/>
+          <w:sz w:val="18"/>
+          <w:szCs w:val="24"/>
+        </w:rPr>
+        <w:t>image.</w:t>
+      </w:r>
+      <w:proofErr w:type="gramStart"/>
+      <w:r>
+        <w:rPr>
+          <w:rFonts w:ascii="Consolas" w:eastAsia="Times New Roman" w:hAnsi="Consolas" w:cs="Times New Roman"/>
+          <w:sz w:val="18"/>
+          <w:szCs w:val="24"/>
+        </w:rPr>
+        <w:t>data</w:t>
+      </w:r>
+      <w:proofErr w:type="spellEnd"/>
+      <w:r>
+        <w:rPr>
+          <w:rFonts w:ascii="Consolas" w:eastAsia="Times New Roman" w:hAnsi="Consolas" w:cs="Times New Roman"/>
+          <w:sz w:val="18"/>
+          <w:szCs w:val="24"/>
+        </w:rPr>
+        <w:t>[</w:t>
+      </w:r>
+      <w:proofErr w:type="spellStart"/>
+      <w:proofErr w:type="gramEnd"/>
+      <w:r>
+        <w:rPr>
+          <w:rFonts w:ascii="Consolas" w:eastAsia="Times New Roman" w:hAnsi="Consolas" w:cs="Times New Roman"/>
+          <w:sz w:val="18"/>
+          <w:szCs w:val="24"/>
+        </w:rPr>
+        <w:t>pxi</w:t>
+      </w:r>
+      <w:proofErr w:type="spellEnd"/>
+      <w:r>
+        <w:rPr>
+          <w:rFonts w:ascii="Consolas" w:eastAsia="Times New Roman" w:hAnsi="Consolas" w:cs="Times New Roman"/>
+          <w:sz w:val="18"/>
+          <w:szCs w:val="24"/>
+        </w:rPr>
+        <w:t xml:space="preserve"> +2] = 22;</w:t>
       </w:r>
     </w:p>
     <w:p>
@@ -3032,7 +3597,25 @@
           <w:sz w:val="18"/>
           <w:szCs w:val="24"/>
         </w:rPr>
-        <w:t xml:space="preserve">  else if(color &gt; 100 &amp;&amp; color &lt;= 200){ // give grass color</w:t>
+        <w:t xml:space="preserve">  else </w:t>
+      </w:r>
+      <w:proofErr w:type="gramStart"/>
+      <w:r>
+        <w:rPr>
+          <w:rFonts w:ascii="Consolas" w:eastAsia="Times New Roman" w:hAnsi="Consolas" w:cs="Times New Roman"/>
+          <w:sz w:val="18"/>
+          <w:szCs w:val="24"/>
+        </w:rPr>
+        <w:t>if(</w:t>
+      </w:r>
+      <w:proofErr w:type="gramEnd"/>
+      <w:r>
+        <w:rPr>
+          <w:rFonts w:ascii="Consolas" w:eastAsia="Times New Roman" w:hAnsi="Consolas" w:cs="Times New Roman"/>
+          <w:sz w:val="18"/>
+          <w:szCs w:val="24"/>
+        </w:rPr>
+        <w:t>color &gt; 100 &amp;&amp; color &lt;= 200){ // give grass color</w:t>
       </w:r>
     </w:p>
     <w:p>
@@ -3051,8 +3634,54 @@
           <w:sz w:val="18"/>
           <w:szCs w:val="24"/>
         </w:rPr>
-        <w:t xml:space="preserve">    image.data[pxi] = 3 ;</w:t>
-      </w:r>
+        <w:t xml:space="preserve">    </w:t>
+      </w:r>
+      <w:proofErr w:type="spellStart"/>
+      <w:r>
+        <w:rPr>
+          <w:rFonts w:ascii="Consolas" w:eastAsia="Times New Roman" w:hAnsi="Consolas" w:cs="Times New Roman"/>
+          <w:sz w:val="18"/>
+          <w:szCs w:val="24"/>
+        </w:rPr>
+        <w:t>image.data</w:t>
+      </w:r>
+      <w:proofErr w:type="spellEnd"/>
+      <w:r>
+        <w:rPr>
+          <w:rFonts w:ascii="Consolas" w:eastAsia="Times New Roman" w:hAnsi="Consolas" w:cs="Times New Roman"/>
+          <w:sz w:val="18"/>
+          <w:szCs w:val="24"/>
+        </w:rPr>
+        <w:t>[</w:t>
+      </w:r>
+      <w:proofErr w:type="spellStart"/>
+      <w:r>
+        <w:rPr>
+          <w:rFonts w:ascii="Consolas" w:eastAsia="Times New Roman" w:hAnsi="Consolas" w:cs="Times New Roman"/>
+          <w:sz w:val="18"/>
+          <w:szCs w:val="24"/>
+        </w:rPr>
+        <w:t>pxi</w:t>
+      </w:r>
+      <w:proofErr w:type="spellEnd"/>
+      <w:r>
+        <w:rPr>
+          <w:rFonts w:ascii="Consolas" w:eastAsia="Times New Roman" w:hAnsi="Consolas" w:cs="Times New Roman"/>
+          <w:sz w:val="18"/>
+          <w:szCs w:val="24"/>
+        </w:rPr>
+        <w:t xml:space="preserve">] = </w:t>
+      </w:r>
+      <w:proofErr w:type="gramStart"/>
+      <w:r>
+        <w:rPr>
+          <w:rFonts w:ascii="Consolas" w:eastAsia="Times New Roman" w:hAnsi="Consolas" w:cs="Times New Roman"/>
+          <w:sz w:val="18"/>
+          <w:szCs w:val="24"/>
+        </w:rPr>
+        <w:t>3 ;</w:t>
+      </w:r>
+      <w:proofErr w:type="gramEnd"/>
     </w:p>
     <w:p>
       <w:pPr>
@@ -3070,7 +3699,53 @@
           <w:sz w:val="18"/>
           <w:szCs w:val="24"/>
         </w:rPr>
-        <w:t xml:space="preserve">    image.data[pxi+ 1] = 73;</w:t>
+        <w:t xml:space="preserve">    </w:t>
+      </w:r>
+      <w:proofErr w:type="spellStart"/>
+      <w:r>
+        <w:rPr>
+          <w:rFonts w:ascii="Consolas" w:eastAsia="Times New Roman" w:hAnsi="Consolas" w:cs="Times New Roman"/>
+          <w:sz w:val="18"/>
+          <w:szCs w:val="24"/>
+        </w:rPr>
+        <w:t>image.</w:t>
+      </w:r>
+      <w:proofErr w:type="gramStart"/>
+      <w:r>
+        <w:rPr>
+          <w:rFonts w:ascii="Consolas" w:eastAsia="Times New Roman" w:hAnsi="Consolas" w:cs="Times New Roman"/>
+          <w:sz w:val="18"/>
+          <w:szCs w:val="24"/>
+        </w:rPr>
+        <w:t>data</w:t>
+      </w:r>
+      <w:proofErr w:type="spellEnd"/>
+      <w:r>
+        <w:rPr>
+          <w:rFonts w:ascii="Consolas" w:eastAsia="Times New Roman" w:hAnsi="Consolas" w:cs="Times New Roman"/>
+          <w:sz w:val="18"/>
+          <w:szCs w:val="24"/>
+        </w:rPr>
+        <w:t>[</w:t>
+      </w:r>
+      <w:proofErr w:type="spellStart"/>
+      <w:proofErr w:type="gramEnd"/>
+      <w:r>
+        <w:rPr>
+          <w:rFonts w:ascii="Consolas" w:eastAsia="Times New Roman" w:hAnsi="Consolas" w:cs="Times New Roman"/>
+          <w:sz w:val="18"/>
+          <w:szCs w:val="24"/>
+        </w:rPr>
+        <w:t>pxi</w:t>
+      </w:r>
+      <w:proofErr w:type="spellEnd"/>
+      <w:r>
+        <w:rPr>
+          <w:rFonts w:ascii="Consolas" w:eastAsia="Times New Roman" w:hAnsi="Consolas" w:cs="Times New Roman"/>
+          <w:sz w:val="18"/>
+          <w:szCs w:val="24"/>
+        </w:rPr>
+        <w:t>+ 1] = 73;</w:t>
       </w:r>
     </w:p>
     <w:p>
@@ -3089,7 +3764,53 @@
           <w:sz w:val="18"/>
           <w:szCs w:val="24"/>
         </w:rPr>
-        <w:t xml:space="preserve">    image.data[pxi +2] = 52;</w:t>
+        <w:t xml:space="preserve">    </w:t>
+      </w:r>
+      <w:proofErr w:type="spellStart"/>
+      <w:r>
+        <w:rPr>
+          <w:rFonts w:ascii="Consolas" w:eastAsia="Times New Roman" w:hAnsi="Consolas" w:cs="Times New Roman"/>
+          <w:sz w:val="18"/>
+          <w:szCs w:val="24"/>
+        </w:rPr>
+        <w:t>image.</w:t>
+      </w:r>
+      <w:proofErr w:type="gramStart"/>
+      <w:r>
+        <w:rPr>
+          <w:rFonts w:ascii="Consolas" w:eastAsia="Times New Roman" w:hAnsi="Consolas" w:cs="Times New Roman"/>
+          <w:sz w:val="18"/>
+          <w:szCs w:val="24"/>
+        </w:rPr>
+        <w:t>data</w:t>
+      </w:r>
+      <w:proofErr w:type="spellEnd"/>
+      <w:r>
+        <w:rPr>
+          <w:rFonts w:ascii="Consolas" w:eastAsia="Times New Roman" w:hAnsi="Consolas" w:cs="Times New Roman"/>
+          <w:sz w:val="18"/>
+          <w:szCs w:val="24"/>
+        </w:rPr>
+        <w:t>[</w:t>
+      </w:r>
+      <w:proofErr w:type="spellStart"/>
+      <w:proofErr w:type="gramEnd"/>
+      <w:r>
+        <w:rPr>
+          <w:rFonts w:ascii="Consolas" w:eastAsia="Times New Roman" w:hAnsi="Consolas" w:cs="Times New Roman"/>
+          <w:sz w:val="18"/>
+          <w:szCs w:val="24"/>
+        </w:rPr>
+        <w:t>pxi</w:t>
+      </w:r>
+      <w:proofErr w:type="spellEnd"/>
+      <w:r>
+        <w:rPr>
+          <w:rFonts w:ascii="Consolas" w:eastAsia="Times New Roman" w:hAnsi="Consolas" w:cs="Times New Roman"/>
+          <w:sz w:val="18"/>
+          <w:szCs w:val="24"/>
+        </w:rPr>
+        <w:t xml:space="preserve"> +2] = 52;</w:t>
       </w:r>
     </w:p>
     <w:p>
@@ -3127,7 +3848,25 @@
           <w:sz w:val="18"/>
           <w:szCs w:val="24"/>
         </w:rPr>
-        <w:t xml:space="preserve">  else if (color &gt;200 &amp;&amp; color &lt;= 250){ // DIRTY snow</w:t>
+        <w:t xml:space="preserve">  else if (color &gt;200 &amp;&amp; color &lt;= </w:t>
+      </w:r>
+      <w:proofErr w:type="gramStart"/>
+      <w:r>
+        <w:rPr>
+          <w:rFonts w:ascii="Consolas" w:eastAsia="Times New Roman" w:hAnsi="Consolas" w:cs="Times New Roman"/>
+          <w:sz w:val="18"/>
+          <w:szCs w:val="24"/>
+        </w:rPr>
+        <w:t>250){</w:t>
+      </w:r>
+      <w:proofErr w:type="gramEnd"/>
+      <w:r>
+        <w:rPr>
+          <w:rFonts w:ascii="Consolas" w:eastAsia="Times New Roman" w:hAnsi="Consolas" w:cs="Times New Roman"/>
+          <w:sz w:val="18"/>
+          <w:szCs w:val="24"/>
+        </w:rPr>
+        <w:t xml:space="preserve"> // DIRTY snow</w:t>
       </w:r>
     </w:p>
     <w:p>
@@ -3146,8 +3885,54 @@
           <w:sz w:val="18"/>
           <w:szCs w:val="24"/>
         </w:rPr>
-        <w:t xml:space="preserve">    image.data[pxi] = 200 ;</w:t>
-      </w:r>
+        <w:t xml:space="preserve">    </w:t>
+      </w:r>
+      <w:proofErr w:type="spellStart"/>
+      <w:r>
+        <w:rPr>
+          <w:rFonts w:ascii="Consolas" w:eastAsia="Times New Roman" w:hAnsi="Consolas" w:cs="Times New Roman"/>
+          <w:sz w:val="18"/>
+          <w:szCs w:val="24"/>
+        </w:rPr>
+        <w:t>image.data</w:t>
+      </w:r>
+      <w:proofErr w:type="spellEnd"/>
+      <w:r>
+        <w:rPr>
+          <w:rFonts w:ascii="Consolas" w:eastAsia="Times New Roman" w:hAnsi="Consolas" w:cs="Times New Roman"/>
+          <w:sz w:val="18"/>
+          <w:szCs w:val="24"/>
+        </w:rPr>
+        <w:t>[</w:t>
+      </w:r>
+      <w:proofErr w:type="spellStart"/>
+      <w:r>
+        <w:rPr>
+          <w:rFonts w:ascii="Consolas" w:eastAsia="Times New Roman" w:hAnsi="Consolas" w:cs="Times New Roman"/>
+          <w:sz w:val="18"/>
+          <w:szCs w:val="24"/>
+        </w:rPr>
+        <w:t>pxi</w:t>
+      </w:r>
+      <w:proofErr w:type="spellEnd"/>
+      <w:r>
+        <w:rPr>
+          <w:rFonts w:ascii="Consolas" w:eastAsia="Times New Roman" w:hAnsi="Consolas" w:cs="Times New Roman"/>
+          <w:sz w:val="18"/>
+          <w:szCs w:val="24"/>
+        </w:rPr>
+        <w:t xml:space="preserve">] = </w:t>
+      </w:r>
+      <w:proofErr w:type="gramStart"/>
+      <w:r>
+        <w:rPr>
+          <w:rFonts w:ascii="Consolas" w:eastAsia="Times New Roman" w:hAnsi="Consolas" w:cs="Times New Roman"/>
+          <w:sz w:val="18"/>
+          <w:szCs w:val="24"/>
+        </w:rPr>
+        <w:t>200 ;</w:t>
+      </w:r>
+      <w:proofErr w:type="gramEnd"/>
     </w:p>
     <w:p>
       <w:pPr>
@@ -3165,7 +3950,53 @@
           <w:sz w:val="18"/>
           <w:szCs w:val="24"/>
         </w:rPr>
-        <w:t xml:space="preserve">    image.data[pxi+ 1] = 200;</w:t>
+        <w:t xml:space="preserve">    </w:t>
+      </w:r>
+      <w:proofErr w:type="spellStart"/>
+      <w:r>
+        <w:rPr>
+          <w:rFonts w:ascii="Consolas" w:eastAsia="Times New Roman" w:hAnsi="Consolas" w:cs="Times New Roman"/>
+          <w:sz w:val="18"/>
+          <w:szCs w:val="24"/>
+        </w:rPr>
+        <w:t>image.</w:t>
+      </w:r>
+      <w:proofErr w:type="gramStart"/>
+      <w:r>
+        <w:rPr>
+          <w:rFonts w:ascii="Consolas" w:eastAsia="Times New Roman" w:hAnsi="Consolas" w:cs="Times New Roman"/>
+          <w:sz w:val="18"/>
+          <w:szCs w:val="24"/>
+        </w:rPr>
+        <w:t>data</w:t>
+      </w:r>
+      <w:proofErr w:type="spellEnd"/>
+      <w:r>
+        <w:rPr>
+          <w:rFonts w:ascii="Consolas" w:eastAsia="Times New Roman" w:hAnsi="Consolas" w:cs="Times New Roman"/>
+          <w:sz w:val="18"/>
+          <w:szCs w:val="24"/>
+        </w:rPr>
+        <w:t>[</w:t>
+      </w:r>
+      <w:proofErr w:type="spellStart"/>
+      <w:proofErr w:type="gramEnd"/>
+      <w:r>
+        <w:rPr>
+          <w:rFonts w:ascii="Consolas" w:eastAsia="Times New Roman" w:hAnsi="Consolas" w:cs="Times New Roman"/>
+          <w:sz w:val="18"/>
+          <w:szCs w:val="24"/>
+        </w:rPr>
+        <w:t>pxi</w:t>
+      </w:r>
+      <w:proofErr w:type="spellEnd"/>
+      <w:r>
+        <w:rPr>
+          <w:rFonts w:ascii="Consolas" w:eastAsia="Times New Roman" w:hAnsi="Consolas" w:cs="Times New Roman"/>
+          <w:sz w:val="18"/>
+          <w:szCs w:val="24"/>
+        </w:rPr>
+        <w:t>+ 1] = 200;</w:t>
       </w:r>
     </w:p>
     <w:p>
@@ -3184,7 +4015,53 @@
           <w:sz w:val="18"/>
           <w:szCs w:val="24"/>
         </w:rPr>
-        <w:t xml:space="preserve">    image.data[pxi +2] = 200;</w:t>
+        <w:t xml:space="preserve">    </w:t>
+      </w:r>
+      <w:proofErr w:type="spellStart"/>
+      <w:r>
+        <w:rPr>
+          <w:rFonts w:ascii="Consolas" w:eastAsia="Times New Roman" w:hAnsi="Consolas" w:cs="Times New Roman"/>
+          <w:sz w:val="18"/>
+          <w:szCs w:val="24"/>
+        </w:rPr>
+        <w:t>image.</w:t>
+      </w:r>
+      <w:proofErr w:type="gramStart"/>
+      <w:r>
+        <w:rPr>
+          <w:rFonts w:ascii="Consolas" w:eastAsia="Times New Roman" w:hAnsi="Consolas" w:cs="Times New Roman"/>
+          <w:sz w:val="18"/>
+          <w:szCs w:val="24"/>
+        </w:rPr>
+        <w:t>data</w:t>
+      </w:r>
+      <w:proofErr w:type="spellEnd"/>
+      <w:r>
+        <w:rPr>
+          <w:rFonts w:ascii="Consolas" w:eastAsia="Times New Roman" w:hAnsi="Consolas" w:cs="Times New Roman"/>
+          <w:sz w:val="18"/>
+          <w:szCs w:val="24"/>
+        </w:rPr>
+        <w:t>[</w:t>
+      </w:r>
+      <w:proofErr w:type="spellStart"/>
+      <w:proofErr w:type="gramEnd"/>
+      <w:r>
+        <w:rPr>
+          <w:rFonts w:ascii="Consolas" w:eastAsia="Times New Roman" w:hAnsi="Consolas" w:cs="Times New Roman"/>
+          <w:sz w:val="18"/>
+          <w:szCs w:val="24"/>
+        </w:rPr>
+        <w:t>pxi</w:t>
+      </w:r>
+      <w:proofErr w:type="spellEnd"/>
+      <w:r>
+        <w:rPr>
+          <w:rFonts w:ascii="Consolas" w:eastAsia="Times New Roman" w:hAnsi="Consolas" w:cs="Times New Roman"/>
+          <w:sz w:val="18"/>
+          <w:szCs w:val="24"/>
+        </w:rPr>
+        <w:t xml:space="preserve"> +2] = 200;</w:t>
       </w:r>
     </w:p>
     <w:p>
@@ -3222,7 +4099,25 @@
           <w:sz w:val="18"/>
           <w:szCs w:val="24"/>
         </w:rPr>
-        <w:t xml:space="preserve">  else{ // pure white snow</w:t>
+        <w:t xml:space="preserve">  </w:t>
+      </w:r>
+      <w:proofErr w:type="gramStart"/>
+      <w:r>
+        <w:rPr>
+          <w:rFonts w:ascii="Consolas" w:eastAsia="Times New Roman" w:hAnsi="Consolas" w:cs="Times New Roman"/>
+          <w:sz w:val="18"/>
+          <w:szCs w:val="24"/>
+        </w:rPr>
+        <w:t>else{ /</w:t>
+      </w:r>
+      <w:proofErr w:type="gramEnd"/>
+      <w:r>
+        <w:rPr>
+          <w:rFonts w:ascii="Consolas" w:eastAsia="Times New Roman" w:hAnsi="Consolas" w:cs="Times New Roman"/>
+          <w:sz w:val="18"/>
+          <w:szCs w:val="24"/>
+        </w:rPr>
+        <w:t>/ pure white snow</w:t>
       </w:r>
     </w:p>
     <w:p>
@@ -3241,7 +4136,79 @@
           <w:sz w:val="18"/>
           <w:szCs w:val="24"/>
         </w:rPr>
-        <w:t xml:space="preserve">    image.data[pxi] = image.data[pxi+1] = image.data[pxi+2] = 255;</w:t>
+        <w:t xml:space="preserve">    </w:t>
+      </w:r>
+      <w:proofErr w:type="spellStart"/>
+      <w:r>
+        <w:rPr>
+          <w:rFonts w:ascii="Consolas" w:eastAsia="Times New Roman" w:hAnsi="Consolas" w:cs="Times New Roman"/>
+          <w:sz w:val="18"/>
+          <w:szCs w:val="24"/>
+        </w:rPr>
+        <w:t>image.data</w:t>
+      </w:r>
+      <w:proofErr w:type="spellEnd"/>
+      <w:r>
+        <w:rPr>
+          <w:rFonts w:ascii="Consolas" w:eastAsia="Times New Roman" w:hAnsi="Consolas" w:cs="Times New Roman"/>
+          <w:sz w:val="18"/>
+          <w:szCs w:val="24"/>
+        </w:rPr>
+        <w:t>[</w:t>
+      </w:r>
+      <w:proofErr w:type="spellStart"/>
+      <w:r>
+        <w:rPr>
+          <w:rFonts w:ascii="Consolas" w:eastAsia="Times New Roman" w:hAnsi="Consolas" w:cs="Times New Roman"/>
+          <w:sz w:val="18"/>
+          <w:szCs w:val="24"/>
+        </w:rPr>
+        <w:t>pxi</w:t>
+      </w:r>
+      <w:proofErr w:type="spellEnd"/>
+      <w:r>
+        <w:rPr>
+          <w:rFonts w:ascii="Consolas" w:eastAsia="Times New Roman" w:hAnsi="Consolas" w:cs="Times New Roman"/>
+          <w:sz w:val="18"/>
+          <w:szCs w:val="24"/>
+        </w:rPr>
+        <w:t xml:space="preserve">] = </w:t>
+      </w:r>
+      <w:proofErr w:type="spellStart"/>
+      <w:r>
+        <w:rPr>
+          <w:rFonts w:ascii="Consolas" w:eastAsia="Times New Roman" w:hAnsi="Consolas" w:cs="Times New Roman"/>
+          <w:sz w:val="18"/>
+          <w:szCs w:val="24"/>
+        </w:rPr>
+        <w:t>image.data</w:t>
+      </w:r>
+      <w:proofErr w:type="spellEnd"/>
+      <w:r>
+        <w:rPr>
+          <w:rFonts w:ascii="Consolas" w:eastAsia="Times New Roman" w:hAnsi="Consolas" w:cs="Times New Roman"/>
+          <w:sz w:val="18"/>
+          <w:szCs w:val="24"/>
+        </w:rPr>
+        <w:t xml:space="preserve">[pxi+1] = </w:t>
+      </w:r>
+      <w:proofErr w:type="spellStart"/>
+      <w:r>
+        <w:rPr>
+          <w:rFonts w:ascii="Consolas" w:eastAsia="Times New Roman" w:hAnsi="Consolas" w:cs="Times New Roman"/>
+          <w:sz w:val="18"/>
+          <w:szCs w:val="24"/>
+        </w:rPr>
+        <w:t>image.data</w:t>
+      </w:r>
+      <w:proofErr w:type="spellEnd"/>
+      <w:r>
+        <w:rPr>
+          <w:rFonts w:ascii="Consolas" w:eastAsia="Times New Roman" w:hAnsi="Consolas" w:cs="Times New Roman"/>
+          <w:sz w:val="18"/>
+          <w:szCs w:val="24"/>
+        </w:rPr>
+        <w:t>[pxi+2] = 255;</w:t>
       </w:r>
     </w:p>
     <w:p>
@@ -3290,7 +4257,25 @@
           <w:sz w:val="18"/>
           <w:szCs w:val="24"/>
         </w:rPr>
-        <w:t xml:space="preserve">  image.data[pxi+3] = 255;</w:t>
+        <w:t xml:space="preserve">  </w:t>
+      </w:r>
+      <w:proofErr w:type="spellStart"/>
+      <w:r>
+        <w:rPr>
+          <w:rFonts w:ascii="Consolas" w:eastAsia="Times New Roman" w:hAnsi="Consolas" w:cs="Times New Roman"/>
+          <w:sz w:val="18"/>
+          <w:szCs w:val="24"/>
+        </w:rPr>
+        <w:t>image.data</w:t>
+      </w:r>
+      <w:proofErr w:type="spellEnd"/>
+      <w:r>
+        <w:rPr>
+          <w:rFonts w:ascii="Consolas" w:eastAsia="Times New Roman" w:hAnsi="Consolas" w:cs="Times New Roman"/>
+          <w:sz w:val="18"/>
+          <w:szCs w:val="24"/>
+        </w:rPr>
+        <w:t>[pxi+3] = 255;</w:t>
       </w:r>
     </w:p>
     <w:p>
@@ -3410,7 +4395,7 @@
           <w:sz w:val="20"/>
           <w:szCs w:val="24"/>
         </w:rPr>
-        <w:t xml:space="preserve">Fig. 4. </w:t>
+        <w:t xml:space="preserve">Fig. </w:t>
       </w:r>
       <w:r>
         <w:rPr>
@@ -3418,6 +4403,22 @@
           <w:sz w:val="20"/>
           <w:szCs w:val="24"/>
         </w:rPr>
+        <w:t>5</w:t>
+      </w:r>
+      <w:r>
+        <w:rPr>
+          <w:rFonts w:ascii="Linux Libertine" w:eastAsia="Times New Roman" w:hAnsi="Linux Libertine" w:cs="Linux Libertine"/>
+          <w:sz w:val="20"/>
+          <w:szCs w:val="24"/>
+        </w:rPr>
+        <w:t xml:space="preserve">. </w:t>
+      </w:r>
+      <w:r>
+        <w:rPr>
+          <w:rFonts w:ascii="Linux Libertine" w:eastAsia="Times New Roman" w:hAnsi="Linux Libertine" w:cs="Linux Libertine"/>
+          <w:sz w:val="20"/>
+          <w:szCs w:val="24"/>
+        </w:rPr>
         <w:t>Applying texture created from Turbulence values</w:t>
       </w:r>
     </w:p>
@@ -3433,14 +4434,174 @@
           <w:b w:val="0"/>
         </w:rPr>
         <w:lastRenderedPageBreak/>
-        <w:t>To make the texturing have a subtle look, we can apply a gradient.</w:t>
-      </w:r>
-      <w:r>
-        <w:rPr>
-          <w:b w:val="0"/>
-        </w:rPr>
-        <w:t xml:space="preserve"> </w:t>
-      </w:r>
+        <w:t>To make the texturing have a subtle look, we can apply a gradient</w:t>
+      </w:r>
+      <w:r>
+        <w:rPr>
+          <w:b w:val="0"/>
+        </w:rPr>
+        <w:t>:</w:t>
+      </w:r>
+    </w:p>
+    <w:p>
+      <w:pPr>
+        <w:pStyle w:val="AckHead"/>
+        <w:rPr>
+          <w:b w:val="0"/>
+        </w:rPr>
+      </w:pPr>
+    </w:p>
+    <w:p>
+      <w:pPr>
+        <w:pStyle w:val="AckHead"/>
+        <w:contextualSpacing/>
+        <w:jc w:val="center"/>
+        <w:rPr>
+          <w:rFonts w:ascii="Consolas" w:eastAsia="Times New Roman" w:hAnsi="Consolas" w:cs="Times New Roman"/>
+          <w:b w:val="0"/>
+          <w:sz w:val="18"/>
+          <w:szCs w:val="24"/>
+        </w:rPr>
+      </w:pPr>
+      <w:r>
+        <w:rPr>
+          <w:rFonts w:ascii="Consolas" w:eastAsia="Times New Roman" w:hAnsi="Consolas" w:cs="Times New Roman"/>
+          <w:b w:val="0"/>
+          <w:sz w:val="18"/>
+          <w:szCs w:val="24"/>
+        </w:rPr>
+        <w:t xml:space="preserve">gradient = </w:t>
+      </w:r>
+      <w:proofErr w:type="spellStart"/>
+      <w:r>
+        <w:rPr>
+          <w:rFonts w:ascii="Consolas" w:eastAsia="Times New Roman" w:hAnsi="Consolas" w:cs="Times New Roman"/>
+          <w:b w:val="0"/>
+          <w:sz w:val="18"/>
+          <w:szCs w:val="24"/>
+        </w:rPr>
+        <w:t>Math.clamp</w:t>
+      </w:r>
+      <w:proofErr w:type="spellEnd"/>
+      <w:r>
+        <w:rPr>
+          <w:rFonts w:ascii="Consolas" w:eastAsia="Times New Roman" w:hAnsi="Consolas" w:cs="Times New Roman"/>
+          <w:b w:val="0"/>
+          <w:sz w:val="18"/>
+          <w:szCs w:val="24"/>
+        </w:rPr>
+        <w:t>(turbulenceval,0,1)</w:t>
+      </w:r>
+      <w:r>
+        <w:rPr>
+          <w:rFonts w:ascii="Consolas" w:eastAsia="Times New Roman" w:hAnsi="Consolas" w:cs="Times New Roman"/>
+          <w:b w:val="0"/>
+          <w:sz w:val="18"/>
+          <w:szCs w:val="24"/>
+        </w:rPr>
+        <w:t>;</w:t>
+      </w:r>
+    </w:p>
+    <w:p>
+      <w:pPr>
+        <w:pStyle w:val="AckHead"/>
+        <w:contextualSpacing/>
+        <w:jc w:val="center"/>
+        <w:rPr>
+          <w:rFonts w:ascii="Consolas" w:eastAsia="Times New Roman" w:hAnsi="Consolas" w:cs="Times New Roman"/>
+          <w:b w:val="0"/>
+          <w:sz w:val="18"/>
+          <w:szCs w:val="24"/>
+        </w:rPr>
+      </w:pPr>
+      <w:proofErr w:type="spellStart"/>
+      <w:r>
+        <w:rPr>
+          <w:rFonts w:ascii="Consolas" w:eastAsia="Times New Roman" w:hAnsi="Consolas" w:cs="Times New Roman"/>
+          <w:b w:val="0"/>
+          <w:sz w:val="18"/>
+          <w:szCs w:val="24"/>
+        </w:rPr>
+        <w:t>image.data</w:t>
+      </w:r>
+      <w:proofErr w:type="spellEnd"/>
+      <w:r>
+        <w:rPr>
+          <w:rFonts w:ascii="Consolas" w:eastAsia="Times New Roman" w:hAnsi="Consolas" w:cs="Times New Roman"/>
+          <w:b w:val="0"/>
+          <w:sz w:val="18"/>
+          <w:szCs w:val="24"/>
+        </w:rPr>
+        <w:t>[</w:t>
+      </w:r>
+      <w:proofErr w:type="spellStart"/>
+      <w:r>
+        <w:rPr>
+          <w:rFonts w:ascii="Consolas" w:eastAsia="Times New Roman" w:hAnsi="Consolas" w:cs="Times New Roman"/>
+          <w:b w:val="0"/>
+          <w:sz w:val="18"/>
+          <w:szCs w:val="24"/>
+        </w:rPr>
+        <w:t>pxi</w:t>
+      </w:r>
+      <w:proofErr w:type="spellEnd"/>
+      <w:r>
+        <w:rPr>
+          <w:rFonts w:ascii="Consolas" w:eastAsia="Times New Roman" w:hAnsi="Consolas" w:cs="Times New Roman"/>
+          <w:b w:val="0"/>
+          <w:sz w:val="18"/>
+          <w:szCs w:val="24"/>
+        </w:rPr>
+        <w:t>] = 7</w:t>
+      </w:r>
+      <w:r>
+        <w:rPr>
+          <w:rFonts w:ascii="Consolas" w:eastAsia="Times New Roman" w:hAnsi="Consolas" w:cs="Times New Roman"/>
+          <w:b w:val="0"/>
+          <w:sz w:val="18"/>
+          <w:szCs w:val="24"/>
+        </w:rPr>
+        <w:t xml:space="preserve"> * gradient</w:t>
+      </w:r>
+      <w:r>
+        <w:rPr>
+          <w:rFonts w:ascii="Consolas" w:eastAsia="Times New Roman" w:hAnsi="Consolas" w:cs="Times New Roman"/>
+          <w:b w:val="0"/>
+          <w:sz w:val="18"/>
+          <w:szCs w:val="24"/>
+        </w:rPr>
+        <w:t>;</w:t>
+      </w:r>
+    </w:p>
+    <w:p>
+      <w:pPr>
+        <w:pStyle w:val="AckHead"/>
+        <w:contextualSpacing/>
+        <w:jc w:val="center"/>
+        <w:rPr>
+          <w:rFonts w:ascii="Consolas" w:eastAsia="Times New Roman" w:hAnsi="Consolas" w:cs="Times New Roman"/>
+          <w:b w:val="0"/>
+          <w:sz w:val="18"/>
+          <w:szCs w:val="24"/>
+        </w:rPr>
+      </w:pPr>
+      <w:r>
+        <w:rPr>
+          <w:rFonts w:ascii="Consolas" w:eastAsia="Times New Roman" w:hAnsi="Consolas" w:cs="Times New Roman"/>
+          <w:b w:val="0"/>
+          <w:sz w:val="18"/>
+          <w:szCs w:val="24"/>
+        </w:rPr>
+        <w:t>…</w:t>
+      </w:r>
+    </w:p>
+    <w:p>
+      <w:pPr>
+        <w:pStyle w:val="AckHead"/>
+        <w:rPr>
+          <w:b w:val="0"/>
+        </w:rPr>
+      </w:pPr>
       <w:r>
         <w:rPr>
           <w:b w:val="0"/>
@@ -3451,10 +4612,19 @@
         <w:rPr>
           <w:b w:val="0"/>
         </w:rPr>
-        <w:t xml:space="preserve">, called </w:t>
+        <w:t xml:space="preserve"> -</w:t>
+      </w:r>
+      <w:r>
+        <w:rPr>
+          <w:b w:val="0"/>
+        </w:rPr>
+        <w:t xml:space="preserve"> called </w:t>
       </w:r>
       <m:oMath>
         <m:r>
+          <m:rPr>
+            <m:sty m:val="bi"/>
+          </m:rPr>
           <w:rPr>
             <w:rFonts w:ascii="Cambria Math" w:hAnsi="Cambria Math"/>
           </w:rPr>
@@ -3465,7 +4635,13 @@
         <w:rPr>
           <w:b w:val="0"/>
         </w:rPr>
-        <w:t xml:space="preserve"> from here</w:t>
+        <w:t xml:space="preserve"> f</w:t>
+      </w:r>
+      <w:r>
+        <w:rPr>
+          <w:b w:val="0"/>
+        </w:rPr>
+        <w:t>or the latter part of the paper</w:t>
       </w:r>
       <w:r>
         <w:rPr>
@@ -3493,6 +4669,9 @@
       </w:r>
       <m:oMath>
         <m:r>
+          <m:rPr>
+            <m:sty m:val="bi"/>
+          </m:rPr>
           <w:rPr>
             <w:rFonts w:ascii="Cambria Math" w:hAnsi="Cambria Math"/>
           </w:rPr>
@@ -3533,7 +4712,7 @@
         <w:rPr>
           <w:b w:val="0"/>
         </w:rPr>
-        <w:t xml:space="preserve"> or lightening.</w:t>
+        <w:t>.</w:t>
       </w:r>
     </w:p>
     <w:p>
@@ -3689,10 +4868,25 @@
         <w:rPr>
           <w:b w:val="0"/>
         </w:rPr>
-        <w:t xml:space="preserve">Fig. 5. Multiplying </w:t>
+        <w:t xml:space="preserve">Fig. </w:t>
+      </w:r>
+      <w:r>
+        <w:rPr>
+          <w:b w:val="0"/>
+        </w:rPr>
+        <w:t>6</w:t>
+      </w:r>
+      <w:r>
+        <w:rPr>
+          <w:b w:val="0"/>
+        </w:rPr>
+        <w:t xml:space="preserve">. Multiplying </w:t>
       </w:r>
       <m:oMath>
         <m:r>
+          <m:rPr>
+            <m:sty m:val="bi"/>
+          </m:rPr>
           <w:rPr>
             <w:rFonts w:ascii="Cambria Math" w:hAnsi="Cambria Math"/>
           </w:rPr>
@@ -3707,90 +4901,8 @@
       </w:r>
       <m:oMath>
         <m:r>
-          <w:rPr>
-            <w:rFonts w:ascii="Cambria Math" w:hAnsi="Cambria Math"/>
-          </w:rPr>
-          <m:t>Tv</m:t>
-        </m:r>
-      </m:oMath>
-      <w:r>
-        <w:rPr>
-          <w:b w:val="0"/>
-        </w:rPr>
-        <w:t xml:space="preserve"> 1, 0.5, </w:t>
-      </w:r>
-      <w:r>
-        <w:rPr>
-          <w:b w:val="0"/>
-        </w:rPr>
-        <w:t xml:space="preserve">and </w:t>
-      </w:r>
-      <w:r>
-        <w:rPr>
-          <w:b w:val="0"/>
-        </w:rPr>
-        <w:t>0</w:t>
-      </w:r>
-      <w:r>
-        <w:rPr>
-          <w:b w:val="0"/>
-        </w:rPr>
-        <w:t xml:space="preserve"> respectively</w:t>
-      </w:r>
-      <w:r>
-        <w:rPr>
-          <w:b w:val="0"/>
-        </w:rPr>
-        <w:t xml:space="preserve"> to achieve a linear change</w:t>
-      </w:r>
-    </w:p>
-    <w:p>
-      <w:pPr>
-        <w:pStyle w:val="AckHead"/>
-        <w:rPr>
-          <w:b w:val="0"/>
-        </w:rPr>
-      </w:pPr>
-      <w:r>
-        <w:rPr>
-          <w:b w:val="0"/>
-        </w:rPr>
-        <w:t>Keep in mind that the linear change will be more visible with larger models. As in this case, a very subtle change is seen.</w:t>
-      </w:r>
-      <w:r>
-        <w:rPr>
-          <w:b w:val="0"/>
-        </w:rPr>
-        <w:t xml:space="preserve"> Also, </w:t>
-      </w:r>
-      <w:r>
-        <w:rPr>
-          <w:b w:val="0"/>
-        </w:rPr>
-        <w:t>with the mapping of color ranges between heights, the maximum darkness or lightness will differ</w:t>
-      </w:r>
-      <w:r>
-        <w:rPr>
-          <w:b w:val="0"/>
-        </w:rPr>
-        <w:t>.</w:t>
-      </w:r>
-      <w:r>
-        <w:rPr>
-          <w:b w:val="0"/>
-        </w:rPr>
-        <w:t xml:space="preserve"> For example, </w:t>
-      </w:r>
-      <w:r>
-        <w:rPr>
-          <w:b w:val="0"/>
-        </w:rPr>
-        <w:t xml:space="preserve">if </w:t>
-      </w:r>
-      <m:oMath>
-        <m:r>
           <m:rPr>
-            <m:sty m:val="p"/>
+            <m:sty m:val="bi"/>
           </m:rPr>
           <w:rPr>
             <w:rFonts w:ascii="Cambria Math" w:hAnsi="Cambria Math"/>
@@ -3802,12 +4914,98 @@
         <w:rPr>
           <w:b w:val="0"/>
         </w:rPr>
-        <w:t xml:space="preserve"> is 0.7, </w:t>
+        <w:t xml:space="preserve"> 1, 0.5, </w:t>
+      </w:r>
+      <w:r>
+        <w:rPr>
+          <w:b w:val="0"/>
+        </w:rPr>
+        <w:t xml:space="preserve">and </w:t>
+      </w:r>
+      <w:r>
+        <w:rPr>
+          <w:b w:val="0"/>
+        </w:rPr>
+        <w:t>0</w:t>
+      </w:r>
+      <w:r>
+        <w:rPr>
+          <w:b w:val="0"/>
+        </w:rPr>
+        <w:t xml:space="preserve"> respectively</w:t>
+      </w:r>
+      <w:r>
+        <w:rPr>
+          <w:b w:val="0"/>
+        </w:rPr>
+        <w:t xml:space="preserve"> to achieve a linear change</w:t>
+      </w:r>
+    </w:p>
+    <w:p>
+      <w:pPr>
+        <w:pStyle w:val="AckHead"/>
+        <w:rPr>
+          <w:b w:val="0"/>
+        </w:rPr>
+      </w:pPr>
+      <w:r>
+        <w:rPr>
+          <w:b w:val="0"/>
+        </w:rPr>
+        <w:t xml:space="preserve">Keep in mind that the linear change will be more visible with </w:t>
+      </w:r>
+      <w:r>
+        <w:rPr>
+          <w:b w:val="0"/>
+        </w:rPr>
+        <w:t>higher height ranges</w:t>
+      </w:r>
+      <w:r>
+        <w:rPr>
+          <w:b w:val="0"/>
+        </w:rPr>
+        <w:t>. As in this case, a very subtle change is seen.</w:t>
+      </w:r>
+      <w:r>
+        <w:rPr>
+          <w:b w:val="0"/>
+        </w:rPr>
+        <w:t xml:space="preserve"> </w:t>
+      </w:r>
+      <w:r>
+        <w:rPr>
+          <w:b w:val="0"/>
+        </w:rPr>
+        <w:t xml:space="preserve">Also, </w:t>
+      </w:r>
+      <w:r>
+        <w:rPr>
+          <w:b w:val="0"/>
+        </w:rPr>
+        <w:t>with the mapping of color ranges between heights, the maximum darkness or lightness will differ</w:t>
+      </w:r>
+      <w:r>
+        <w:rPr>
+          <w:b w:val="0"/>
+        </w:rPr>
+        <w:t>.</w:t>
+      </w:r>
+      <w:r>
+        <w:rPr>
+          <w:b w:val="0"/>
+        </w:rPr>
+        <w:t xml:space="preserve"> For example, </w:t>
+      </w:r>
+      <w:r>
+        <w:rPr>
+          <w:b w:val="0"/>
+        </w:rPr>
+        <w:t xml:space="preserve">if </w:t>
       </w:r>
       <m:oMath>
         <m:r>
           <m:rPr>
-            <m:sty m:val="p"/>
+            <m:sty m:val="b"/>
           </m:rPr>
           <w:rPr>
             <w:rFonts w:ascii="Cambria Math" w:hAnsi="Cambria Math"/>
@@ -3815,176 +5013,405 @@
           <m:t>Tv</m:t>
         </m:r>
         <m:r>
+          <m:rPr>
+            <m:sty m:val="b"/>
+          </m:rPr>
           <w:rPr>
             <w:rFonts w:ascii="Cambria Math" w:hAnsi="Cambria Math"/>
           </w:rPr>
-          <m:t> </m:t>
+          <m:t xml:space="preserve"> = gradient</m:t>
         </m:r>
+      </m:oMath>
+      <w:r>
+        <w:rPr>
+          <w:b w:val="0"/>
+        </w:rPr>
+        <w:t xml:space="preserve"> </w:t>
+      </w:r>
+      <w:r>
+        <w:rPr>
+          <w:b w:val="0"/>
+        </w:rPr>
+        <w:t xml:space="preserve">and </w:t>
+      </w:r>
+      <w:r>
+        <w:rPr>
+          <w:b w:val="0"/>
+        </w:rPr>
+        <w:t xml:space="preserve">is </w:t>
+      </w:r>
+      <w:r>
+        <w:rPr>
+          <w:b w:val="0"/>
+        </w:rPr>
+        <w:t xml:space="preserve">between </w:t>
+      </w:r>
+      <w:r>
+        <w:rPr>
+          <w:b w:val="0"/>
+        </w:rPr>
+        <w:t>[</w:t>
+      </w:r>
+      <w:r>
+        <w:rPr>
+          <w:b w:val="0"/>
+        </w:rPr>
+        <w:t>0.7</w:t>
+      </w:r>
+      <w:r>
+        <w:rPr>
+          <w:b w:val="0"/>
+        </w:rPr>
+        <w:t>84,</w:t>
+      </w:r>
+      <w:r>
+        <w:rPr>
+          <w:b w:val="0"/>
+        </w:rPr>
+        <w:t xml:space="preserve"> </w:t>
+      </w:r>
+      <w:r>
+        <w:rPr>
+          <w:b w:val="0"/>
+        </w:rPr>
+        <w:t>0.396]</w:t>
+      </w:r>
+      <w:r>
+        <w:rPr>
+          <w:b w:val="0"/>
+        </w:rPr>
+        <w:t>,</w:t>
+      </w:r>
+      <w:r>
+        <w:rPr>
+          <w:b w:val="0"/>
+        </w:rPr>
+        <w:t xml:space="preserve"> </w:t>
+      </w:r>
+      <w:r>
+        <w:rPr>
+          <w:b w:val="0"/>
+        </w:rPr>
+        <w:t>then</w:t>
+      </w:r>
+      <w:r>
+        <w:rPr>
+          <w:b w:val="0"/>
+        </w:rPr>
+        <w:t xml:space="preserve"> multiplied by 255,</w:t>
+      </w:r>
+      <w:r>
+        <w:rPr>
+          <w:b w:val="0"/>
+        </w:rPr>
+        <w:t xml:space="preserve"> </w:t>
+      </w:r>
+      <w:r>
+        <w:rPr>
+          <w:b w:val="0"/>
+        </w:rPr>
+        <w:t xml:space="preserve">it </w:t>
+      </w:r>
+      <w:r>
+        <w:rPr>
+          <w:b w:val="0"/>
+        </w:rPr>
+        <w:t>falls in</w:t>
+      </w:r>
+      <w:r>
+        <w:rPr>
+          <w:b w:val="0"/>
+        </w:rPr>
+        <w:t xml:space="preserve"> normal grass color</w:t>
+      </w:r>
+      <w:r>
+        <w:rPr>
+          <w:b w:val="0"/>
+        </w:rPr>
+        <w:t xml:space="preserve"> range</w:t>
+      </w:r>
+      <w:r>
+        <w:rPr>
+          <w:b w:val="0"/>
+        </w:rPr>
+        <w:t>.</w:t>
+      </w:r>
+      <w:r>
+        <w:rPr>
+          <w:b w:val="0"/>
+        </w:rPr>
+        <w:t xml:space="preserve"> </w:t>
+      </w:r>
+      <w:r>
+        <w:rPr>
+          <w:b w:val="0"/>
+        </w:rPr>
+        <w:t>This also means that with the gradient applied, we will get</w:t>
+      </w:r>
+      <w:r>
+        <w:rPr>
+          <w:b w:val="0"/>
+        </w:rPr>
+        <w:t xml:space="preserve"> between</w:t>
+      </w:r>
+      <w:r>
+        <w:rPr>
+          <w:b w:val="0"/>
+        </w:rPr>
+        <w:t xml:space="preserve"> </w:t>
+      </w:r>
+      <m:oMath>
         <m:r>
+          <m:rPr>
+            <m:sty m:val="bi"/>
+          </m:rPr>
           <w:rPr>
             <w:rFonts w:ascii="Cambria Math" w:hAnsi="Cambria Math"/>
           </w:rPr>
-          <m:t>×</m:t>
+          <m:t>RGB(3</m:t>
         </m:r>
         <m:r>
+          <m:rPr>
+            <m:sty m:val="bi"/>
+          </m:rPr>
           <w:rPr>
             <w:rFonts w:ascii="Cambria Math" w:hAnsi="Cambria Math"/>
           </w:rPr>
-          <m:t> 255</m:t>
+          <m:t xml:space="preserve"> </m:t>
         </m:r>
-      </m:oMath>
-      <w:r>
-        <w:rPr>
-          <w:b w:val="0"/>
-        </w:rPr>
-        <w:t xml:space="preserve"> is 178.5 and </w:t>
-      </w:r>
-      <w:r>
-        <w:rPr>
-          <w:b w:val="0"/>
-        </w:rPr>
-        <w:t>falls in</w:t>
-      </w:r>
-      <w:r>
-        <w:rPr>
-          <w:b w:val="0"/>
-        </w:rPr>
-        <w:t xml:space="preserve"> normal grass color</w:t>
-      </w:r>
-      <w:r>
-        <w:rPr>
-          <w:b w:val="0"/>
-        </w:rPr>
-        <w:t xml:space="preserve"> range</w:t>
-      </w:r>
-      <w:r>
-        <w:rPr>
-          <w:b w:val="0"/>
-        </w:rPr>
-        <w:t>.</w:t>
-      </w:r>
-      <w:r>
-        <w:rPr>
-          <w:b w:val="0"/>
-        </w:rPr>
-        <w:t xml:space="preserve"> Normal </w:t>
-      </w:r>
-      <w:r>
-        <w:rPr>
-          <w:b w:val="0"/>
-        </w:rPr>
-        <w:t xml:space="preserve">grass has </w:t>
-      </w:r>
-      <m:oMath>
         <m:r>
+          <m:rPr>
+            <m:sty m:val="bi"/>
+          </m:rPr>
           <w:rPr>
             <w:rFonts w:ascii="Cambria Math" w:hAnsi="Cambria Math"/>
           </w:rPr>
-          <m:t>RGB (3, 73, 52),</m:t>
+          <m:t>×0.784</m:t>
         </m:r>
-      </m:oMath>
-      <w:r>
-        <w:rPr>
-          <w:b w:val="0"/>
-        </w:rPr>
-        <w:t xml:space="preserve"> and when multiplied by </w:t>
-      </w:r>
-      <m:oMath>
         <m:r>
+          <m:rPr>
+            <m:sty m:val="bi"/>
+          </m:rPr>
           <w:rPr>
             <w:rFonts w:ascii="Cambria Math" w:hAnsi="Cambria Math"/>
           </w:rPr>
-          <m:t>Tv</m:t>
+          <m:t>,</m:t>
         </m:r>
-      </m:oMath>
-      <w:r>
-        <w:rPr>
-          <w:b w:val="0"/>
-        </w:rPr>
-        <w:t>,</w:t>
-      </w:r>
-      <w:r>
-        <w:rPr>
-          <w:b w:val="0"/>
-        </w:rPr>
-        <w:t xml:space="preserve"> the new color is </w:t>
-      </w:r>
-      <m:oMath>
         <m:r>
+          <m:rPr>
+            <m:sty m:val="bi"/>
+          </m:rPr>
           <w:rPr>
             <w:rFonts w:ascii="Cambria Math" w:hAnsi="Cambria Math"/>
           </w:rPr>
-          <m:t>RGB(2,51,36)</m:t>
+          <m:t xml:space="preserve"> </m:t>
+        </m:r>
+        <m:r>
+          <m:rPr>
+            <m:sty m:val="bi"/>
+          </m:rPr>
+          <w:rPr>
+            <w:rFonts w:ascii="Cambria Math" w:hAnsi="Cambria Math"/>
+          </w:rPr>
+          <m:t>73</m:t>
+        </m:r>
+        <m:r>
+          <m:rPr>
+            <m:sty m:val="bi"/>
+          </m:rPr>
+          <w:rPr>
+            <w:rFonts w:ascii="Cambria Math" w:hAnsi="Cambria Math"/>
+          </w:rPr>
+          <m:t xml:space="preserve"> </m:t>
+        </m:r>
+        <m:r>
+          <m:rPr>
+            <m:sty m:val="bi"/>
+          </m:rPr>
+          <w:rPr>
+            <w:rFonts w:ascii="Cambria Math" w:hAnsi="Cambria Math"/>
+          </w:rPr>
+          <m:t>×0.784</m:t>
+        </m:r>
+        <m:r>
+          <m:rPr>
+            <m:sty m:val="bi"/>
+          </m:rPr>
+          <w:rPr>
+            <w:rFonts w:ascii="Cambria Math" w:hAnsi="Cambria Math"/>
+          </w:rPr>
+          <m:t>,</m:t>
+        </m:r>
+        <m:r>
+          <m:rPr>
+            <m:sty m:val="bi"/>
+          </m:rPr>
+          <w:rPr>
+            <w:rFonts w:ascii="Cambria Math" w:hAnsi="Cambria Math"/>
+          </w:rPr>
+          <m:t xml:space="preserve"> </m:t>
+        </m:r>
+        <m:r>
+          <m:rPr>
+            <m:sty m:val="bi"/>
+          </m:rPr>
+          <w:rPr>
+            <w:rFonts w:ascii="Cambria Math" w:hAnsi="Cambria Math"/>
+          </w:rPr>
+          <m:t>52</m:t>
+        </m:r>
+        <m:r>
+          <m:rPr>
+            <m:sty m:val="bi"/>
+          </m:rPr>
+          <w:rPr>
+            <w:rFonts w:ascii="Cambria Math" w:hAnsi="Cambria Math"/>
+          </w:rPr>
+          <m:t xml:space="preserve"> </m:t>
+        </m:r>
+        <m:r>
+          <m:rPr>
+            <m:sty m:val="bi"/>
+          </m:rPr>
+          <w:rPr>
+            <w:rFonts w:ascii="Cambria Math" w:hAnsi="Cambria Math"/>
+          </w:rPr>
+          <m:t>×0.784</m:t>
+        </m:r>
+        <m:r>
+          <m:rPr>
+            <m:sty m:val="bi"/>
+          </m:rPr>
+          <w:rPr>
+            <w:rFonts w:ascii="Cambria Math" w:hAnsi="Cambria Math"/>
+          </w:rPr>
+          <m:t>)</m:t>
         </m:r>
       </m:oMath>
       <w:r>
         <w:rPr>
-          <w:b w:val="0"/>
+          <w:rFonts w:eastAsiaTheme="minorEastAsia"/>
         </w:rPr>
         <w:t xml:space="preserve"> </w:t>
       </w:r>
       <w:r>
         <w:rPr>
-          <w:b w:val="0"/>
-        </w:rPr>
-        <w:t>w</w:t>
-      </w:r>
-      <w:r>
-        <w:rPr>
-          <w:b w:val="0"/>
-        </w:rPr>
-        <w:t>ith</w:t>
-      </w:r>
-      <w:r>
-        <w:rPr>
-          <w:b w:val="0"/>
-        </w:rPr>
-        <w:t xml:space="preserve"> each value </w:t>
-      </w:r>
-      <w:r>
-        <w:rPr>
-          <w:b w:val="0"/>
-        </w:rPr>
-        <w:t>being</w:t>
-      </w:r>
-      <w:r>
-        <w:rPr>
-          <w:b w:val="0"/>
-        </w:rPr>
-        <w:t xml:space="preserve"> floored.</w:t>
-      </w:r>
-      <w:r>
-        <w:rPr>
-          <w:b w:val="0"/>
-        </w:rPr>
-        <w:t xml:space="preserve"> In other words, we get </w:t>
-      </w:r>
-      <w:r>
-        <w:rPr>
-          <w:b w:val="0"/>
-        </w:rPr>
-        <w:t xml:space="preserve">approximately </w:t>
-      </w:r>
-      <w:r>
-        <w:rPr>
-          <w:b w:val="0"/>
-        </w:rPr>
-        <w:t>0.7</w:t>
-      </w:r>
-      <w:r>
-        <w:rPr>
-          <w:b w:val="0"/>
-        </w:rPr>
-        <w:t xml:space="preserve">% of the original color’s </w:t>
-      </w:r>
-      <w:r>
-        <w:rPr>
-          <w:b w:val="0"/>
-        </w:rPr>
-        <w:t>value</w:t>
-      </w:r>
-      <w:r>
-        <w:rPr>
+          <w:rFonts w:eastAsiaTheme="minorEastAsia"/>
+          <w:b w:val="0"/>
+        </w:rPr>
+        <w:t xml:space="preserve">to </w:t>
+      </w:r>
+      <m:oMath>
+        <m:r>
+          <m:rPr>
+            <m:sty m:val="bi"/>
+          </m:rPr>
+          <w:rPr>
+            <w:rFonts w:ascii="Cambria Math" w:hAnsi="Cambria Math"/>
+          </w:rPr>
+          <m:t>RGB(3 ×0.</m:t>
+        </m:r>
+        <m:r>
+          <m:rPr>
+            <m:sty m:val="bi"/>
+          </m:rPr>
+          <w:rPr>
+            <w:rFonts w:ascii="Cambria Math" w:hAnsi="Cambria Math"/>
+          </w:rPr>
+          <m:t>396</m:t>
+        </m:r>
+        <m:r>
+          <m:rPr>
+            <m:sty m:val="bi"/>
+          </m:rPr>
+          <w:rPr>
+            <w:rFonts w:ascii="Cambria Math" w:hAnsi="Cambria Math"/>
+          </w:rPr>
+          <m:t>, 73 ×0.</m:t>
+        </m:r>
+        <m:r>
+          <m:rPr>
+            <m:sty m:val="bi"/>
+          </m:rPr>
+          <w:rPr>
+            <w:rFonts w:ascii="Cambria Math" w:hAnsi="Cambria Math"/>
+          </w:rPr>
+          <m:t>396</m:t>
+        </m:r>
+        <m:r>
+          <m:rPr>
+            <m:sty m:val="bi"/>
+          </m:rPr>
+          <w:rPr>
+            <w:rFonts w:ascii="Cambria Math" w:hAnsi="Cambria Math"/>
+          </w:rPr>
+          <m:t>, 52 ×0.</m:t>
+        </m:r>
+        <m:r>
+          <m:rPr>
+            <m:sty m:val="bi"/>
+          </m:rPr>
+          <w:rPr>
+            <w:rFonts w:ascii="Cambria Math" w:hAnsi="Cambria Math"/>
+          </w:rPr>
+          <m:t>396</m:t>
+        </m:r>
+        <m:r>
+          <m:rPr>
+            <m:sty m:val="bi"/>
+          </m:rPr>
+          <w:rPr>
+            <w:rFonts w:ascii="Cambria Math" w:hAnsi="Cambria Math"/>
+          </w:rPr>
+          <m:t>)</m:t>
+        </m:r>
+      </m:oMath>
+      <w:r>
+        <w:rPr>
+          <w:rFonts w:eastAsiaTheme="minorEastAsia"/>
+          <w:b w:val="0"/>
+        </w:rPr>
+        <w:t xml:space="preserve">. In other words, we won’t get the original </w:t>
+      </w:r>
+      <m:oMath>
+        <m:r>
+          <m:rPr>
+            <m:sty m:val="bi"/>
+          </m:rPr>
+          <w:rPr>
+            <w:rFonts w:ascii="Cambria Math" w:hAnsi="Cambria Math"/>
+          </w:rPr>
+          <m:t>RGB(3, 73, 52)</m:t>
+        </m:r>
+        <m:r>
+          <m:rPr>
+            <m:sty m:val="bi"/>
+          </m:rPr>
+          <w:rPr>
+            <w:rFonts w:ascii="Cambria Math" w:hAnsi="Cambria Math"/>
+          </w:rPr>
+          <m:t xml:space="preserve"> </m:t>
+        </m:r>
+      </m:oMath>
+      <w:r>
+        <w:rPr>
+          <w:rFonts w:eastAsiaTheme="minorEastAsia"/>
+          <w:b w:val="0"/>
+        </w:rPr>
+        <w:t>c</w:t>
+      </w:r>
+      <w:proofErr w:type="spellStart"/>
+      <w:r>
+        <w:rPr>
+          <w:rFonts w:eastAsiaTheme="minorEastAsia"/>
+          <w:b w:val="0"/>
+        </w:rPr>
+        <w:t>olor</w:t>
+      </w:r>
+      <w:proofErr w:type="spellEnd"/>
+      <w:r>
+        <w:rPr>
+          <w:rFonts w:eastAsiaTheme="minorEastAsia"/>
           <w:b w:val="0"/>
         </w:rPr>
         <w:t>.</w:t>
@@ -4050,7 +5477,19 @@
         <w:rPr>
           <w:b w:val="0"/>
         </w:rPr>
-        <w:t xml:space="preserve">Fig. 6. </w:t>
+        <w:t xml:space="preserve">Fig. </w:t>
+      </w:r>
+      <w:r>
+        <w:rPr>
+          <w:b w:val="0"/>
+        </w:rPr>
+        <w:t>7</w:t>
+      </w:r>
+      <w:r>
+        <w:rPr>
+          <w:b w:val="0"/>
+        </w:rPr>
+        <w:t xml:space="preserve">. </w:t>
       </w:r>
       <w:r>
         <w:rPr>
@@ -4061,7 +5500,7 @@
       <m:oMath>
         <m:r>
           <m:rPr>
-            <m:sty m:val="p"/>
+            <m:sty m:val="b"/>
           </m:rPr>
           <w:rPr>
             <w:rFonts w:ascii="Cambria Math" w:hAnsi="Cambria Math"/>
@@ -4100,13 +5539,48 @@
           <w:rFonts w:ascii="Linux Libertine" w:hAnsi="Linux Libertine" w:cs="Linux Libertine"/>
           <w:b w:val="0"/>
         </w:rPr>
-        <w:t>Even though points are pseudo-random, we can still have some degree of control with the shape of the land.</w:t>
+        <w:t>With</w:t>
       </w:r>
       <w:r>
         <w:rPr>
           <w:rFonts w:ascii="Linux Libertine" w:hAnsi="Linux Libertine" w:cs="Linux Libertine"/>
           <w:b w:val="0"/>
         </w:rPr>
+        <w:t xml:space="preserve"> points </w:t>
+      </w:r>
+      <w:r>
+        <w:rPr>
+          <w:rFonts w:ascii="Linux Libertine" w:hAnsi="Linux Libertine" w:cs="Linux Libertine"/>
+          <w:b w:val="0"/>
+        </w:rPr>
+        <w:t>being</w:t>
+      </w:r>
+      <w:r>
+        <w:rPr>
+          <w:rFonts w:ascii="Linux Libertine" w:hAnsi="Linux Libertine" w:cs="Linux Libertine"/>
+          <w:b w:val="0"/>
+        </w:rPr>
+        <w:t xml:space="preserve"> pseudo-random, we can </w:t>
+      </w:r>
+      <w:r>
+        <w:rPr>
+          <w:rFonts w:ascii="Linux Libertine" w:hAnsi="Linux Libertine" w:cs="Linux Libertine"/>
+          <w:b w:val="0"/>
+        </w:rPr>
+        <w:t xml:space="preserve">further fine tune the </w:t>
+      </w:r>
+      <w:r>
+        <w:rPr>
+          <w:rFonts w:ascii="Linux Libertine" w:hAnsi="Linux Libertine" w:cs="Linux Libertine"/>
+          <w:b w:val="0"/>
+        </w:rPr>
+        <w:t>degree of control with the shape of the land.</w:t>
+      </w:r>
+      <w:r>
+        <w:rPr>
+          <w:rFonts w:ascii="Linux Libertine" w:hAnsi="Linux Libertine" w:cs="Linux Libertine"/>
+          <w:b w:val="0"/>
+        </w:rPr>
         <w:t xml:space="preserve"> </w:t>
       </w:r>
       <w:r>
@@ -4115,6 +5589,56 @@
           <w:b w:val="0"/>
         </w:rPr>
         <w:t xml:space="preserve">If we use the function </w:t>
+      </w:r>
+      <m:oMath>
+        <m:sSup>
+          <m:sSupPr>
+            <m:ctrlPr>
+              <w:rPr>
+                <w:rFonts w:ascii="Cambria Math" w:hAnsi="Cambria Math" w:cs="Linux Libertine"/>
+                <w:b w:val="0"/>
+                <w:i/>
+              </w:rPr>
+            </m:ctrlPr>
+          </m:sSupPr>
+          <m:e>
+            <m:r>
+              <w:rPr>
+                <w:rFonts w:ascii="Cambria Math" w:hAnsi="Cambria Math" w:cs="Linux Libertine"/>
+              </w:rPr>
+              <m:t>Tv</m:t>
+            </m:r>
+          </m:e>
+          <m:sup>
+            <m:r>
+              <w:rPr>
+                <w:rFonts w:ascii="Cambria Math" w:hAnsi="Cambria Math" w:cs="Linux Libertine"/>
+              </w:rPr>
+              <m:t>2</m:t>
+            </m:r>
+          </m:sup>
+        </m:sSup>
+      </m:oMath>
+      <w:r>
+        <w:rPr>
+          <w:rFonts w:ascii="Linux Libertine" w:hAnsi="Linux Libertine" w:cs="Linux Libertine"/>
+          <w:b w:val="0"/>
+        </w:rPr>
+        <w:t>,</w:t>
+      </w:r>
+      <w:r>
+        <w:rPr>
+          <w:rFonts w:ascii="Linux Libertine" w:hAnsi="Linux Libertine" w:cs="Linux Libertine"/>
+          <w:b w:val="0"/>
+        </w:rPr>
+        <w:t xml:space="preserve"> then we get si</w:t>
+      </w:r>
+      <w:r>
+        <w:rPr>
+          <w:rFonts w:ascii="Linux Libertine" w:hAnsi="Linux Libertine" w:cs="Linux Libertine"/>
+          <w:b w:val="0"/>
+        </w:rPr>
+        <w:t xml:space="preserve">milarities with the original </w:t>
       </w:r>
       <m:oMath>
         <m:sSup>
@@ -4156,97 +5680,98 @@
           <w:rFonts w:ascii="Linux Libertine" w:hAnsi="Linux Libertine" w:cs="Linux Libertine"/>
           <w:b w:val="0"/>
         </w:rPr>
-        <w:t>,</w:t>
+        <w:t xml:space="preserve"> curve.</w:t>
       </w:r>
       <w:r>
         <w:rPr>
           <w:rFonts w:ascii="Linux Libertine" w:hAnsi="Linux Libertine" w:cs="Linux Libertine"/>
           <w:b w:val="0"/>
         </w:rPr>
-        <w:t xml:space="preserve"> then we get si</w:t>
+        <w:t xml:space="preserve"> </w:t>
       </w:r>
       <w:r>
         <w:rPr>
           <w:rFonts w:ascii="Linux Libertine" w:hAnsi="Linux Libertine" w:cs="Linux Libertine"/>
           <w:b w:val="0"/>
         </w:rPr>
-        <w:t xml:space="preserve">milarities with the original </w:t>
+        <w:t>Likewise, we can extend this to other functions and even piecewise functions!</w:t>
+      </w:r>
+      <w:r>
+        <w:rPr>
+          <w:rFonts w:ascii="Linux Libertine" w:hAnsi="Linux Libertine" w:cs="Linux Libertine"/>
+          <w:b w:val="0"/>
+        </w:rPr>
+        <w:t xml:space="preserve"> </w:t>
+      </w:r>
+      <w:r>
+        <w:rPr>
+          <w:rFonts w:ascii="Linux Libertine" w:hAnsi="Linux Libertine" w:cs="Linux Libertine"/>
+          <w:b w:val="0"/>
+        </w:rPr>
+        <w:t xml:space="preserve">When observing </w:t>
+      </w:r>
+      <w:r>
+        <w:rPr>
+          <w:rFonts w:ascii="Linux Libertine" w:hAnsi="Linux Libertine" w:cs="Linux Libertine"/>
+          <w:b w:val="0"/>
+        </w:rPr>
+        <w:lastRenderedPageBreak/>
+        <w:t xml:space="preserve">the results, it is important to consider the probability </w:t>
+      </w:r>
+      <w:r>
+        <w:rPr>
+          <w:rFonts w:ascii="Linux Libertine" w:hAnsi="Linux Libertine" w:cs="Linux Libertine"/>
+          <w:b w:val="0"/>
+        </w:rPr>
+        <w:t>of</w:t>
+      </w:r>
+      <w:r>
+        <w:rPr>
+          <w:rFonts w:ascii="Linux Libertine" w:hAnsi="Linux Libertine" w:cs="Linux Libertine"/>
+          <w:b w:val="0"/>
+        </w:rPr>
+        <w:t xml:space="preserve"> </w:t>
       </w:r>
       <m:oMath>
-        <m:sSup>
-          <m:sSupPr>
-            <m:ctrlPr>
-              <w:rPr>
-                <w:rFonts w:ascii="Cambria Math" w:hAnsi="Cambria Math" w:cs="Linux Libertine"/>
-                <w:b w:val="0"/>
-                <w:i/>
-              </w:rPr>
-            </m:ctrlPr>
-          </m:sSupPr>
-          <m:e>
-            <m:r>
-              <w:rPr>
-                <w:rFonts w:ascii="Cambria Math" w:hAnsi="Cambria Math" w:cs="Linux Libertine"/>
-              </w:rPr>
-              <m:t>Tv</m:t>
-            </m:r>
-          </m:e>
-          <m:sup>
-            <m:r>
-              <w:rPr>
-                <w:rFonts w:ascii="Cambria Math" w:hAnsi="Cambria Math" w:cs="Linux Libertine"/>
-              </w:rPr>
-              <m:t>2</m:t>
-            </m:r>
-          </m:sup>
-        </m:sSup>
+        <m:r>
+          <w:rPr>
+            <w:rFonts w:ascii="Cambria Math" w:hAnsi="Cambria Math" w:cs="Linux Libertine"/>
+          </w:rPr>
+          <m:t>Tv</m:t>
+        </m:r>
       </m:oMath>
       <w:r>
         <w:rPr>
           <w:rFonts w:ascii="Linux Libertine" w:hAnsi="Linux Libertine" w:cs="Linux Libertine"/>
           <w:b w:val="0"/>
         </w:rPr>
-        <w:t xml:space="preserve"> curve.</w:t>
+        <w:t xml:space="preserve"> falling within a range. </w:t>
       </w:r>
       <w:r>
         <w:rPr>
           <w:rFonts w:ascii="Linux Libertine" w:hAnsi="Linux Libertine" w:cs="Linux Libertine"/>
           <w:b w:val="0"/>
         </w:rPr>
-        <w:t xml:space="preserve"> </w:t>
+        <w:t xml:space="preserve">For example, by looking at Fig. </w:t>
       </w:r>
       <w:r>
         <w:rPr>
           <w:rFonts w:ascii="Linux Libertine" w:hAnsi="Linux Libertine" w:cs="Linux Libertine"/>
           <w:b w:val="0"/>
         </w:rPr>
-        <w:t>Likewise, we can extend this to other functions and even piecewise functions!</w:t>
+        <w:t>8</w:t>
       </w:r>
       <w:r>
         <w:rPr>
           <w:rFonts w:ascii="Linux Libertine" w:hAnsi="Linux Libertine" w:cs="Linux Libertine"/>
           <w:b w:val="0"/>
         </w:rPr>
-        <w:t xml:space="preserve"> </w:t>
-      </w:r>
-      <w:r>
-        <w:rPr>
-          <w:rFonts w:ascii="Linux Libertine" w:hAnsi="Linux Libertine" w:cs="Linux Libertine"/>
-          <w:b w:val="0"/>
-        </w:rPr>
-        <w:t xml:space="preserve">When observing the results, it is important to consider the probability that Tv falling within a range. </w:t>
-      </w:r>
-      <w:r>
-        <w:rPr>
-          <w:rFonts w:ascii="Linux Libertine" w:hAnsi="Linux Libertine" w:cs="Linux Libertine"/>
-          <w:b w:val="0"/>
-        </w:rPr>
-        <w:t xml:space="preserve">For example, by looking at Fig. 7 we can see that if </w:t>
+        <w:t xml:space="preserve"> we can see that if </w:t>
       </w:r>
       <m:oMath>
         <m:r>
           <m:rPr>
-            <m:sty m:val="p"/>
+            <m:sty m:val="b"/>
           </m:rPr>
           <w:rPr>
             <w:rFonts w:ascii="Cambria Math" w:hAnsi="Cambria Math" w:cs="Linux Libertine"/>
@@ -4280,7 +5805,28 @@
           <w:rFonts w:ascii="Linux Libertine" w:hAnsi="Linux Libertine" w:cs="Linux Libertine"/>
           <w:b w:val="0"/>
         </w:rPr>
-        <w:t>, we will get a roughly flat result.</w:t>
+        <w:t xml:space="preserve">, we will get a flat </w:t>
+      </w:r>
+      <w:r>
+        <w:rPr>
+          <w:rFonts w:ascii="Linux Libertine" w:hAnsi="Linux Libertine" w:cs="Linux Libertine"/>
+          <w:b w:val="0"/>
+        </w:rPr>
+        <w:t>surfac</w:t>
+      </w:r>
+      <w:r>
+        <w:rPr>
+          <w:rFonts w:ascii="Linux Libertine" w:hAnsi="Linux Libertine" w:cs="Linux Libertine"/>
+          <w:b w:val="0"/>
+        </w:rPr>
+        <w:t>e</w:t>
+      </w:r>
+      <w:r>
+        <w:rPr>
+          <w:rFonts w:ascii="Linux Libertine" w:hAnsi="Linux Libertine" w:cs="Linux Libertine"/>
+          <w:b w:val="0"/>
+        </w:rPr>
+        <w:t>.</w:t>
       </w:r>
       <w:r>
         <w:rPr>
@@ -4338,7 +5884,6 @@
         <w:rPr>
           <w:noProof/>
         </w:rPr>
-        <w:lastRenderedPageBreak/>
         <w:drawing>
           <wp:inline distT="0" distB="0" distL="0" distR="0" wp14:anchorId="7FEF22F9" wp14:editId="141DA1F8">
             <wp:extent cx="3867150" cy="3115630"/>
@@ -4390,7 +5935,21 @@
           <w:rFonts w:ascii="Linux Libertine" w:hAnsi="Linux Libertine" w:cs="Linux Libertine"/>
           <w:b w:val="0"/>
         </w:rPr>
-        <w:t xml:space="preserve">Fig. 7. </w:t>
+        <w:t xml:space="preserve">Fig. </w:t>
+      </w:r>
+      <w:r>
+        <w:rPr>
+          <w:rFonts w:ascii="Linux Libertine" w:hAnsi="Linux Libertine" w:cs="Linux Libertine"/>
+          <w:b w:val="0"/>
+        </w:rPr>
+        <w:t>8</w:t>
+      </w:r>
+      <w:r>
+        <w:rPr>
+          <w:rFonts w:ascii="Linux Libertine" w:hAnsi="Linux Libertine" w:cs="Linux Libertine"/>
+          <w:b w:val="0"/>
+        </w:rPr>
+        <w:t xml:space="preserve">. </w:t>
       </w:r>
       <w:r>
         <w:rPr>
@@ -4412,6 +5971,9 @@
           </m:sSupPr>
           <m:e>
             <m:r>
+              <m:rPr>
+                <m:sty m:val="bi"/>
+              </m:rPr>
               <w:rPr>
                 <w:rFonts w:ascii="Cambria Math" w:hAnsi="Cambria Math" w:cs="Linux Libertine"/>
               </w:rPr>
@@ -4420,6 +5982,9 @@
           </m:e>
           <m:sup>
             <m:r>
+              <m:rPr>
+                <m:sty m:val="bi"/>
+              </m:rPr>
               <w:rPr>
                 <w:rFonts w:ascii="Cambria Math" w:hAnsi="Cambria Math" w:cs="Linux Libertine"/>
               </w:rPr>
@@ -4499,7 +6064,21 @@
           <w:rFonts w:ascii="Linux Libertine" w:hAnsi="Linux Libertine" w:cs="Linux Libertine"/>
           <w:b w:val="0"/>
         </w:rPr>
-        <w:t>Fig. 8. Results of</w:t>
+        <w:t xml:space="preserve">Fig. </w:t>
+      </w:r>
+      <w:r>
+        <w:rPr>
+          <w:rFonts w:ascii="Linux Libertine" w:hAnsi="Linux Libertine" w:cs="Linux Libertine"/>
+          <w:b w:val="0"/>
+        </w:rPr>
+        <w:t>9</w:t>
+      </w:r>
+      <w:r>
+        <w:rPr>
+          <w:rFonts w:ascii="Linux Libertine" w:hAnsi="Linux Libertine" w:cs="Linux Libertine"/>
+          <w:b w:val="0"/>
+        </w:rPr>
+        <w:t>. Results of</w:t>
       </w:r>
       <w:r>
         <w:rPr>
@@ -4528,6 +6107,9 @@
           </m:sSupPr>
           <m:e>
             <m:r>
+              <m:rPr>
+                <m:sty m:val="bi"/>
+              </m:rPr>
               <w:rPr>
                 <w:rFonts w:ascii="Cambria Math" w:hAnsi="Cambria Math" w:cs="Linux Libertine"/>
               </w:rPr>
@@ -4536,6 +6118,9 @@
           </m:e>
           <m:sup>
             <m:r>
+              <m:rPr>
+                <m:sty m:val="bi"/>
+              </m:rPr>
               <w:rPr>
                 <w:rFonts w:ascii="Cambria Math" w:hAnsi="Cambria Math" w:cs="Linux Libertine"/>
               </w:rPr>
@@ -4547,6 +6132,23 @@
     </w:p>
     <w:p>
       <w:pPr>
+        <w:spacing w:line="240" w:lineRule="auto"/>
+        <w:jc w:val="left"/>
+        <w:rPr>
+          <w:rFonts w:cs="Linux Libertine"/>
+          <w:sz w:val="20"/>
+        </w:rPr>
+      </w:pPr>
+      <w:r>
+        <w:rPr>
+          <w:rFonts w:cs="Linux Libertine"/>
+          <w:b/>
+        </w:rPr>
+        <w:br w:type="page"/>
+      </w:r>
+    </w:p>
+    <w:p>
+      <w:pPr>
         <w:pStyle w:val="AckHead"/>
         <w:rPr>
           <w:rFonts w:ascii="Linux Libertine" w:hAnsi="Linux Libertine" w:cs="Linux Libertine"/>
@@ -4558,6 +6160,7 @@
           <w:rFonts w:ascii="Linux Libertine" w:hAnsi="Linux Libertine" w:cs="Linux Libertine"/>
           <w:b w:val="0"/>
         </w:rPr>
+        <w:lastRenderedPageBreak/>
         <w:t xml:space="preserve">Extending </w:t>
       </w:r>
       <w:r>
@@ -4600,9 +6203,6 @@
       <m:oMathPara>
         <m:oMath>
           <m:r>
-            <m:rPr>
-              <m:sty m:val="bi"/>
-            </m:rPr>
             <w:rPr>
               <w:rFonts w:ascii="Cambria Math" w:hAnsi="Cambria Math" w:cs="Linux Libertine"/>
             </w:rPr>
@@ -4620,9 +6220,6 @@
             </m:dPr>
             <m:e>
               <m:r>
-                <m:rPr>
-                  <m:sty m:val="bi"/>
-                </m:rPr>
                 <w:rPr>
                   <w:rFonts w:ascii="Cambria Math" w:hAnsi="Cambria Math" w:cs="Linux Libertine"/>
                 </w:rPr>
@@ -4631,9 +6228,6 @@
             </m:e>
           </m:d>
           <m:r>
-            <m:rPr>
-              <m:sty m:val="bi"/>
-            </m:rPr>
             <w:rPr>
               <w:rFonts w:ascii="Cambria Math" w:hAnsi="Cambria Math" w:cs="Linux Libertine"/>
             </w:rPr>
@@ -4674,15 +6268,13 @@
                       <m:ctrlPr>
                         <w:rPr>
                           <w:rFonts w:ascii="Cambria Math" w:hAnsi="Cambria Math" w:cs="Linux Libertine"/>
+                          <w:b w:val="0"/>
                           <w:i/>
                         </w:rPr>
                       </m:ctrlPr>
                     </m:sSupPr>
                     <m:e>
                       <m:r>
-                        <m:rPr>
-                          <m:sty m:val="bi"/>
-                        </m:rPr>
                         <w:rPr>
                           <w:rFonts w:ascii="Cambria Math" w:hAnsi="Cambria Math" w:cs="Linux Libertine"/>
                         </w:rPr>
@@ -4691,9 +6283,6 @@
                     </m:e>
                     <m:sup>
                       <m:r>
-                        <m:rPr>
-                          <m:sty m:val="bi"/>
-                        </m:rPr>
                         <w:rPr>
                           <w:rFonts w:ascii="Cambria Math" w:hAnsi="Cambria Math" w:cs="Linux Libertine"/>
                         </w:rPr>
@@ -4702,40 +6291,10 @@
                     </m:sup>
                   </m:sSup>
                   <m:r>
-                    <m:rPr>
-                      <m:sty m:val="bi"/>
-                    </m:rPr>
                     <w:rPr>
                       <w:rFonts w:ascii="Cambria Math" w:hAnsi="Cambria Math" w:cs="Linux Libertine"/>
                     </w:rPr>
-                    <m:t>,  &amp;</m:t>
-                  </m:r>
-                  <m:r>
-                    <m:rPr>
-                      <m:sty m:val="bi"/>
-                    </m:rPr>
-                    <w:rPr>
-                      <w:rFonts w:ascii="Cambria Math" w:hAnsi="Cambria Math" w:cs="Linux Libertine"/>
-                    </w:rPr>
-                    <m:t>Tv</m:t>
-                  </m:r>
-                  <m:r>
-                    <m:rPr>
-                      <m:sty m:val="bi"/>
-                    </m:rPr>
-                    <w:rPr>
-                      <w:rFonts w:ascii="Cambria Math" w:hAnsi="Cambria Math" w:cs="Linux Libertine"/>
-                    </w:rPr>
-                    <m:t>&lt;</m:t>
-                  </m:r>
-                  <m:r>
-                    <m:rPr>
-                      <m:sty m:val="bi"/>
-                    </m:rPr>
-                    <w:rPr>
-                      <w:rFonts w:ascii="Cambria Math" w:hAnsi="Cambria Math" w:cs="Linux Libertine"/>
-                    </w:rPr>
-                    <m:t>0.4</m:t>
+                    <m:t>,  &amp;Tv&lt;0.4</m:t>
                   </m:r>
                 </m:e>
                 <m:e>
@@ -4744,6 +6303,7 @@
                       <m:ctrlPr>
                         <w:rPr>
                           <w:rFonts w:ascii="Cambria Math" w:hAnsi="Cambria Math" w:cs="Linux Libertine"/>
+                          <w:b w:val="0"/>
                           <w:i/>
                         </w:rPr>
                       </m:ctrlPr>
@@ -4765,15 +6325,13 @@
                           <m:ctrlPr>
                             <w:rPr>
                               <w:rFonts w:ascii="Cambria Math" w:hAnsi="Cambria Math" w:cs="Linux Libertine"/>
+                              <w:b w:val="0"/>
                               <w:i/>
                             </w:rPr>
                           </m:ctrlPr>
                         </m:dPr>
                         <m:e>
                           <m:r>
-                            <m:rPr>
-                              <m:sty m:val="bi"/>
-                            </m:rPr>
                             <w:rPr>
                               <w:rFonts w:ascii="Cambria Math" w:hAnsi="Cambria Math" w:cs="Linux Libertine"/>
                             </w:rPr>
@@ -4784,22 +6342,10 @@
                     </m:e>
                   </m:func>
                   <m:r>
-                    <m:rPr>
-                      <m:sty m:val="bi"/>
-                    </m:rPr>
                     <w:rPr>
                       <w:rFonts w:ascii="Cambria Math" w:hAnsi="Cambria Math" w:cs="Linux Libertine"/>
                     </w:rPr>
-                    <m:t>,  &amp;</m:t>
-                  </m:r>
-                  <m:r>
-                    <m:rPr>
-                      <m:sty m:val="bi"/>
-                    </m:rPr>
-                    <w:rPr>
-                      <w:rFonts w:ascii="Cambria Math" w:hAnsi="Cambria Math" w:cs="Linux Libertine"/>
-                    </w:rPr>
-                    <m:t>Tv≥0.4</m:t>
+                    <m:t>,  &amp;Tv≥0.4</m:t>
                   </m:r>
                 </m:e>
               </m:eqArr>
@@ -4813,26 +6359,6 @@
           </m:r>
         </m:oMath>
       </m:oMathPara>
-    </w:p>
-    <w:p>
-      <w:pPr>
-        <w:pStyle w:val="AckHead"/>
-        <w:rPr>
-          <w:rFonts w:ascii="Times New Roman" w:eastAsia="Times New Roman" w:hAnsi="Times New Roman" w:cs="Times New Roman"/>
-          <w:sz w:val="24"/>
-          <w:szCs w:val="24"/>
-        </w:rPr>
-      </w:pPr>
-    </w:p>
-    <w:p>
-      <w:pPr>
-        <w:pStyle w:val="AckHead"/>
-        <w:rPr>
-          <w:rFonts w:ascii="Times New Roman" w:eastAsia="Times New Roman" w:hAnsi="Times New Roman" w:cs="Times New Roman"/>
-          <w:sz w:val="24"/>
-          <w:szCs w:val="24"/>
-        </w:rPr>
-      </w:pPr>
     </w:p>
     <w:p>
       <w:pPr>
@@ -4914,7 +6440,7 @@
           <m:fName>
             <m:r>
               <m:rPr>
-                <m:sty m:val="b"/>
+                <m:sty m:val="p"/>
               </m:rPr>
               <w:rPr>
                 <w:rFonts w:ascii="Cambria Math" w:hAnsi="Cambria Math" w:cs="Linux Libertine"/>
@@ -4952,6 +6478,9 @@
           </m:sSupPr>
           <m:e>
             <m:r>
+              <m:rPr>
+                <m:sty m:val="bi"/>
+              </m:rPr>
               <w:rPr>
                 <w:rFonts w:ascii="Cambria Math" w:hAnsi="Cambria Math" w:cs="Linux Libertine"/>
               </w:rPr>
@@ -4960,6 +6489,9 @@
           </m:e>
           <m:sup>
             <m:r>
+              <m:rPr>
+                <m:sty m:val="bi"/>
+              </m:rPr>
               <w:rPr>
                 <w:rFonts w:ascii="Cambria Math" w:hAnsi="Cambria Math"/>
               </w:rPr>
@@ -4974,6 +6506,34 @@
           <w:b w:val="0"/>
         </w:rPr>
         <w:t>, green curve</w:t>
+      </w:r>
+      <w:r>
+        <w:rPr>
+          <w:rFonts w:ascii="Linux Libertine" w:hAnsi="Linux Libertine" w:cs="Linux Libertine"/>
+          <w:b w:val="0"/>
+        </w:rPr>
+        <w:t xml:space="preserve">, </w:t>
+      </w:r>
+      <m:oMath>
+        <m:r>
+          <w:rPr>
+            <w:rFonts w:ascii="Cambria Math" w:hAnsi="Cambria Math" w:cs="Linux Libertine"/>
+          </w:rPr>
+          <m:t>x = 0.</m:t>
+        </m:r>
+        <m:r>
+          <w:rPr>
+            <w:rFonts w:ascii="Cambria Math" w:hAnsi="Cambria Math" w:cs="Linux Libertine"/>
+          </w:rPr>
+          <m:t>4</m:t>
+        </m:r>
+      </m:oMath>
+      <w:r>
+        <w:rPr>
+          <w:rFonts w:ascii="Linux Libertine" w:eastAsiaTheme="minorEastAsia" w:hAnsi="Linux Libertine" w:cs="Linux Libertine"/>
+          <w:b w:val="0"/>
+        </w:rPr>
+        <w:t>, purple line</w:t>
       </w:r>
     </w:p>
     <w:p>
@@ -5064,7 +6624,23 @@
           <w:sz w:val="20"/>
           <w:szCs w:val="24"/>
         </w:rPr>
-        <w:t xml:space="preserve">Fig. 9. Running </w:t>
+        <w:t xml:space="preserve">Fig. </w:t>
+      </w:r>
+      <w:r>
+        <w:rPr>
+          <w:rFonts w:ascii="Linux Biolinum" w:eastAsia="Times New Roman" w:hAnsi="Linux Biolinum" w:cs="Linux Biolinum"/>
+          <w:sz w:val="20"/>
+          <w:szCs w:val="24"/>
+        </w:rPr>
+        <w:t>11</w:t>
+      </w:r>
+      <w:r>
+        <w:rPr>
+          <w:rFonts w:ascii="Linux Biolinum" w:eastAsia="Times New Roman" w:hAnsi="Linux Biolinum" w:cs="Linux Biolinum"/>
+          <w:sz w:val="20"/>
+          <w:szCs w:val="24"/>
+        </w:rPr>
+        <w:t xml:space="preserve">. Running </w:t>
       </w:r>
       <m:oMath>
         <m:r>
@@ -5098,66 +6674,56 @@
           <w:rFonts w:ascii="Linux Libertine" w:hAnsi="Linux Libertine" w:cs="Linux Libertine"/>
           <w:b w:val="0"/>
         </w:rPr>
-        <w:t xml:space="preserve">Notice that </w:t>
+        <w:lastRenderedPageBreak/>
+        <w:t>Notice th</w:t>
       </w:r>
       <w:r>
         <w:rPr>
           <w:rFonts w:ascii="Linux Libertine" w:hAnsi="Linux Libertine" w:cs="Linux Libertine"/>
           <w:b w:val="0"/>
         </w:rPr>
-        <w:t xml:space="preserve">sudden vertical change in height is due to </w:t>
+        <w:t>e</w:t>
       </w:r>
       <w:r>
         <w:rPr>
           <w:rFonts w:ascii="Linux Libertine" w:hAnsi="Linux Libertine" w:cs="Linux Libertine"/>
           <w:b w:val="0"/>
         </w:rPr>
-        <w:t xml:space="preserve">the instant like </w:t>
+        <w:t xml:space="preserve"> </w:t>
       </w:r>
       <w:r>
         <w:rPr>
           <w:rFonts w:ascii="Linux Libertine" w:hAnsi="Linux Libertine" w:cs="Linux Libertine"/>
           <w:b w:val="0"/>
         </w:rPr>
-        <w:t xml:space="preserve">transition </w:t>
+        <w:t xml:space="preserve">sudden vertical change </w:t>
       </w:r>
       <w:r>
         <w:rPr>
           <w:rFonts w:ascii="Linux Libertine" w:hAnsi="Linux Libertine" w:cs="Linux Libertine"/>
           <w:b w:val="0"/>
         </w:rPr>
-        <w:t>between each function at 0.4.</w:t>
+        <w:t xml:space="preserve">transitioning from one function to another. </w:t>
       </w:r>
       <w:r>
         <w:rPr>
           <w:rFonts w:ascii="Linux Libertine" w:hAnsi="Linux Libertine" w:cs="Linux Libertine"/>
           <w:b w:val="0"/>
         </w:rPr>
-        <w:t xml:space="preserve"> </w:t>
+        <w:t>I</w:t>
       </w:r>
       <w:r>
         <w:rPr>
           <w:rFonts w:ascii="Linux Libertine" w:hAnsi="Linux Libertine" w:cs="Linux Libertine"/>
           <w:b w:val="0"/>
         </w:rPr>
-        <w:t>I</w:t>
-      </w:r>
-      <w:r>
-        <w:rPr>
-          <w:rFonts w:ascii="Linux Libertine" w:hAnsi="Linux Libertine" w:cs="Linux Libertine"/>
-          <w:b w:val="0"/>
-        </w:rPr>
-        <w:t>n other words</w:t>
-      </w:r>
-      <w:r>
-        <w:rPr>
-          <w:rFonts w:ascii="Linux Libertine" w:hAnsi="Linux Libertine" w:cs="Linux Libertine"/>
-          <w:b w:val="0"/>
-        </w:rPr>
-        <w:t xml:space="preserve">, if </w:t>
+        <w:t xml:space="preserve">f </w:t>
       </w:r>
       <m:oMath>
         <m:r>
+          <m:rPr>
+            <m:sty m:val="bi"/>
+          </m:rPr>
           <w:rPr>
             <w:rFonts w:ascii="Cambria Math" w:hAnsi="Cambria Math" w:cs="Linux Libertine"/>
           </w:rPr>
@@ -5208,6 +6774,9 @@
       </w:r>
       <m:oMath>
         <m:r>
+          <m:rPr>
+            <m:sty m:val="bi"/>
+          </m:rPr>
           <w:rPr>
             <w:rFonts w:ascii="Cambria Math" w:hAnsi="Cambria Math" w:cs="Linux Libertine"/>
           </w:rPr>
@@ -5282,31 +6851,31 @@
           <w:rFonts w:ascii="Linux Libertine" w:hAnsi="Linux Libertine" w:cs="Linux Libertine"/>
           <w:b w:val="0"/>
         </w:rPr>
-        <w:t xml:space="preserve">change with two </w:t>
+        <w:t xml:space="preserve">change with </w:t>
       </w:r>
       <w:r>
         <w:rPr>
           <w:rFonts w:ascii="Linux Libertine" w:hAnsi="Linux Libertine" w:cs="Linux Libertine"/>
           <w:b w:val="0"/>
         </w:rPr>
-        <w:t xml:space="preserve">adjacent </w:t>
-      </w:r>
+        <w:t xml:space="preserve">any </w:t>
+      </w:r>
+      <w:bookmarkStart w:id="1" w:name="_GoBack"/>
+      <w:bookmarkEnd w:id="1"/>
       <w:r>
         <w:rPr>
           <w:rFonts w:ascii="Linux Libertine" w:hAnsi="Linux Libertine" w:cs="Linux Libertine"/>
           <w:b w:val="0"/>
         </w:rPr>
-        <w:t>vertices.</w:t>
-      </w:r>
-    </w:p>
-    <w:p>
-      <w:pPr>
-        <w:pStyle w:val="AckHead"/>
+        <w:t>two vertices</w:t>
+      </w:r>
+      <w:r>
         <w:rPr>
           <w:rFonts w:ascii="Linux Libertine" w:hAnsi="Linux Libertine" w:cs="Linux Libertine"/>
           <w:b w:val="0"/>
         </w:rPr>
-      </w:pPr>
+        <w:t>!</w:t>
+      </w:r>
     </w:p>
     <w:p>
       <w:pPr>
@@ -5367,14 +6936,42 @@
           <w:rFonts w:ascii="Linux Libertine" w:hAnsi="Linux Libertine" w:cs="Linux Libertine"/>
           <w:b w:val="0"/>
         </w:rPr>
-        <w:t>many more effects as well, such as applying randomly disperse dead grass, moisture droplets, ice</w:t>
+        <w:t xml:space="preserve">many more effects, such as randomly </w:t>
       </w:r>
       <w:r>
         <w:rPr>
           <w:rFonts w:ascii="Linux Libertine" w:hAnsi="Linux Libertine" w:cs="Linux Libertine"/>
           <w:b w:val="0"/>
         </w:rPr>
-        <w:t xml:space="preserve"> for water</w:t>
+        <w:t xml:space="preserve">applying </w:t>
+      </w:r>
+      <w:r>
+        <w:rPr>
+          <w:rFonts w:ascii="Linux Libertine" w:hAnsi="Linux Libertine" w:cs="Linux Libertine"/>
+          <w:b w:val="0"/>
+        </w:rPr>
+        <w:t>disperse dead grass, moisture droplets, ice</w:t>
+      </w:r>
+      <w:r>
+        <w:rPr>
+          <w:rFonts w:ascii="Linux Libertine" w:hAnsi="Linux Libertine" w:cs="Linux Libertine"/>
+          <w:b w:val="0"/>
+        </w:rPr>
+        <w:t xml:space="preserve"> </w:t>
+      </w:r>
+      <w:r>
+        <w:rPr>
+          <w:rFonts w:ascii="Linux Libertine" w:hAnsi="Linux Libertine" w:cs="Linux Libertine"/>
+          <w:b w:val="0"/>
+        </w:rPr>
+        <w:t>in</w:t>
+      </w:r>
+      <w:r>
+        <w:rPr>
+          <w:rFonts w:ascii="Linux Libertine" w:hAnsi="Linux Libertine" w:cs="Linux Libertine"/>
+          <w:b w:val="0"/>
+        </w:rPr>
+        <w:t xml:space="preserve"> water</w:t>
       </w:r>
       <w:r>
         <w:rPr>
@@ -5430,18 +7027,17 @@
           <w:bookmarkEnd w:id="2" w:displacedByCustomXml="next"/>
           <w:sdt>
             <w:sdtPr>
+              <w:rPr>
+                <w:rFonts w:ascii="Linux Libertine" w:hAnsi="Linux Libertine"/>
+                <w:sz w:val="18"/>
+              </w:rPr>
               <w:id w:val="-510374578"/>
               <w:docPartObj>
                 <w:docPartGallery w:val="Bibliographies"/>
                 <w:docPartUnique/>
               </w:docPartObj>
             </w:sdtPr>
-            <w:sdtEndPr>
-              <w:rPr>
-                <w:rFonts w:ascii="Linux Libertine" w:hAnsi="Linux Libertine"/>
-                <w:sz w:val="18"/>
-              </w:rPr>
-            </w:sdtEndPr>
+            <w:sdtEndPr/>
             <w:sdtContent>
               <w:p>
                 <w:pPr>
@@ -5456,6 +7052,7 @@
                   <w:id w:val="-573587230"/>
                   <w:bibliography/>
                 </w:sdtPr>
+                <w:sdtEndPr/>
                 <w:sdtContent>
                   <w:p>
                     <w:pPr>
@@ -9039,6 +10636,7 @@
   <w:style w:type="character" w:default="1" w:styleId="DefaultParagraphFont">
     <w:name w:val="Default Paragraph Font"/>
     <w:uiPriority w:val="1"/>
+    <w:semiHidden/>
     <w:unhideWhenUsed/>
   </w:style>
   <w:style w:type="table" w:default="1" w:styleId="TableNormal">
@@ -13415,7 +15013,7 @@
     <w:charset w:val="00"/>
     <w:family w:val="roman"/>
     <w:pitch w:val="variable"/>
-    <w:sig w:usb0="E0002AFF" w:usb1="C0007841" w:usb2="00000009" w:usb3="00000000" w:csb0="000001FF" w:csb1="00000000"/>
+    <w:sig w:usb0="E0002EFF" w:usb1="C000785B" w:usb2="00000009" w:usb3="00000000" w:csb0="000001FF" w:csb1="00000000"/>
   </w:font>
   <w:font w:name="Symbol">
     <w:panose1 w:val="05050102010706020507"/>
@@ -13450,7 +15048,7 @@
     <w:charset w:val="00"/>
     <w:family w:val="swiss"/>
     <w:pitch w:val="variable"/>
-    <w:sig w:usb0="E1002AFF" w:usb1="4000ACFF" w:usb2="00000009" w:usb3="00000000" w:csb0="000001FF" w:csb1="00000000"/>
+    <w:sig w:usb0="E0002AFF" w:usb1="C000247B" w:usb2="00000009" w:usb3="00000000" w:csb0="000001FF" w:csb1="00000000"/>
   </w:font>
   <w:font w:name="PMingLiU">
     <w:altName w:val="新細明體"/>
@@ -13465,7 +15063,7 @@
     <w:charset w:val="00"/>
     <w:family w:val="swiss"/>
     <w:pitch w:val="variable"/>
-    <w:sig w:usb0="E0002AFF" w:usb1="C0007843" w:usb2="00000009" w:usb3="00000000" w:csb0="000001FF" w:csb1="00000000"/>
+    <w:sig w:usb0="E0002EFF" w:usb1="C0007843" w:usb2="00000009" w:usb3="00000000" w:csb0="000001FF" w:csb1="00000000"/>
   </w:font>
   <w:font w:name="Linux Libertine">
     <w:altName w:val="Times New Roman"/>
@@ -13541,7 +15139,7 @@
     <w:charset w:val="00"/>
     <w:family w:val="swiss"/>
     <w:pitch w:val="variable"/>
-    <w:sig w:usb0="A0002AEF" w:usb1="4000207B" w:usb2="00000000" w:usb3="00000000" w:csb0="000001FF" w:csb1="00000000"/>
+    <w:sig w:usb0="E0002AFF" w:usb1="C000247B" w:usb2="00000009" w:usb3="00000000" w:csb0="000001FF" w:csb1="00000000"/>
   </w:font>
 </w:fonts>
 </file>
@@ -13562,7 +15160,9 @@
   </w:compat>
   <w:rsids>
     <w:rsidRoot w:val="00BA7A99"/>
+    <w:rsid w:val="00A44B73"/>
     <w:rsid w:val="00BA7A99"/>
+    <w:rsid w:val="00C334D7"/>
     <w:rsid w:val="00D53309"/>
   </w:rsids>
   <m:mathPr>
@@ -14016,7 +15616,7 @@
     <w:basedOn w:val="DefaultParagraphFont"/>
     <w:uiPriority w:val="99"/>
     <w:semiHidden/>
-    <w:rsid w:val="00BA7A99"/>
+    <w:rsid w:val="00C334D7"/>
     <w:rPr>
       <w:color w:val="808080"/>
     </w:rPr>
@@ -14544,7 +16144,7 @@
 </file>
 
 <file path=customXml/itemProps2.xml><?xml version="1.0" encoding="utf-8"?>
-<ds:datastoreItem xmlns:ds="http://schemas.openxmlformats.org/officeDocument/2006/customXml" ds:itemID="{2901E10D-8609-449F-ACE9-24C89B4206E8}">
+<ds:datastoreItem xmlns:ds="http://schemas.openxmlformats.org/officeDocument/2006/customXml" ds:itemID="{45B85117-4F48-46CC-A719-026647261DF0}">
   <ds:schemaRefs>
     <ds:schemaRef ds:uri="http://schemas.openxmlformats.org/officeDocument/2006/bibliography"/>
   </ds:schemaRefs>

</xml_diff>